<commit_message>
actualizando nuevos cambios en el documento ieee830
</commit_message>
<xml_diff>
--- a/Documentacion/Documento_ieee_830.docx
+++ b/Documentacion/Documento_ieee_830.docx
@@ -1809,100 +1809,30 @@
               <w:lang w:val="en-US"/>
             </w:rPr>
           </w:pPr>
-          <w:r>
-            <w:rPr>
-              <w:b/>
-              <w:smallCaps/>
-              <w:color w:val="0000FF"/>
-              <w:u w:val="single"/>
-            </w:rPr>
-            <w:fldChar w:fldCharType="begin"/>
-          </w:r>
-          <w:r>
-            <w:rPr>
-              <w:b/>
-              <w:smallCaps/>
-              <w:color w:val="0000FF"/>
-              <w:u w:val="single"/>
-              <w:lang w:val="en-US"/>
-            </w:rPr>
-            <w:instrText xml:space="preserve"> HYPERLINK \l "_ihv636" \h </w:instrText>
-          </w:r>
-          <w:r>
-            <w:rPr>
-              <w:b/>
-              <w:smallCaps/>
-              <w:color w:val="0000FF"/>
-              <w:u w:val="single"/>
-            </w:rPr>
-            <w:fldChar w:fldCharType="separate"/>
-          </w:r>
-          <w:r>
-            <w:rPr>
-              <w:b/>
-              <w:smallCaps/>
-              <w:color w:val="0000FF"/>
-              <w:u w:val="single"/>
-              <w:lang w:val="en-US"/>
-            </w:rPr>
-            <w:t>3</w:t>
-          </w:r>
-          <w:r>
-            <w:rPr>
-              <w:b/>
-              <w:smallCaps/>
-              <w:color w:val="0000FF"/>
-              <w:u w:val="single"/>
-            </w:rPr>
-            <w:fldChar w:fldCharType="end"/>
-          </w:r>
-          <w:r>
-            <w:rPr>
-              <w:rFonts w:ascii="Calibri" w:eastAsia="Calibri" w:hAnsi="Calibri" w:cs="Calibri"/>
-              <w:color w:val="000000"/>
-              <w:sz w:val="22"/>
-              <w:szCs w:val="22"/>
-            </w:rPr>
-            <w:fldChar w:fldCharType="begin"/>
-          </w:r>
-          <w:r>
-            <w:rPr>
-              <w:rFonts w:ascii="Calibri" w:eastAsia="Calibri" w:hAnsi="Calibri" w:cs="Calibri"/>
-              <w:color w:val="000000"/>
-              <w:sz w:val="22"/>
-              <w:szCs w:val="22"/>
-              <w:lang w:val="en-US"/>
-            </w:rPr>
-            <w:instrText xml:space="preserve"> HYPERLINK \l "_ihv636" \h </w:instrText>
-          </w:r>
-          <w:r>
-            <w:rPr>
-              <w:rFonts w:ascii="Calibri" w:eastAsia="Calibri" w:hAnsi="Calibri" w:cs="Calibri"/>
-              <w:color w:val="000000"/>
-              <w:sz w:val="22"/>
-              <w:szCs w:val="22"/>
-            </w:rPr>
-            <w:fldChar w:fldCharType="separate"/>
-          </w:r>
-          <w:r>
-            <w:rPr>
-              <w:rFonts w:ascii="Calibri" w:eastAsia="Calibri" w:hAnsi="Calibri" w:cs="Calibri"/>
-              <w:color w:val="000000"/>
-              <w:sz w:val="22"/>
-              <w:szCs w:val="22"/>
-              <w:lang w:val="en-US"/>
-            </w:rPr>
-            <w:tab/>
-          </w:r>
-          <w:r>
-            <w:rPr>
-              <w:rFonts w:ascii="Calibri" w:eastAsia="Calibri" w:hAnsi="Calibri" w:cs="Calibri"/>
-              <w:color w:val="000000"/>
-              <w:sz w:val="22"/>
-              <w:szCs w:val="22"/>
-            </w:rPr>
-            <w:fldChar w:fldCharType="end"/>
-          </w:r>
+          <w:hyperlink w:anchor="_ihv636">
+            <w:r>
+              <w:rPr>
+                <w:b/>
+                <w:smallCaps/>
+                <w:color w:val="0000FF"/>
+                <w:u w:val="single"/>
+                <w:lang w:val="en-US"/>
+              </w:rPr>
+              <w:t>3</w:t>
+            </w:r>
+          </w:hyperlink>
+          <w:hyperlink w:anchor="_ihv636">
+            <w:r>
+              <w:rPr>
+                <w:rFonts w:ascii="Calibri" w:eastAsia="Calibri" w:hAnsi="Calibri" w:cs="Calibri"/>
+                <w:color w:val="000000"/>
+                <w:sz w:val="22"/>
+                <w:szCs w:val="22"/>
+                <w:lang w:val="en-US"/>
+              </w:rPr>
+              <w:tab/>
+            </w:r>
+          </w:hyperlink>
           <w:r>
             <w:rPr>
               <w:b/>
@@ -1944,95 +1874,29 @@
               <w:lang w:val="en-US"/>
             </w:rPr>
           </w:pPr>
-          <w:r>
-            <w:rPr>
-              <w:b/>
-              <w:color w:val="0000FF"/>
-              <w:u w:val="single"/>
-            </w:rPr>
-            <w:fldChar w:fldCharType="begin"/>
-          </w:r>
-          <w:r>
-            <w:rPr>
-              <w:b/>
-              <w:color w:val="0000FF"/>
-              <w:u w:val="single"/>
-              <w:lang w:val="en-US"/>
-            </w:rPr>
-            <w:instrText xml:space="preserve"> HYPERLINK \l "_32hioqz" \h </w:instrText>
-          </w:r>
-          <w:r>
-            <w:rPr>
-              <w:b/>
-              <w:color w:val="0000FF"/>
-              <w:u w:val="single"/>
-            </w:rPr>
-            <w:fldChar w:fldCharType="separate"/>
-          </w:r>
-          <w:r>
-            <w:rPr>
-              <w:b/>
-              <w:color w:val="0000FF"/>
-              <w:u w:val="single"/>
-              <w:lang w:val="en-US"/>
-            </w:rPr>
-            <w:t>3.2</w:t>
-          </w:r>
-          <w:r>
-            <w:rPr>
-              <w:b/>
-              <w:color w:val="0000FF"/>
-              <w:u w:val="single"/>
-            </w:rPr>
-            <w:fldChar w:fldCharType="end"/>
-          </w:r>
-          <w:r>
-            <w:rPr>
-              <w:rFonts w:ascii="Calibri" w:eastAsia="Calibri" w:hAnsi="Calibri" w:cs="Calibri"/>
-              <w:color w:val="000000"/>
-              <w:sz w:val="22"/>
-              <w:szCs w:val="22"/>
-            </w:rPr>
-            <w:fldChar w:fldCharType="begin"/>
-          </w:r>
-          <w:r>
-            <w:rPr>
-              <w:rFonts w:ascii="Calibri" w:eastAsia="Calibri" w:hAnsi="Calibri" w:cs="Calibri"/>
-              <w:color w:val="000000"/>
-              <w:sz w:val="22"/>
-              <w:szCs w:val="22"/>
-              <w:lang w:val="en-US"/>
-            </w:rPr>
-            <w:instrText xml:space="preserve"> HYPERLINK \l "_32hioqz" \h </w:instrText>
-          </w:r>
-          <w:r>
-            <w:rPr>
-              <w:rFonts w:ascii="Calibri" w:eastAsia="Calibri" w:hAnsi="Calibri" w:cs="Calibri"/>
-              <w:color w:val="000000"/>
-              <w:sz w:val="22"/>
-              <w:szCs w:val="22"/>
-            </w:rPr>
-            <w:fldChar w:fldCharType="separate"/>
-          </w:r>
-          <w:r>
-            <w:rPr>
-              <w:rFonts w:ascii="Calibri" w:eastAsia="Calibri" w:hAnsi="Calibri" w:cs="Calibri"/>
-              <w:color w:val="000000"/>
-              <w:sz w:val="22"/>
-              <w:szCs w:val="22"/>
-              <w:lang w:val="en-US"/>
-            </w:rPr>
-            <w:tab/>
-          </w:r>
-          <w:r>
-            <w:rPr>
-              <w:rFonts w:ascii="Calibri" w:eastAsia="Calibri" w:hAnsi="Calibri" w:cs="Calibri"/>
-              <w:color w:val="000000"/>
-              <w:sz w:val="22"/>
-              <w:szCs w:val="22"/>
-            </w:rPr>
-            <w:fldChar w:fldCharType="end"/>
-          </w:r>
+          <w:hyperlink w:anchor="_32hioqz">
+            <w:r>
+              <w:rPr>
+                <w:b/>
+                <w:color w:val="0000FF"/>
+                <w:u w:val="single"/>
+                <w:lang w:val="en-US"/>
+              </w:rPr>
+              <w:t>3.2</w:t>
+            </w:r>
+          </w:hyperlink>
+          <w:hyperlink w:anchor="_32hioqz">
+            <w:r>
+              <w:rPr>
+                <w:rFonts w:ascii="Calibri" w:eastAsia="Calibri" w:hAnsi="Calibri" w:cs="Calibri"/>
+                <w:color w:val="000000"/>
+                <w:sz w:val="22"/>
+                <w:szCs w:val="22"/>
+                <w:lang w:val="en-US"/>
+              </w:rPr>
+              <w:tab/>
+            </w:r>
+          </w:hyperlink>
           <w:r>
             <w:rPr>
               <w:b/>
@@ -2072,90 +1936,28 @@
               <w:lang w:val="en-US"/>
             </w:rPr>
           </w:pPr>
-          <w:r>
-            <w:rPr>
-              <w:color w:val="0000FF"/>
-              <w:u w:val="single"/>
-            </w:rPr>
-            <w:fldChar w:fldCharType="begin"/>
-          </w:r>
-          <w:r>
-            <w:rPr>
-              <w:color w:val="0000FF"/>
-              <w:u w:val="single"/>
-              <w:lang w:val="en-US"/>
-            </w:rPr>
-            <w:instrText xml:space="preserve"> HYPERLINK \l "_1hmsyys" \h </w:instrText>
-          </w:r>
-          <w:r>
-            <w:rPr>
-              <w:color w:val="0000FF"/>
-              <w:u w:val="single"/>
-            </w:rPr>
-            <w:fldChar w:fldCharType="separate"/>
-          </w:r>
-          <w:r>
-            <w:rPr>
-              <w:color w:val="0000FF"/>
-              <w:u w:val="single"/>
-              <w:lang w:val="en-US"/>
-            </w:rPr>
-            <w:t>3.2.1</w:t>
-          </w:r>
-          <w:r>
-            <w:rPr>
-              <w:color w:val="0000FF"/>
-              <w:u w:val="single"/>
-            </w:rPr>
-            <w:fldChar w:fldCharType="end"/>
-          </w:r>
-          <w:r>
-            <w:rPr>
-              <w:rFonts w:ascii="Calibri" w:eastAsia="Calibri" w:hAnsi="Calibri" w:cs="Calibri"/>
-              <w:color w:val="000000"/>
-              <w:sz w:val="22"/>
-              <w:szCs w:val="22"/>
-            </w:rPr>
-            <w:fldChar w:fldCharType="begin"/>
-          </w:r>
-          <w:r>
-            <w:rPr>
-              <w:rFonts w:ascii="Calibri" w:eastAsia="Calibri" w:hAnsi="Calibri" w:cs="Calibri"/>
-              <w:color w:val="000000"/>
-              <w:sz w:val="22"/>
-              <w:szCs w:val="22"/>
-              <w:lang w:val="en-US"/>
-            </w:rPr>
-            <w:instrText xml:space="preserve"> HYPERLINK \l "_1hmsyys" \h </w:instrText>
-          </w:r>
-          <w:r>
-            <w:rPr>
-              <w:rFonts w:ascii="Calibri" w:eastAsia="Calibri" w:hAnsi="Calibri" w:cs="Calibri"/>
-              <w:color w:val="000000"/>
-              <w:sz w:val="22"/>
-              <w:szCs w:val="22"/>
-            </w:rPr>
-            <w:fldChar w:fldCharType="separate"/>
-          </w:r>
-          <w:r>
-            <w:rPr>
-              <w:rFonts w:ascii="Calibri" w:eastAsia="Calibri" w:hAnsi="Calibri" w:cs="Calibri"/>
-              <w:color w:val="000000"/>
-              <w:sz w:val="22"/>
-              <w:szCs w:val="22"/>
-              <w:lang w:val="en-US"/>
-            </w:rPr>
-            <w:tab/>
-          </w:r>
-          <w:r>
-            <w:rPr>
-              <w:rFonts w:ascii="Calibri" w:eastAsia="Calibri" w:hAnsi="Calibri" w:cs="Calibri"/>
-              <w:color w:val="000000"/>
-              <w:sz w:val="22"/>
-              <w:szCs w:val="22"/>
-            </w:rPr>
-            <w:fldChar w:fldCharType="end"/>
-          </w:r>
+          <w:hyperlink w:anchor="_1hmsyys">
+            <w:r>
+              <w:rPr>
+                <w:color w:val="0000FF"/>
+                <w:u w:val="single"/>
+                <w:lang w:val="en-US"/>
+              </w:rPr>
+              <w:t>3.2.1</w:t>
+            </w:r>
+          </w:hyperlink>
+          <w:hyperlink w:anchor="_1hmsyys">
+            <w:r>
+              <w:rPr>
+                <w:rFonts w:ascii="Calibri" w:eastAsia="Calibri" w:hAnsi="Calibri" w:cs="Calibri"/>
+                <w:color w:val="000000"/>
+                <w:sz w:val="22"/>
+                <w:szCs w:val="22"/>
+                <w:lang w:val="en-US"/>
+              </w:rPr>
+              <w:tab/>
+            </w:r>
+          </w:hyperlink>
           <w:r>
             <w:rPr>
               <w:color w:val="0000FF"/>
@@ -2193,95 +1995,29 @@
               <w:lang w:val="en-US"/>
             </w:rPr>
           </w:pPr>
-          <w:r>
-            <w:rPr>
-              <w:b/>
-              <w:color w:val="0000FF"/>
-              <w:u w:val="single"/>
-            </w:rPr>
-            <w:fldChar w:fldCharType="begin"/>
-          </w:r>
-          <w:r>
-            <w:rPr>
-              <w:b/>
-              <w:color w:val="0000FF"/>
-              <w:u w:val="single"/>
-              <w:lang w:val="en-US"/>
-            </w:rPr>
-            <w:instrText xml:space="preserve"> HYPERLINK \l "_41mghml" \h </w:instrText>
-          </w:r>
-          <w:r>
-            <w:rPr>
-              <w:b/>
-              <w:color w:val="0000FF"/>
-              <w:u w:val="single"/>
-            </w:rPr>
-            <w:fldChar w:fldCharType="separate"/>
-          </w:r>
-          <w:r>
-            <w:rPr>
-              <w:b/>
-              <w:color w:val="0000FF"/>
-              <w:u w:val="single"/>
-              <w:lang w:val="en-US"/>
-            </w:rPr>
-            <w:t>3.3</w:t>
-          </w:r>
-          <w:r>
-            <w:rPr>
-              <w:b/>
-              <w:color w:val="0000FF"/>
-              <w:u w:val="single"/>
-            </w:rPr>
-            <w:fldChar w:fldCharType="end"/>
-          </w:r>
-          <w:r>
-            <w:rPr>
-              <w:rFonts w:ascii="Calibri" w:eastAsia="Calibri" w:hAnsi="Calibri" w:cs="Calibri"/>
-              <w:color w:val="000000"/>
-              <w:sz w:val="22"/>
-              <w:szCs w:val="22"/>
-            </w:rPr>
-            <w:fldChar w:fldCharType="begin"/>
-          </w:r>
-          <w:r>
-            <w:rPr>
-              <w:rFonts w:ascii="Calibri" w:eastAsia="Calibri" w:hAnsi="Calibri" w:cs="Calibri"/>
-              <w:color w:val="000000"/>
-              <w:sz w:val="22"/>
-              <w:szCs w:val="22"/>
-              <w:lang w:val="en-US"/>
-            </w:rPr>
-            <w:instrText xml:space="preserve"> HYPERLINK \l "_41mghml" \h </w:instrText>
-          </w:r>
-          <w:r>
-            <w:rPr>
-              <w:rFonts w:ascii="Calibri" w:eastAsia="Calibri" w:hAnsi="Calibri" w:cs="Calibri"/>
-              <w:color w:val="000000"/>
-              <w:sz w:val="22"/>
-              <w:szCs w:val="22"/>
-            </w:rPr>
-            <w:fldChar w:fldCharType="separate"/>
-          </w:r>
-          <w:r>
-            <w:rPr>
-              <w:rFonts w:ascii="Calibri" w:eastAsia="Calibri" w:hAnsi="Calibri" w:cs="Calibri"/>
-              <w:color w:val="000000"/>
-              <w:sz w:val="22"/>
-              <w:szCs w:val="22"/>
-              <w:lang w:val="en-US"/>
-            </w:rPr>
-            <w:tab/>
-          </w:r>
-          <w:r>
-            <w:rPr>
-              <w:rFonts w:ascii="Calibri" w:eastAsia="Calibri" w:hAnsi="Calibri" w:cs="Calibri"/>
-              <w:color w:val="000000"/>
-              <w:sz w:val="22"/>
-              <w:szCs w:val="22"/>
-            </w:rPr>
-            <w:fldChar w:fldCharType="end"/>
-          </w:r>
+          <w:hyperlink w:anchor="_41mghml">
+            <w:r>
+              <w:rPr>
+                <w:b/>
+                <w:color w:val="0000FF"/>
+                <w:u w:val="single"/>
+                <w:lang w:val="en-US"/>
+              </w:rPr>
+              <w:t>3.3</w:t>
+            </w:r>
+          </w:hyperlink>
+          <w:hyperlink w:anchor="_41mghml">
+            <w:r>
+              <w:rPr>
+                <w:rFonts w:ascii="Calibri" w:eastAsia="Calibri" w:hAnsi="Calibri" w:cs="Calibri"/>
+                <w:color w:val="000000"/>
+                <w:sz w:val="22"/>
+                <w:szCs w:val="22"/>
+                <w:lang w:val="en-US"/>
+              </w:rPr>
+              <w:tab/>
+            </w:r>
+          </w:hyperlink>
           <w:r>
             <w:rPr>
               <w:b/>
@@ -2321,90 +2057,28 @@
               <w:lang w:val="en-US"/>
             </w:rPr>
           </w:pPr>
-          <w:r>
-            <w:rPr>
-              <w:color w:val="0000FF"/>
-              <w:u w:val="single"/>
-            </w:rPr>
-            <w:fldChar w:fldCharType="begin"/>
-          </w:r>
-          <w:r>
-            <w:rPr>
-              <w:color w:val="0000FF"/>
-              <w:u w:val="single"/>
-              <w:lang w:val="en-US"/>
-            </w:rPr>
-            <w:instrText xml:space="preserve"> HYPERLINK \l "_2grqrue" \h </w:instrText>
-          </w:r>
-          <w:r>
-            <w:rPr>
-              <w:color w:val="0000FF"/>
-              <w:u w:val="single"/>
-            </w:rPr>
-            <w:fldChar w:fldCharType="separate"/>
-          </w:r>
-          <w:r>
-            <w:rPr>
-              <w:color w:val="0000FF"/>
-              <w:u w:val="single"/>
-              <w:lang w:val="en-US"/>
-            </w:rPr>
-            <w:t>3.3.1</w:t>
-          </w:r>
-          <w:r>
-            <w:rPr>
-              <w:color w:val="0000FF"/>
-              <w:u w:val="single"/>
-            </w:rPr>
-            <w:fldChar w:fldCharType="end"/>
-          </w:r>
-          <w:r>
-            <w:rPr>
-              <w:rFonts w:ascii="Calibri" w:eastAsia="Calibri" w:hAnsi="Calibri" w:cs="Calibri"/>
-              <w:color w:val="000000"/>
-              <w:sz w:val="22"/>
-              <w:szCs w:val="22"/>
-            </w:rPr>
-            <w:fldChar w:fldCharType="begin"/>
-          </w:r>
-          <w:r>
-            <w:rPr>
-              <w:rFonts w:ascii="Calibri" w:eastAsia="Calibri" w:hAnsi="Calibri" w:cs="Calibri"/>
-              <w:color w:val="000000"/>
-              <w:sz w:val="22"/>
-              <w:szCs w:val="22"/>
-              <w:lang w:val="en-US"/>
-            </w:rPr>
-            <w:instrText xml:space="preserve"> HYPERLINK \l "_2grqrue" \h </w:instrText>
-          </w:r>
-          <w:r>
-            <w:rPr>
-              <w:rFonts w:ascii="Calibri" w:eastAsia="Calibri" w:hAnsi="Calibri" w:cs="Calibri"/>
-              <w:color w:val="000000"/>
-              <w:sz w:val="22"/>
-              <w:szCs w:val="22"/>
-            </w:rPr>
-            <w:fldChar w:fldCharType="separate"/>
-          </w:r>
-          <w:r>
-            <w:rPr>
-              <w:rFonts w:ascii="Calibri" w:eastAsia="Calibri" w:hAnsi="Calibri" w:cs="Calibri"/>
-              <w:color w:val="000000"/>
-              <w:sz w:val="22"/>
-              <w:szCs w:val="22"/>
-              <w:lang w:val="en-US"/>
-            </w:rPr>
-            <w:tab/>
-          </w:r>
-          <w:r>
-            <w:rPr>
-              <w:rFonts w:ascii="Calibri" w:eastAsia="Calibri" w:hAnsi="Calibri" w:cs="Calibri"/>
-              <w:color w:val="000000"/>
-              <w:sz w:val="22"/>
-              <w:szCs w:val="22"/>
-            </w:rPr>
-            <w:fldChar w:fldCharType="end"/>
-          </w:r>
+          <w:hyperlink w:anchor="_2grqrue">
+            <w:r>
+              <w:rPr>
+                <w:color w:val="0000FF"/>
+                <w:u w:val="single"/>
+                <w:lang w:val="en-US"/>
+              </w:rPr>
+              <w:t>3.3.1</w:t>
+            </w:r>
+          </w:hyperlink>
+          <w:hyperlink w:anchor="_2grqrue">
+            <w:r>
+              <w:rPr>
+                <w:rFonts w:ascii="Calibri" w:eastAsia="Calibri" w:hAnsi="Calibri" w:cs="Calibri"/>
+                <w:color w:val="000000"/>
+                <w:sz w:val="22"/>
+                <w:szCs w:val="22"/>
+                <w:lang w:val="en-US"/>
+              </w:rPr>
+              <w:tab/>
+            </w:r>
+          </w:hyperlink>
           <w:r>
             <w:rPr>
               <w:color w:val="0000FF"/>
@@ -2441,58 +2115,41 @@
               <w:color w:val="000000"/>
             </w:rPr>
           </w:pPr>
+          <w:hyperlink w:anchor="_vx1227">
+            <w:r>
+              <w:rPr>
+                <w:color w:val="0000FF"/>
+                <w:u w:val="single"/>
+              </w:rPr>
+              <w:t>3.3.2</w:t>
+            </w:r>
+          </w:hyperlink>
+          <w:hyperlink w:anchor="_vx1227">
+            <w:r>
+              <w:rPr>
+                <w:rFonts w:ascii="Calibri" w:eastAsia="Calibri" w:hAnsi="Calibri" w:cs="Calibri"/>
+                <w:color w:val="000000"/>
+                <w:sz w:val="22"/>
+                <w:szCs w:val="22"/>
+              </w:rPr>
+              <w:tab/>
+            </w:r>
+          </w:hyperlink>
+          <w:proofErr w:type="spellStart"/>
           <w:r>
             <w:rPr>
               <w:color w:val="0000FF"/>
               <w:u w:val="single"/>
             </w:rPr>
-            <w:fldChar w:fldCharType="begin"/>
+            <w:t>Spint</w:t>
           </w:r>
+          <w:proofErr w:type="spellEnd"/>
           <w:r>
             <w:rPr>
               <w:color w:val="0000FF"/>
               <w:u w:val="single"/>
             </w:rPr>
-            <w:instrText xml:space="preserve"> HYPERLINK \l "_vx1227" \h </w:instrText>
-          </w:r>
-          <w:r>
-            <w:rPr>
-              <w:color w:val="0000FF"/>
-              <w:u w:val="single"/>
-            </w:rPr>
-            <w:fldChar w:fldCharType="separate"/>
-          </w:r>
-          <w:r>
-            <w:rPr>
-              <w:color w:val="0000FF"/>
-              <w:u w:val="single"/>
-            </w:rPr>
-            <w:t>3.3.2</w:t>
-          </w:r>
-          <w:r>
-            <w:rPr>
-              <w:color w:val="0000FF"/>
-              <w:u w:val="single"/>
-            </w:rPr>
-            <w:fldChar w:fldCharType="end"/>
-          </w:r>
-          <w:hyperlink w:anchor="_vx1227">
-            <w:r>
-              <w:rPr>
-                <w:rFonts w:ascii="Calibri" w:eastAsia="Calibri" w:hAnsi="Calibri" w:cs="Calibri"/>
-                <w:color w:val="000000"/>
-                <w:sz w:val="22"/>
-                <w:szCs w:val="22"/>
-              </w:rPr>
-              <w:tab/>
-            </w:r>
-          </w:hyperlink>
-          <w:r>
-            <w:rPr>
-              <w:color w:val="0000FF"/>
-              <w:u w:val="single"/>
-            </w:rPr>
-            <w:t>Spint 2</w:t>
+            <w:t xml:space="preserve"> 2</w:t>
           </w:r>
           <w:r>
             <w:rPr>
@@ -2619,11 +2276,6 @@
           <w:color w:val="365F91"/>
         </w:rPr>
         <w:tab/>
-      </w:r>
-      <w:r>
-        <w:rPr>
-          <w:color w:val="365F91"/>
-        </w:rPr>
         <w:t xml:space="preserve">Este documento es una Especificación de Requisitos Software (ERS) para el Sistema de información para la gestión de procesos y control de inventarios. Esta especificación se ha estructurado basándose en las directrices dadas por el estándar IEEE </w:t>
       </w:r>
       <w:r>
@@ -2749,19 +2401,7 @@
         <w:rPr>
           <w:color w:val="365F91"/>
         </w:rPr>
-        <w:t>) puedan ser contactados</w:t>
-      </w:r>
-      <w:r>
-        <w:rPr>
-          <w:color w:val="365F91"/>
-        </w:rPr>
-        <w:t xml:space="preserve"> dentro de la plataforma y ser calificados por los clientes una vez terminados los trabajos, de esta manera se espera aumentar su visibilidad y transparentar su nivel de profesionalismo para adquirir más y mejores trabajos dentro de la plataforma a la hora</w:t>
-      </w:r>
-      <w:r>
-        <w:rPr>
-          <w:color w:val="365F91"/>
-        </w:rPr>
-        <w:t xml:space="preserve"> de la búsqueda.</w:t>
+        <w:t>) puedan ser contactados dentro de la plataforma y ser calificados por los clientes una vez terminados los trabajos, de esta manera se espera aumentar su visibilidad y transparentar su nivel de profesionalismo para adquirir más y mejores trabajos dentro de la plataforma a la hora de la búsqueda.</w:t>
       </w:r>
     </w:p>
     <w:p>
@@ -8127,6 +7767,7 @@
           <w:sz w:val="28"/>
           <w:szCs w:val="28"/>
         </w:rPr>
+        <w:lastRenderedPageBreak/>
         <w:t>Referencias</w:t>
       </w:r>
     </w:p>
@@ -8149,15 +7790,15 @@
     <w:tbl>
       <w:tblPr>
         <w:tblStyle w:val="ad"/>
-        <w:tblW w:w="5925" w:type="dxa"/>
+        <w:tblW w:w="6516" w:type="dxa"/>
         <w:jc w:val="center"/>
         <w:tblInd w:w="0" w:type="dxa"/>
         <w:tblLayout w:type="fixed"/>
         <w:tblLook w:val="0000" w:firstRow="0" w:lastRow="0" w:firstColumn="0" w:lastColumn="0" w:noHBand="0" w:noVBand="0"/>
       </w:tblPr>
       <w:tblGrid>
-        <w:gridCol w:w="2411"/>
-        <w:gridCol w:w="3514"/>
+        <w:gridCol w:w="2972"/>
+        <w:gridCol w:w="3544"/>
       </w:tblGrid>
       <w:tr>
         <w:trPr>
@@ -8165,7 +7806,7 @@
         </w:trPr>
         <w:tc>
           <w:tcPr>
-            <w:tcW w:w="2411" w:type="dxa"/>
+            <w:tcW w:w="2972" w:type="dxa"/>
             <w:tcBorders>
               <w:top w:val="single" w:sz="4" w:space="0" w:color="00000A"/>
               <w:left w:val="single" w:sz="4" w:space="0" w:color="00000A"/>
@@ -8212,7 +7853,7 @@
         </w:tc>
         <w:tc>
           <w:tcPr>
-            <w:tcW w:w="3514" w:type="dxa"/>
+            <w:tcW w:w="3544" w:type="dxa"/>
             <w:tcBorders>
               <w:top w:val="single" w:sz="4" w:space="0" w:color="00000A"/>
               <w:left w:val="single" w:sz="4" w:space="0" w:color="00000A"/>
@@ -8255,7 +7896,7 @@
         </w:trPr>
         <w:tc>
           <w:tcPr>
-            <w:tcW w:w="2411" w:type="dxa"/>
+            <w:tcW w:w="2972" w:type="dxa"/>
             <w:tcBorders>
               <w:top w:val="single" w:sz="4" w:space="0" w:color="00000A"/>
               <w:left w:val="single" w:sz="4" w:space="0" w:color="00000A"/>
@@ -8278,11 +7919,13 @@
               <w:jc w:val="both"/>
               <w:rPr>
                 <w:color w:val="000000"/>
-              </w:rPr>
-            </w:pPr>
-            <w:r>
-              <w:rPr>
-                <w:color w:val="000000"/>
+                <w:sz w:val="22"/>
+              </w:rPr>
+            </w:pPr>
+            <w:r>
+              <w:rPr>
+                <w:color w:val="000000"/>
+                <w:sz w:val="22"/>
               </w:rPr>
               <w:t>Standard IEEE 830 - 1998</w:t>
             </w:r>
@@ -8290,7 +7933,7 @@
         </w:tc>
         <w:tc>
           <w:tcPr>
-            <w:tcW w:w="3514" w:type="dxa"/>
+            <w:tcW w:w="3544" w:type="dxa"/>
             <w:tcBorders>
               <w:top w:val="single" w:sz="4" w:space="0" w:color="00000A"/>
               <w:left w:val="single" w:sz="4" w:space="0" w:color="00000A"/>
@@ -8313,11 +7956,13 @@
               <w:jc w:val="both"/>
               <w:rPr>
                 <w:color w:val="000000"/>
-              </w:rPr>
-            </w:pPr>
-            <w:r>
-              <w:rPr>
-                <w:color w:val="000000"/>
+                <w:sz w:val="22"/>
+              </w:rPr>
+            </w:pPr>
+            <w:r>
+              <w:rPr>
+                <w:color w:val="000000"/>
+                <w:sz w:val="22"/>
               </w:rPr>
               <w:t xml:space="preserve">IEEE </w:t>
             </w:r>
@@ -8510,12 +8155,12 @@
         <w:ind w:left="600" w:firstLine="107"/>
         <w:jc w:val="both"/>
         <w:rPr>
-          <w:color w:val="365F91"/>
-        </w:rPr>
-      </w:pPr>
-      <w:r>
-        <w:rPr>
-          <w:color w:val="365F91"/>
+          <w:sz w:val="22"/>
+        </w:rPr>
+      </w:pPr>
+      <w:r>
+        <w:rPr>
+          <w:sz w:val="22"/>
         </w:rPr>
         <w:t>El sistema será un producto diseñado para trabajar en entornos WEB, lo que permitirá su utilización de forma rápida y eficaz.</w:t>
       </w:r>
@@ -8652,6 +8297,7 @@
             <w:r>
               <w:rPr>
                 <w:b/>
+                <w:sz w:val="22"/>
               </w:rPr>
               <w:t>Usuario que contrata servicios</w:t>
             </w:r>
@@ -8704,11 +8350,17 @@
             </w:tcBorders>
           </w:tcPr>
           <w:p>
+            <w:pPr>
+              <w:rPr>
+                <w:sz w:val="22"/>
+              </w:rPr>
+            </w:pPr>
             <w:bookmarkStart w:id="15" w:name="44sinio" w:colFirst="0" w:colLast="0"/>
             <w:bookmarkEnd w:id="15"/>
             <w:r>
               <w:rPr>
                 <w:color w:val="000000"/>
+                <w:sz w:val="22"/>
               </w:rPr>
               <w:t xml:space="preserve">Manejo de entornos web </w:t>
             </w:r>
@@ -8777,16 +8429,28 @@
           <w:p>
             <w:pPr>
               <w:spacing w:line="288" w:lineRule="auto"/>
-            </w:pPr>
-            <w:r>
+              <w:rPr>
+                <w:sz w:val="22"/>
+              </w:rPr>
+            </w:pPr>
+            <w:r>
+              <w:rPr>
+                <w:sz w:val="22"/>
+              </w:rPr>
               <w:t xml:space="preserve">Observar servicios y productos. Poder crear su usuario, </w:t>
             </w:r>
             <w:proofErr w:type="spellStart"/>
             <w:r>
+              <w:rPr>
+                <w:sz w:val="22"/>
+              </w:rPr>
               <w:t>loguearse</w:t>
             </w:r>
             <w:proofErr w:type="spellEnd"/>
             <w:r>
+              <w:rPr>
+                <w:sz w:val="22"/>
+              </w:rPr>
               <w:t xml:space="preserve"> en la web y ponerse en contacto con usuarios proveedores de servicios. Puede editar o eliminar su cuenta, hacer comentarios y dar puntajes.</w:t>
             </w:r>
           </w:p>
@@ -8904,6 +8568,7 @@
             <w:r>
               <w:rPr>
                 <w:b/>
+                <w:sz w:val="22"/>
               </w:rPr>
               <w:t>Usuario que brinda servicios</w:t>
             </w:r>
@@ -8975,6 +8640,7 @@
             <w:r>
               <w:rPr>
                 <w:color w:val="000000"/>
+                <w:sz w:val="22"/>
               </w:rPr>
               <w:t>Manejo de entornos web</w:t>
             </w:r>
@@ -9046,6 +8712,7 @@
             <w:r>
               <w:rPr>
                 <w:color w:val="000000"/>
+                <w:sz w:val="22"/>
               </w:rPr>
               <w:t xml:space="preserve">Poder crear su usuario, </w:t>
             </w:r>
@@ -9053,6 +8720,7 @@
             <w:r>
               <w:rPr>
                 <w:color w:val="000000"/>
+                <w:sz w:val="22"/>
               </w:rPr>
               <w:t>loguearse</w:t>
             </w:r>
@@ -9060,19 +8728,27 @@
             <w:r>
               <w:rPr>
                 <w:color w:val="000000"/>
+                <w:sz w:val="22"/>
               </w:rPr>
               <w:t xml:space="preserve"> en la web y ponerse en contacto </w:t>
             </w:r>
             <w:r>
+              <w:rPr>
+                <w:sz w:val="22"/>
+              </w:rPr>
               <w:t>usuarios finales</w:t>
             </w:r>
             <w:r>
               <w:rPr>
                 <w:color w:val="000000"/>
+                <w:sz w:val="22"/>
               </w:rPr>
               <w:t xml:space="preserve">. Crea su perfil especificando el servicio que brinda, carga fotos de sus trabajos y descripción de los servicios que ofrece. </w:t>
             </w:r>
             <w:r>
+              <w:rPr>
+                <w:sz w:val="22"/>
+              </w:rPr>
               <w:t xml:space="preserve"> Puede editar o eliminar su cuenta, hacer comentarios y dar puntajes.</w:t>
             </w:r>
           </w:p>
@@ -9166,11 +8842,13 @@
         </w:pBdr>
         <w:rPr>
           <w:color w:val="000000"/>
-        </w:rPr>
-      </w:pPr>
-      <w:r>
-        <w:rPr>
-          <w:color w:val="000000"/>
+          <w:sz w:val="22"/>
+        </w:rPr>
+      </w:pPr>
+      <w:r>
+        <w:rPr>
+          <w:color w:val="000000"/>
+          <w:sz w:val="22"/>
         </w:rPr>
         <w:t>Interfaz para ser usada con internet (solamente).</w:t>
       </w:r>
@@ -9190,11 +8868,13 @@
         </w:pBdr>
         <w:rPr>
           <w:color w:val="000000"/>
-        </w:rPr>
-      </w:pPr>
-      <w:r>
-        <w:rPr>
-          <w:color w:val="000000"/>
+          <w:sz w:val="22"/>
+        </w:rPr>
+      </w:pPr>
+      <w:r>
+        <w:rPr>
+          <w:color w:val="000000"/>
+          <w:sz w:val="22"/>
         </w:rPr>
         <w:t xml:space="preserve">Lenguajes y tecnologías en uso: </w:t>
       </w:r>
@@ -9203,6 +8883,7 @@
       <w:r>
         <w:rPr>
           <w:color w:val="000000"/>
+          <w:sz w:val="22"/>
         </w:rPr>
         <w:t xml:space="preserve">HTML, CSS, </w:t>
       </w:r>
@@ -9210,6 +8891,7 @@
       <w:r>
         <w:rPr>
           <w:color w:val="000000"/>
+          <w:sz w:val="22"/>
         </w:rPr>
         <w:t>Bootstrap</w:t>
       </w:r>
@@ -9217,6 +8899,7 @@
       <w:r>
         <w:rPr>
           <w:color w:val="000000"/>
+          <w:sz w:val="22"/>
         </w:rPr>
         <w:t xml:space="preserve">, JavaScript, </w:t>
       </w:r>
@@ -9224,6 +8907,7 @@
       <w:r>
         <w:rPr>
           <w:color w:val="000000"/>
+          <w:sz w:val="22"/>
         </w:rPr>
         <w:t>MySQL</w:t>
       </w:r>
@@ -9231,6 +8915,7 @@
       <w:r>
         <w:rPr>
           <w:color w:val="000000"/>
+          <w:sz w:val="22"/>
         </w:rPr>
         <w:t xml:space="preserve">. </w:t>
       </w:r>
@@ -9243,30 +8928,43 @@
         </w:numPr>
         <w:rPr>
           <w:color w:val="000000"/>
-        </w:rPr>
-      </w:pPr>
-      <w:r>
-        <w:rPr>
-          <w:color w:val="000000"/>
-        </w:rPr>
-        <w:t>Los servidores deben ser capaces de atender consultas concurrentemente.</w:t>
-      </w:r>
-    </w:p>
-    <w:p>
-      <w:pPr>
-        <w:rPr>
-          <w:color w:val="000000"/>
-        </w:rPr>
-      </w:pPr>
-      <w:r>
-        <w:rPr>
-          <w:color w:val="000000"/>
+          <w:sz w:val="22"/>
+        </w:rPr>
+      </w:pPr>
+      <w:r>
+        <w:rPr>
+          <w:color w:val="000000"/>
+          <w:sz w:val="22"/>
+        </w:rPr>
+        <w:t xml:space="preserve">Los servidores deben ser capaces de atender consultas </w:t>
+      </w:r>
+      <w:r>
+        <w:rPr>
+          <w:color w:val="000000"/>
+          <w:sz w:val="22"/>
+        </w:rPr>
+        <w:lastRenderedPageBreak/>
+        <w:t>concurrentemente.</w:t>
+      </w:r>
+    </w:p>
+    <w:p>
+      <w:pPr>
+        <w:rPr>
+          <w:color w:val="000000"/>
+          <w:sz w:val="22"/>
+        </w:rPr>
+      </w:pPr>
+      <w:r>
+        <w:rPr>
+          <w:color w:val="000000"/>
+          <w:sz w:val="22"/>
         </w:rPr>
         <w:tab/>
       </w:r>
       <w:r>
         <w:rPr>
           <w:color w:val="000000"/>
+          <w:sz w:val="22"/>
         </w:rPr>
         <w:tab/>
       </w:r>
@@ -9279,19 +8977,15 @@
         </w:numPr>
         <w:rPr>
           <w:color w:val="000000"/>
-        </w:rPr>
-      </w:pPr>
-      <w:r>
-        <w:rPr>
-          <w:color w:val="000000"/>
-        </w:rPr>
-        <w:t xml:space="preserve">El sistema deberá tener un diseño e implementación sencilla, intuitiva y funcional, independiente de la </w:t>
-      </w:r>
-      <w:r>
-        <w:rPr>
-          <w:color w:val="000000"/>
-        </w:rPr>
-        <w:t>plataforma o del lenguaje de programación.</w:t>
+          <w:sz w:val="22"/>
+        </w:rPr>
+      </w:pPr>
+      <w:r>
+        <w:rPr>
+          <w:color w:val="000000"/>
+          <w:sz w:val="22"/>
+        </w:rPr>
+        <w:t>El sistema deberá tener un diseño e implementación sencilla, intuitiva y funcional, independiente de la plataforma o del lenguaje de programación.</w:t>
       </w:r>
     </w:p>
     <w:p>
@@ -9574,10 +9268,18 @@
       </w:pPr>
       <w:r>
         <w:rPr>
+          <w:b/>
           <w:sz w:val="22"/>
           <w:szCs w:val="22"/>
         </w:rPr>
-        <w:t xml:space="preserve">#US01: Como usuario quiero poder navegar una </w:t>
+        <w:t>#US01</w:t>
+      </w:r>
+      <w:r>
+        <w:rPr>
+          <w:sz w:val="22"/>
+          <w:szCs w:val="22"/>
+        </w:rPr>
+        <w:t xml:space="preserve">: Como usuario quiero poder navegar una </w:t>
       </w:r>
       <w:proofErr w:type="spellStart"/>
       <w:r>
@@ -9593,24 +9295,64 @@
           <w:sz w:val="22"/>
           <w:szCs w:val="22"/>
         </w:rPr>
-        <w:t xml:space="preserve"> page donde pueda ver la red de prestadores de servicio del ho</w:t>
-      </w:r>
-      <w:r>
+        <w:t xml:space="preserve"> page donde pueda ver la red de prestadores de servicio del hogar para poder elegir el que considere adecuado. </w:t>
+      </w:r>
+    </w:p>
+    <w:p>
+      <w:pPr>
+        <w:spacing w:after="140" w:line="276" w:lineRule="auto"/>
         <w:rPr>
           <w:sz w:val="22"/>
           <w:szCs w:val="22"/>
         </w:rPr>
-        <w:t xml:space="preserve">gar para poder elegir el que considere adecuado. </w:t>
-      </w:r>
-    </w:p>
-    <w:p>
-      <w:pPr>
+      </w:pPr>
+    </w:p>
+    <w:p>
+      <w:pPr>
+        <w:pBdr>
+          <w:top w:val="nil"/>
+          <w:left w:val="nil"/>
+          <w:bottom w:val="nil"/>
+          <w:right w:val="nil"/>
+          <w:between w:val="nil"/>
+        </w:pBdr>
         <w:spacing w:after="140" w:line="276" w:lineRule="auto"/>
         <w:rPr>
           <w:sz w:val="22"/>
           <w:szCs w:val="22"/>
         </w:rPr>
       </w:pPr>
+      <w:r>
+        <w:rPr>
+          <w:b/>
+          <w:sz w:val="22"/>
+          <w:szCs w:val="22"/>
+        </w:rPr>
+        <w:t>#US02:</w:t>
+      </w:r>
+      <w:r>
+        <w:rPr>
+          <w:sz w:val="22"/>
+          <w:szCs w:val="22"/>
+        </w:rPr>
+        <w:t xml:space="preserve"> Como usuario quiero poder registrarme y </w:t>
+      </w:r>
+      <w:proofErr w:type="spellStart"/>
+      <w:r>
+        <w:rPr>
+          <w:sz w:val="22"/>
+          <w:szCs w:val="22"/>
+        </w:rPr>
+        <w:t>loguearme</w:t>
+      </w:r>
+      <w:proofErr w:type="spellEnd"/>
+      <w:r>
+        <w:rPr>
+          <w:sz w:val="22"/>
+          <w:szCs w:val="22"/>
+        </w:rPr>
+        <w:t xml:space="preserve"> con mail y contraseña para poder realizar la contratación de servicios y así resolver los problemas que tengo en mi casa u oficina.</w:t>
+      </w:r>
     </w:p>
     <w:p>
       <w:pPr>
@@ -9627,12 +9369,90 @@
           <w:szCs w:val="22"/>
         </w:rPr>
       </w:pPr>
-      <w:r>
+    </w:p>
+    <w:p>
+      <w:pPr>
+        <w:pBdr>
+          <w:top w:val="nil"/>
+          <w:left w:val="nil"/>
+          <w:bottom w:val="nil"/>
+          <w:right w:val="nil"/>
+          <w:between w:val="nil"/>
+        </w:pBdr>
+        <w:spacing w:after="140" w:line="276" w:lineRule="auto"/>
         <w:rPr>
           <w:sz w:val="22"/>
           <w:szCs w:val="22"/>
         </w:rPr>
-        <w:t xml:space="preserve">#US02: Como usuario quiero poder registrarme y </w:t>
+      </w:pPr>
+      <w:r>
+        <w:rPr>
+          <w:b/>
+          <w:sz w:val="22"/>
+          <w:szCs w:val="22"/>
+        </w:rPr>
+        <w:t>#US03:</w:t>
+      </w:r>
+      <w:r>
+        <w:rPr>
+          <w:sz w:val="22"/>
+          <w:szCs w:val="22"/>
+        </w:rPr>
+        <w:t xml:space="preserve"> Como usuario quiero poder ver el detalle o descripción de los profesionales registrados para conocer qué experiencia tiene y </w:t>
+      </w:r>
+      <w:r>
+        <w:rPr>
+          <w:sz w:val="22"/>
+          <w:szCs w:val="22"/>
+        </w:rPr>
+        <w:t>cuáles</w:t>
+      </w:r>
+      <w:r>
+        <w:rPr>
+          <w:sz w:val="22"/>
+          <w:szCs w:val="22"/>
+        </w:rPr>
+        <w:t xml:space="preserve"> son sus datos personales.</w:t>
+      </w:r>
+    </w:p>
+    <w:p>
+      <w:pPr>
+        <w:pBdr>
+          <w:top w:val="nil"/>
+          <w:left w:val="nil"/>
+          <w:bottom w:val="nil"/>
+          <w:right w:val="nil"/>
+          <w:between w:val="nil"/>
+        </w:pBdr>
+        <w:spacing w:after="140" w:line="276" w:lineRule="auto"/>
+        <w:rPr>
+          <w:sz w:val="22"/>
+          <w:szCs w:val="22"/>
+        </w:rPr>
+      </w:pPr>
+    </w:p>
+    <w:p>
+      <w:pPr>
+        <w:spacing w:after="140" w:line="276" w:lineRule="auto"/>
+        <w:rPr>
+          <w:sz w:val="22"/>
+          <w:szCs w:val="22"/>
+        </w:rPr>
+      </w:pPr>
+      <w:r>
+        <w:rPr>
+          <w:b/>
+          <w:sz w:val="22"/>
+          <w:szCs w:val="22"/>
+        </w:rPr>
+        <w:t>#US04:</w:t>
+      </w:r>
+      <w:r>
+        <w:rPr>
+          <w:sz w:val="22"/>
+          <w:szCs w:val="22"/>
+        </w:rPr>
+        <w:t xml:space="preserve"> Como usuario quiero poder navegar por la web como visitante (sin </w:t>
       </w:r>
       <w:proofErr w:type="spellStart"/>
       <w:r>
@@ -9640,7 +9460,7 @@
           <w:sz w:val="22"/>
           <w:szCs w:val="22"/>
         </w:rPr>
-        <w:t>loguearme</w:t>
+        <w:t>loguerme</w:t>
       </w:r>
       <w:proofErr w:type="spellEnd"/>
       <w:r>
@@ -9648,18 +9468,11 @@
           <w:sz w:val="22"/>
           <w:szCs w:val="22"/>
         </w:rPr>
-        <w:t xml:space="preserve"> con mail y contraseña para poder realizar la contratación de servicios y así resolver los problemas que tengo en mi casa u oficina.</w:t>
-      </w:r>
-    </w:p>
-    <w:p>
-      <w:pPr>
-        <w:pBdr>
-          <w:top w:val="nil"/>
-          <w:left w:val="nil"/>
-          <w:bottom w:val="nil"/>
-          <w:right w:val="nil"/>
-          <w:between w:val="nil"/>
-        </w:pBdr>
+        <w:t xml:space="preserve"> o registrarme) para poder ver qué servicios puedo encontrar en la web.</w:t>
+      </w:r>
+    </w:p>
+    <w:p>
+      <w:pPr>
         <w:spacing w:after="140" w:line="276" w:lineRule="auto"/>
         <w:rPr>
           <w:sz w:val="22"/>
@@ -9684,10 +9497,18 @@
       </w:pPr>
       <w:r>
         <w:rPr>
+          <w:b/>
           <w:sz w:val="22"/>
           <w:szCs w:val="22"/>
         </w:rPr>
-        <w:t xml:space="preserve">#US03: Como usuario quiero poder ver el detalle o descripción de los profesionales registrados para conocer qué experiencia tiene y </w:t>
+        <w:t>#US05</w:t>
+      </w:r>
+      <w:r>
+        <w:rPr>
+          <w:sz w:val="22"/>
+          <w:szCs w:val="22"/>
+        </w:rPr>
+        <w:t xml:space="preserve">: Como usuario registrado y </w:t>
       </w:r>
       <w:proofErr w:type="spellStart"/>
       <w:r>
@@ -9695,7 +9516,7 @@
           <w:sz w:val="22"/>
           <w:szCs w:val="22"/>
         </w:rPr>
-        <w:t>cuales</w:t>
+        <w:t>loguedo</w:t>
       </w:r>
       <w:proofErr w:type="spellEnd"/>
       <w:r>
@@ -9703,7 +9524,7 @@
           <w:sz w:val="22"/>
           <w:szCs w:val="22"/>
         </w:rPr>
-        <w:t xml:space="preserve"> son sus datos personales.</w:t>
+        <w:t xml:space="preserve"> quiero poder contactarme con el profesional de manera directa (mail o teléfono) para pedir una cotización.</w:t>
       </w:r>
     </w:p>
     <w:p>
@@ -9724,6 +9545,13 @@
     </w:p>
     <w:p>
       <w:pPr>
+        <w:pBdr>
+          <w:top w:val="nil"/>
+          <w:left w:val="nil"/>
+          <w:bottom w:val="nil"/>
+          <w:right w:val="nil"/>
+          <w:between w:val="nil"/>
+        </w:pBdr>
         <w:spacing w:after="140" w:line="276" w:lineRule="auto"/>
         <w:rPr>
           <w:sz w:val="22"/>
@@ -9732,43 +9560,82 @@
       </w:pPr>
       <w:r>
         <w:rPr>
+          <w:b/>
           <w:sz w:val="22"/>
           <w:szCs w:val="22"/>
         </w:rPr>
-        <w:t xml:space="preserve">#US04: Como usuario quiero poder navegar por la web como visitante (sin </w:t>
-      </w:r>
-      <w:proofErr w:type="spellStart"/>
-      <w:r>
-        <w:rPr>
+        <w:t>#US06</w:t>
+      </w:r>
+      <w:r>
+        <w:rPr>
+          <w:b/>
           <w:sz w:val="22"/>
           <w:szCs w:val="22"/>
         </w:rPr>
-        <w:t>loguerme</w:t>
-      </w:r>
-      <w:proofErr w:type="spellEnd"/>
+        <w:t>:</w:t>
+      </w:r>
       <w:r>
         <w:rPr>
           <w:sz w:val="22"/>
           <w:szCs w:val="22"/>
         </w:rPr>
-        <w:t xml:space="preserve"> o registr</w:t>
-      </w:r>
-      <w:r>
+        <w:t xml:space="preserve"> Como usuario quiero tener la posibilidad de que la plataforma guarde mi usuario y contraseña para poder acceder de forma sencilla.</w:t>
+      </w:r>
+    </w:p>
+    <w:p>
+      <w:pPr>
+        <w:pBdr>
+          <w:top w:val="nil"/>
+          <w:left w:val="nil"/>
+          <w:bottom w:val="nil"/>
+          <w:right w:val="nil"/>
+          <w:between w:val="nil"/>
+        </w:pBdr>
+        <w:spacing w:after="140" w:line="276" w:lineRule="auto"/>
         <w:rPr>
           <w:sz w:val="22"/>
           <w:szCs w:val="22"/>
         </w:rPr>
-        <w:t>arme) para poder ver qué servicios puedo encontrar en la web.</w:t>
-      </w:r>
-    </w:p>
-    <w:p>
-      <w:pPr>
+      </w:pPr>
+    </w:p>
+    <w:p>
+      <w:pPr>
+        <w:pBdr>
+          <w:top w:val="nil"/>
+          <w:left w:val="nil"/>
+          <w:bottom w:val="nil"/>
+          <w:right w:val="nil"/>
+          <w:between w:val="nil"/>
+        </w:pBdr>
         <w:spacing w:after="140" w:line="276" w:lineRule="auto"/>
         <w:rPr>
           <w:sz w:val="22"/>
           <w:szCs w:val="22"/>
         </w:rPr>
       </w:pPr>
+      <w:r>
+        <w:rPr>
+          <w:b/>
+          <w:sz w:val="22"/>
+          <w:szCs w:val="22"/>
+        </w:rPr>
+        <w:t>#US07:</w:t>
+      </w:r>
+      <w:r>
+        <w:rPr>
+          <w:sz w:val="22"/>
+          <w:szCs w:val="22"/>
+        </w:rPr>
+        <w:t xml:space="preserve"> Como profesional quiero poder armar un perfil con mis datos profesionales y de contacto para que los usuarios cliente final puedan conocer mi historial profesional </w:t>
+      </w:r>
+      <w:r>
+        <w:rPr>
+          <w:sz w:val="22"/>
+          <w:szCs w:val="22"/>
+        </w:rPr>
+        <w:lastRenderedPageBreak/>
+        <w:t>y ponerse en contacto.</w:t>
+      </w:r>
     </w:p>
     <w:p>
       <w:pPr>
@@ -9785,28 +9652,36 @@
           <w:szCs w:val="22"/>
         </w:rPr>
       </w:pPr>
-      <w:r>
+    </w:p>
+    <w:p>
+      <w:pPr>
+        <w:pBdr>
+          <w:top w:val="nil"/>
+          <w:left w:val="nil"/>
+          <w:bottom w:val="nil"/>
+          <w:right w:val="nil"/>
+          <w:between w:val="nil"/>
+        </w:pBdr>
+        <w:spacing w:after="140" w:line="276" w:lineRule="auto"/>
         <w:rPr>
           <w:sz w:val="22"/>
           <w:szCs w:val="22"/>
         </w:rPr>
-        <w:t xml:space="preserve">#US05: Como usuario registrado y </w:t>
-      </w:r>
-      <w:proofErr w:type="spellStart"/>
-      <w:r>
-        <w:rPr>
+      </w:pPr>
+      <w:r>
+        <w:rPr>
+          <w:b/>
           <w:sz w:val="22"/>
           <w:szCs w:val="22"/>
         </w:rPr>
-        <w:t>loguedo</w:t>
-      </w:r>
-      <w:proofErr w:type="spellEnd"/>
+        <w:t>#US08:</w:t>
+      </w:r>
       <w:r>
         <w:rPr>
           <w:sz w:val="22"/>
           <w:szCs w:val="22"/>
         </w:rPr>
-        <w:t xml:space="preserve"> quiero poder contactarme con el profesional de manera directa (mail o teléfono) para pedir una cotización.</w:t>
+        <w:t xml:space="preserve"> Como usuario con visibilidad reducida quiero una página accesible e intuitiva para poder navegar fácilmente por la misma. </w:t>
       </w:r>
     </w:p>
     <w:p>
@@ -9827,13 +9702,6 @@
     </w:p>
     <w:p>
       <w:pPr>
-        <w:pBdr>
-          <w:top w:val="nil"/>
-          <w:left w:val="nil"/>
-          <w:bottom w:val="nil"/>
-          <w:right w:val="nil"/>
-          <w:between w:val="nil"/>
-        </w:pBdr>
         <w:spacing w:after="140" w:line="276" w:lineRule="auto"/>
         <w:rPr>
           <w:sz w:val="22"/>
@@ -9842,17 +9710,18 @@
       </w:pPr>
       <w:r>
         <w:rPr>
+          <w:b/>
           <w:sz w:val="22"/>
           <w:szCs w:val="22"/>
         </w:rPr>
-        <w:t>#US06 Como usuario quiero tener la posibilid</w:t>
+        <w:t>#US09:</w:t>
       </w:r>
       <w:r>
         <w:rPr>
           <w:sz w:val="22"/>
           <w:szCs w:val="22"/>
         </w:rPr>
-        <w:t>ad de que la plataforma guarde mi usuario y contraseña para poder acceder de forma sencilla.</w:t>
+        <w:t xml:space="preserve"> Como usuario quiero poder dar una calificación para que otros usuarios tengan una referencia de mi experiencia.</w:t>
       </w:r>
     </w:p>
     <w:p>
@@ -9865,10 +9734,6 @@
           <w:between w:val="nil"/>
         </w:pBdr>
         <w:spacing w:after="140" w:line="276" w:lineRule="auto"/>
-        <w:rPr>
-          <w:sz w:val="22"/>
-          <w:szCs w:val="22"/>
-        </w:rPr>
       </w:pPr>
     </w:p>
     <w:p>
@@ -9881,40 +9746,6 @@
           <w:between w:val="nil"/>
         </w:pBdr>
         <w:spacing w:after="140" w:line="276" w:lineRule="auto"/>
-        <w:rPr>
-          <w:sz w:val="22"/>
-          <w:szCs w:val="22"/>
-        </w:rPr>
-      </w:pPr>
-      <w:r>
-        <w:rPr>
-          <w:sz w:val="22"/>
-          <w:szCs w:val="22"/>
-        </w:rPr>
-        <w:t>#US07: Como profesional quiero poder armar un perfil con mis datos profesionales y de contacto para que los usuarios cliente final puedan conocer mi historial pro</w:t>
-      </w:r>
-      <w:r>
-        <w:rPr>
-          <w:sz w:val="22"/>
-          <w:szCs w:val="22"/>
-        </w:rPr>
-        <w:t>fesional y ponerse en contacto.</w:t>
-      </w:r>
-    </w:p>
-    <w:p>
-      <w:pPr>
-        <w:pBdr>
-          <w:top w:val="nil"/>
-          <w:left w:val="nil"/>
-          <w:bottom w:val="nil"/>
-          <w:right w:val="nil"/>
-          <w:between w:val="nil"/>
-        </w:pBdr>
-        <w:spacing w:after="140" w:line="276" w:lineRule="auto"/>
-        <w:rPr>
-          <w:sz w:val="22"/>
-          <w:szCs w:val="22"/>
-        </w:rPr>
       </w:pPr>
       <w:bookmarkStart w:id="21" w:name="_GoBack"/>
       <w:bookmarkEnd w:id="21"/>
@@ -9928,19 +9759,968 @@
           <w:right w:val="nil"/>
           <w:between w:val="nil"/>
         </w:pBdr>
+        <w:spacing w:line="331" w:lineRule="auto"/>
+      </w:pPr>
+    </w:p>
+    <w:p>
+      <w:pPr>
+        <w:pBdr>
+          <w:top w:val="nil"/>
+          <w:left w:val="nil"/>
+          <w:bottom w:val="nil"/>
+          <w:right w:val="nil"/>
+          <w:between w:val="nil"/>
+        </w:pBdr>
+        <w:spacing w:line="331" w:lineRule="auto"/>
+        <w:rPr>
+          <w:color w:val="000000"/>
+          <w:sz w:val="22"/>
+          <w:szCs w:val="22"/>
+        </w:rPr>
+      </w:pPr>
+      <w:r>
+        <w:rPr>
+          <w:b/>
+          <w:color w:val="000000"/>
+          <w:sz w:val="22"/>
+          <w:szCs w:val="22"/>
+        </w:rPr>
+        <w:t>TK#01</w:t>
+      </w:r>
+      <w:r>
+        <w:rPr>
+          <w:color w:val="000000"/>
+          <w:sz w:val="22"/>
+          <w:szCs w:val="22"/>
+        </w:rPr>
+        <w:t xml:space="preserve"> Prototipo, </w:t>
+      </w:r>
+      <w:r>
+        <w:rPr>
+          <w:sz w:val="22"/>
+          <w:szCs w:val="22"/>
+        </w:rPr>
+        <w:t>d</w:t>
+      </w:r>
+      <w:r>
+        <w:rPr>
+          <w:color w:val="000000"/>
+          <w:sz w:val="22"/>
+          <w:szCs w:val="22"/>
+        </w:rPr>
+        <w:t xml:space="preserve">iagramación: Crear un mapa de sitio: Determinar </w:t>
+      </w:r>
+      <w:r>
+        <w:rPr>
+          <w:sz w:val="22"/>
+          <w:szCs w:val="22"/>
+        </w:rPr>
+        <w:t>cuáles</w:t>
+      </w:r>
+      <w:r>
+        <w:rPr>
+          <w:color w:val="000000"/>
+          <w:sz w:val="22"/>
+          <w:szCs w:val="22"/>
+        </w:rPr>
+        <w:t xml:space="preserve"> serán las secciones que deberá incluir la página y a su vez que subsecciones existirán dentro de estas (Inicio, Quienes somos, Acerca de, Productos y Servicios, Contacto, Preguntas frecuentes).</w:t>
+      </w:r>
+    </w:p>
+    <w:p>
+      <w:pPr>
+        <w:pBdr>
+          <w:top w:val="nil"/>
+          <w:left w:val="nil"/>
+          <w:bottom w:val="nil"/>
+          <w:right w:val="nil"/>
+          <w:between w:val="nil"/>
+        </w:pBdr>
+        <w:spacing w:line="331" w:lineRule="auto"/>
+        <w:rPr>
+          <w:sz w:val="22"/>
+          <w:szCs w:val="22"/>
+        </w:rPr>
+      </w:pPr>
+    </w:p>
+    <w:p>
+      <w:pPr>
+        <w:pBdr>
+          <w:top w:val="nil"/>
+          <w:left w:val="nil"/>
+          <w:bottom w:val="nil"/>
+          <w:right w:val="nil"/>
+          <w:between w:val="nil"/>
+        </w:pBdr>
+        <w:spacing w:line="331" w:lineRule="auto"/>
+        <w:rPr>
+          <w:color w:val="000000"/>
+          <w:sz w:val="22"/>
+          <w:szCs w:val="22"/>
+        </w:rPr>
+      </w:pPr>
+      <w:r>
+        <w:rPr>
+          <w:b/>
+          <w:color w:val="000000"/>
+          <w:sz w:val="22"/>
+          <w:szCs w:val="22"/>
+        </w:rPr>
+        <w:t>TK#02</w:t>
+      </w:r>
+      <w:r>
+        <w:rPr>
+          <w:color w:val="000000"/>
+          <w:sz w:val="22"/>
+          <w:szCs w:val="22"/>
+        </w:rPr>
+        <w:t xml:space="preserve"> Elegir imágenes, paletas de colores y fuentes a usar para crear la identidad de la web.</w:t>
+      </w:r>
+    </w:p>
+    <w:p>
+      <w:pPr>
+        <w:pBdr>
+          <w:top w:val="nil"/>
+          <w:left w:val="nil"/>
+          <w:bottom w:val="nil"/>
+          <w:right w:val="nil"/>
+          <w:between w:val="nil"/>
+        </w:pBdr>
+        <w:spacing w:line="331" w:lineRule="auto"/>
+        <w:rPr>
+          <w:sz w:val="22"/>
+          <w:szCs w:val="22"/>
+        </w:rPr>
+      </w:pPr>
+    </w:p>
+    <w:p>
+      <w:pPr>
+        <w:pBdr>
+          <w:top w:val="nil"/>
+          <w:left w:val="nil"/>
+          <w:bottom w:val="nil"/>
+          <w:right w:val="nil"/>
+          <w:between w:val="nil"/>
+        </w:pBdr>
+        <w:spacing w:line="331" w:lineRule="auto"/>
+        <w:rPr>
+          <w:color w:val="000000"/>
+          <w:sz w:val="22"/>
+          <w:szCs w:val="22"/>
+        </w:rPr>
+      </w:pPr>
+      <w:r>
+        <w:rPr>
+          <w:b/>
+          <w:color w:val="000000"/>
+          <w:sz w:val="22"/>
+          <w:szCs w:val="22"/>
+        </w:rPr>
+        <w:t>TK#03</w:t>
+      </w:r>
+      <w:r>
+        <w:rPr>
+          <w:color w:val="000000"/>
+          <w:sz w:val="22"/>
+          <w:szCs w:val="22"/>
+        </w:rPr>
+        <w:t xml:space="preserve"> Diseñar la </w:t>
+      </w:r>
+      <w:proofErr w:type="spellStart"/>
+      <w:r>
+        <w:rPr>
+          <w:color w:val="000000"/>
+          <w:sz w:val="22"/>
+          <w:szCs w:val="22"/>
+        </w:rPr>
+        <w:t>landing</w:t>
+      </w:r>
+      <w:proofErr w:type="spellEnd"/>
+      <w:r>
+        <w:rPr>
+          <w:color w:val="000000"/>
+          <w:sz w:val="22"/>
+          <w:szCs w:val="22"/>
+        </w:rPr>
+        <w:t xml:space="preserve"> page, pensar </w:t>
+      </w:r>
+      <w:proofErr w:type="spellStart"/>
+      <w:r>
+        <w:rPr>
+          <w:color w:val="000000"/>
+          <w:sz w:val="22"/>
+          <w:szCs w:val="22"/>
+        </w:rPr>
+        <w:t>menúes</w:t>
+      </w:r>
+      <w:proofErr w:type="spellEnd"/>
+      <w:r>
+        <w:rPr>
+          <w:color w:val="000000"/>
+          <w:sz w:val="22"/>
+          <w:szCs w:val="22"/>
+        </w:rPr>
+        <w:t>, botones (</w:t>
+      </w:r>
+      <w:proofErr w:type="spellStart"/>
+      <w:r>
+        <w:rPr>
+          <w:color w:val="000000"/>
+          <w:sz w:val="22"/>
+          <w:szCs w:val="22"/>
+        </w:rPr>
+        <w:t>login</w:t>
+      </w:r>
+      <w:proofErr w:type="spellEnd"/>
+      <w:r>
+        <w:rPr>
+          <w:color w:val="000000"/>
+          <w:sz w:val="22"/>
+          <w:szCs w:val="22"/>
+        </w:rPr>
+        <w:t>, cerrar sesión), y demás elementos visuales a incluir.</w:t>
+      </w:r>
+    </w:p>
+    <w:p>
+      <w:pPr>
+        <w:pBdr>
+          <w:top w:val="nil"/>
+          <w:left w:val="nil"/>
+          <w:bottom w:val="nil"/>
+          <w:right w:val="nil"/>
+          <w:between w:val="nil"/>
+        </w:pBdr>
+        <w:spacing w:line="331" w:lineRule="auto"/>
+        <w:rPr>
+          <w:sz w:val="22"/>
+          <w:szCs w:val="22"/>
+        </w:rPr>
+      </w:pPr>
+    </w:p>
+    <w:p>
+      <w:pPr>
+        <w:pBdr>
+          <w:top w:val="nil"/>
+          <w:left w:val="nil"/>
+          <w:bottom w:val="nil"/>
+          <w:right w:val="nil"/>
+          <w:between w:val="nil"/>
+        </w:pBdr>
+        <w:spacing w:line="331" w:lineRule="auto"/>
+        <w:rPr>
+          <w:color w:val="000000"/>
+          <w:sz w:val="22"/>
+          <w:szCs w:val="22"/>
+        </w:rPr>
+      </w:pPr>
+      <w:r>
+        <w:rPr>
+          <w:b/>
+          <w:color w:val="000000"/>
+          <w:sz w:val="22"/>
+          <w:szCs w:val="22"/>
+        </w:rPr>
+        <w:t>TK#04</w:t>
+      </w:r>
+      <w:r>
+        <w:rPr>
+          <w:color w:val="000000"/>
+          <w:sz w:val="22"/>
+          <w:szCs w:val="22"/>
+        </w:rPr>
+        <w:t xml:space="preserve"> Codificar la</w:t>
+      </w:r>
+      <w:r>
+        <w:rPr>
+          <w:b/>
+          <w:color w:val="000000"/>
+          <w:sz w:val="22"/>
+          <w:szCs w:val="22"/>
+        </w:rPr>
+        <w:t xml:space="preserve"> </w:t>
+      </w:r>
+      <w:r>
+        <w:rPr>
+          <w:color w:val="000000"/>
+          <w:sz w:val="22"/>
+          <w:szCs w:val="22"/>
+        </w:rPr>
+        <w:t xml:space="preserve">estructura de la </w:t>
+      </w:r>
+      <w:proofErr w:type="spellStart"/>
+      <w:r>
+        <w:rPr>
+          <w:color w:val="000000"/>
+          <w:sz w:val="22"/>
+          <w:szCs w:val="22"/>
+        </w:rPr>
+        <w:t>landing</w:t>
+      </w:r>
+      <w:proofErr w:type="spellEnd"/>
+      <w:r>
+        <w:rPr>
+          <w:color w:val="000000"/>
+          <w:sz w:val="22"/>
+          <w:szCs w:val="22"/>
+        </w:rPr>
+        <w:t xml:space="preserve"> page en HTML. </w:t>
+      </w:r>
+    </w:p>
+    <w:p>
+      <w:pPr>
+        <w:pBdr>
+          <w:top w:val="nil"/>
+          <w:left w:val="nil"/>
+          <w:bottom w:val="nil"/>
+          <w:right w:val="nil"/>
+          <w:between w:val="nil"/>
+        </w:pBdr>
+        <w:spacing w:line="331" w:lineRule="auto"/>
+        <w:rPr>
+          <w:sz w:val="22"/>
+          <w:szCs w:val="22"/>
+        </w:rPr>
+      </w:pPr>
+    </w:p>
+    <w:p>
+      <w:pPr>
+        <w:pBdr>
+          <w:top w:val="nil"/>
+          <w:left w:val="nil"/>
+          <w:bottom w:val="nil"/>
+          <w:right w:val="nil"/>
+          <w:between w:val="nil"/>
+        </w:pBdr>
+        <w:spacing w:line="331" w:lineRule="auto"/>
+        <w:rPr>
+          <w:color w:val="000000"/>
+          <w:sz w:val="22"/>
+          <w:szCs w:val="22"/>
+        </w:rPr>
+      </w:pPr>
+      <w:r>
+        <w:rPr>
+          <w:b/>
+          <w:color w:val="000000"/>
+          <w:sz w:val="22"/>
+          <w:szCs w:val="22"/>
+        </w:rPr>
+        <w:t>TK#05</w:t>
+      </w:r>
+      <w:r>
+        <w:rPr>
+          <w:color w:val="000000"/>
+          <w:sz w:val="22"/>
+          <w:szCs w:val="22"/>
+        </w:rPr>
+        <w:t xml:space="preserve"> Implementar el diseño CSS de la </w:t>
+      </w:r>
+      <w:proofErr w:type="spellStart"/>
+      <w:r>
+        <w:rPr>
+          <w:color w:val="000000"/>
+          <w:sz w:val="22"/>
+          <w:szCs w:val="22"/>
+        </w:rPr>
+        <w:t>landing</w:t>
+      </w:r>
+      <w:proofErr w:type="spellEnd"/>
+      <w:r>
+        <w:rPr>
+          <w:color w:val="000000"/>
+          <w:sz w:val="22"/>
+          <w:szCs w:val="22"/>
+        </w:rPr>
+        <w:t xml:space="preserve"> page.</w:t>
+      </w:r>
+    </w:p>
+    <w:p>
+      <w:pPr>
+        <w:pBdr>
+          <w:top w:val="nil"/>
+          <w:left w:val="nil"/>
+          <w:bottom w:val="nil"/>
+          <w:right w:val="nil"/>
+          <w:between w:val="nil"/>
+        </w:pBdr>
+        <w:spacing w:line="331" w:lineRule="auto"/>
+        <w:rPr>
+          <w:sz w:val="22"/>
+          <w:szCs w:val="22"/>
+        </w:rPr>
+      </w:pPr>
+    </w:p>
+    <w:p>
+      <w:pPr>
+        <w:pBdr>
+          <w:top w:val="nil"/>
+          <w:left w:val="nil"/>
+          <w:bottom w:val="nil"/>
+          <w:right w:val="nil"/>
+          <w:between w:val="nil"/>
+        </w:pBdr>
+        <w:spacing w:line="331" w:lineRule="auto"/>
+        <w:rPr>
+          <w:color w:val="000000"/>
+          <w:sz w:val="22"/>
+          <w:szCs w:val="22"/>
+        </w:rPr>
+      </w:pPr>
+      <w:r>
+        <w:rPr>
+          <w:b/>
+          <w:color w:val="000000"/>
+          <w:sz w:val="22"/>
+          <w:szCs w:val="22"/>
+        </w:rPr>
+        <w:t>TK#06</w:t>
+      </w:r>
+      <w:r>
+        <w:rPr>
+          <w:color w:val="000000"/>
+          <w:sz w:val="22"/>
+          <w:szCs w:val="22"/>
+        </w:rPr>
+        <w:t xml:space="preserve"> Crear un menú para po</w:t>
+      </w:r>
+      <w:r>
+        <w:rPr>
+          <w:sz w:val="22"/>
+          <w:szCs w:val="22"/>
+        </w:rPr>
+        <w:t>der elegir la especialidad que necesita el usuario</w:t>
+      </w:r>
+      <w:r>
+        <w:rPr>
+          <w:color w:val="000000"/>
+          <w:sz w:val="22"/>
+          <w:szCs w:val="22"/>
+        </w:rPr>
+        <w:t>.</w:t>
+      </w:r>
+    </w:p>
+    <w:p>
+      <w:pPr>
+        <w:pBdr>
+          <w:top w:val="nil"/>
+          <w:left w:val="nil"/>
+          <w:bottom w:val="nil"/>
+          <w:right w:val="nil"/>
+          <w:between w:val="nil"/>
+        </w:pBdr>
+        <w:spacing w:line="331" w:lineRule="auto"/>
+        <w:rPr>
+          <w:sz w:val="22"/>
+          <w:szCs w:val="22"/>
+        </w:rPr>
+      </w:pPr>
+    </w:p>
+    <w:p>
+      <w:pPr>
+        <w:pBdr>
+          <w:top w:val="nil"/>
+          <w:left w:val="nil"/>
+          <w:bottom w:val="nil"/>
+          <w:right w:val="nil"/>
+          <w:between w:val="nil"/>
+        </w:pBdr>
+        <w:spacing w:line="331" w:lineRule="auto"/>
+        <w:rPr>
+          <w:color w:val="000000"/>
+          <w:sz w:val="22"/>
+          <w:szCs w:val="22"/>
+        </w:rPr>
+      </w:pPr>
+      <w:r>
+        <w:rPr>
+          <w:b/>
+          <w:color w:val="000000"/>
+          <w:sz w:val="22"/>
+          <w:szCs w:val="22"/>
+        </w:rPr>
+        <w:t>TK#07</w:t>
+      </w:r>
+      <w:r>
+        <w:rPr>
+          <w:color w:val="000000"/>
+          <w:sz w:val="22"/>
+          <w:szCs w:val="22"/>
+        </w:rPr>
+        <w:t xml:space="preserve"> Crear formulario de registro.</w:t>
+      </w:r>
+    </w:p>
+    <w:p>
+      <w:pPr>
+        <w:pBdr>
+          <w:top w:val="nil"/>
+          <w:left w:val="nil"/>
+          <w:bottom w:val="nil"/>
+          <w:right w:val="nil"/>
+          <w:between w:val="nil"/>
+        </w:pBdr>
+        <w:spacing w:line="331" w:lineRule="auto"/>
+        <w:rPr>
+          <w:sz w:val="22"/>
+          <w:szCs w:val="22"/>
+        </w:rPr>
+      </w:pPr>
+    </w:p>
+    <w:p>
+      <w:pPr>
         <w:spacing w:after="140" w:line="276" w:lineRule="auto"/>
-        <w:rPr>
+      </w:pPr>
+      <w:r>
+        <w:rPr>
+          <w:b/>
           <w:sz w:val="22"/>
           <w:szCs w:val="22"/>
         </w:rPr>
-      </w:pPr>
+        <w:t>TK#08</w:t>
+      </w:r>
       <w:r>
         <w:rPr>
           <w:sz w:val="22"/>
           <w:szCs w:val="22"/>
         </w:rPr>
-        <w:t xml:space="preserve">#US08: Como usuario con visibilidad reducida quiero una página accesible e intuitiva para poder navegar fácilmente por la misma. </w:t>
-      </w:r>
+        <w:t xml:space="preserve"> Realizar un diseño </w:t>
+      </w:r>
+      <w:proofErr w:type="spellStart"/>
+      <w:r>
+        <w:rPr>
+          <w:sz w:val="22"/>
+          <w:szCs w:val="22"/>
+        </w:rPr>
+        <w:t>responsive</w:t>
+      </w:r>
+      <w:proofErr w:type="spellEnd"/>
+      <w:r>
+        <w:rPr>
+          <w:sz w:val="22"/>
+          <w:szCs w:val="22"/>
+        </w:rPr>
+        <w:t xml:space="preserve"> para que el usuario pueda acceder desde cualquier dispositivo manteniéndose el diseño y la legibilidad del sitio.</w:t>
+      </w:r>
+    </w:p>
+    <w:p>
+      <w:pPr>
+        <w:spacing w:line="331" w:lineRule="auto"/>
+        <w:rPr>
+          <w:sz w:val="22"/>
+          <w:szCs w:val="22"/>
+        </w:rPr>
+      </w:pPr>
+    </w:p>
+    <w:p>
+      <w:pPr>
+        <w:spacing w:line="331" w:lineRule="auto"/>
+        <w:rPr>
+          <w:sz w:val="22"/>
+          <w:szCs w:val="22"/>
+        </w:rPr>
+      </w:pPr>
+      <w:r>
+        <w:rPr>
+          <w:b/>
+          <w:sz w:val="22"/>
+          <w:szCs w:val="22"/>
+        </w:rPr>
+        <w:t>TK#09</w:t>
+      </w:r>
+      <w:r>
+        <w:rPr>
+          <w:sz w:val="22"/>
+          <w:szCs w:val="22"/>
+        </w:rPr>
+        <w:t xml:space="preserve">  Crear link en la página de contacto que redirija a la web institucional de nuestra empresa en </w:t>
+      </w:r>
+      <w:proofErr w:type="spellStart"/>
+      <w:r>
+        <w:rPr>
+          <w:sz w:val="22"/>
+          <w:szCs w:val="22"/>
+        </w:rPr>
+        <w:t>Wordpress</w:t>
+      </w:r>
+      <w:proofErr w:type="spellEnd"/>
+      <w:r>
+        <w:rPr>
+          <w:sz w:val="22"/>
+          <w:szCs w:val="22"/>
+        </w:rPr>
+        <w:t>.</w:t>
+      </w:r>
+    </w:p>
+    <w:p>
+      <w:pPr>
+        <w:pBdr>
+          <w:top w:val="nil"/>
+          <w:left w:val="nil"/>
+          <w:bottom w:val="nil"/>
+          <w:right w:val="nil"/>
+          <w:between w:val="nil"/>
+        </w:pBdr>
+        <w:spacing w:line="331" w:lineRule="auto"/>
+        <w:rPr>
+          <w:sz w:val="22"/>
+          <w:szCs w:val="22"/>
+        </w:rPr>
+      </w:pPr>
+    </w:p>
+    <w:p>
+      <w:pPr>
+        <w:pBdr>
+          <w:top w:val="nil"/>
+          <w:left w:val="nil"/>
+          <w:bottom w:val="nil"/>
+          <w:right w:val="nil"/>
+          <w:between w:val="nil"/>
+        </w:pBdr>
+        <w:spacing w:line="331" w:lineRule="auto"/>
+        <w:rPr>
+          <w:color w:val="000000"/>
+          <w:sz w:val="22"/>
+          <w:szCs w:val="22"/>
+        </w:rPr>
+      </w:pPr>
+      <w:r>
+        <w:rPr>
+          <w:b/>
+          <w:color w:val="000000"/>
+          <w:sz w:val="22"/>
+          <w:szCs w:val="22"/>
+        </w:rPr>
+        <w:lastRenderedPageBreak/>
+        <w:t>TK#</w:t>
+      </w:r>
+      <w:r>
+        <w:rPr>
+          <w:b/>
+          <w:sz w:val="22"/>
+          <w:szCs w:val="22"/>
+        </w:rPr>
+        <w:t>10</w:t>
+      </w:r>
+      <w:r>
+        <w:rPr>
+          <w:color w:val="000000"/>
+          <w:sz w:val="22"/>
+          <w:szCs w:val="22"/>
+        </w:rPr>
+        <w:t xml:space="preserve"> Generar una base de datos de usuarios registrados.</w:t>
+      </w:r>
+    </w:p>
+    <w:p>
+      <w:pPr>
+        <w:pBdr>
+          <w:top w:val="nil"/>
+          <w:left w:val="nil"/>
+          <w:bottom w:val="nil"/>
+          <w:right w:val="nil"/>
+          <w:between w:val="nil"/>
+        </w:pBdr>
+        <w:spacing w:line="331" w:lineRule="auto"/>
+        <w:rPr>
+          <w:sz w:val="22"/>
+          <w:szCs w:val="22"/>
+        </w:rPr>
+      </w:pPr>
+    </w:p>
+    <w:p>
+      <w:pPr>
+        <w:pBdr>
+          <w:top w:val="nil"/>
+          <w:left w:val="nil"/>
+          <w:bottom w:val="nil"/>
+          <w:right w:val="nil"/>
+          <w:between w:val="nil"/>
+        </w:pBdr>
+        <w:spacing w:line="331" w:lineRule="auto"/>
+        <w:rPr>
+          <w:sz w:val="22"/>
+          <w:szCs w:val="22"/>
+        </w:rPr>
+      </w:pPr>
+      <w:r>
+        <w:rPr>
+          <w:b/>
+          <w:sz w:val="22"/>
+          <w:szCs w:val="22"/>
+        </w:rPr>
+        <w:t>TK#11</w:t>
+      </w:r>
+      <w:r>
+        <w:rPr>
+          <w:sz w:val="22"/>
+          <w:szCs w:val="22"/>
+        </w:rPr>
+        <w:t xml:space="preserve"> Crear un panel de control</w:t>
+      </w:r>
+      <w:r>
+        <w:t xml:space="preserve"> </w:t>
+      </w:r>
+      <w:r>
+        <w:rPr>
+          <w:sz w:val="22"/>
+          <w:szCs w:val="22"/>
+        </w:rPr>
+        <w:t>para los usuarios registrados con sus respectivos permisos.</w:t>
+      </w:r>
+    </w:p>
+    <w:p>
+      <w:pPr>
+        <w:pBdr>
+          <w:top w:val="nil"/>
+          <w:left w:val="nil"/>
+          <w:bottom w:val="nil"/>
+          <w:right w:val="nil"/>
+          <w:between w:val="nil"/>
+        </w:pBdr>
+        <w:spacing w:line="331" w:lineRule="auto"/>
+        <w:rPr>
+          <w:sz w:val="22"/>
+          <w:szCs w:val="22"/>
+        </w:rPr>
+      </w:pPr>
+    </w:p>
+    <w:p>
+      <w:pPr>
+        <w:pBdr>
+          <w:top w:val="nil"/>
+          <w:left w:val="nil"/>
+          <w:bottom w:val="nil"/>
+          <w:right w:val="nil"/>
+          <w:between w:val="nil"/>
+        </w:pBdr>
+        <w:spacing w:line="331" w:lineRule="auto"/>
+        <w:rPr>
+          <w:sz w:val="22"/>
+          <w:szCs w:val="22"/>
+        </w:rPr>
+      </w:pPr>
+      <w:r>
+        <w:rPr>
+          <w:b/>
+          <w:sz w:val="22"/>
+          <w:szCs w:val="22"/>
+        </w:rPr>
+        <w:t>TK#12</w:t>
+      </w:r>
+      <w:r>
+        <w:rPr>
+          <w:sz w:val="22"/>
+          <w:szCs w:val="22"/>
+        </w:rPr>
+        <w:t xml:space="preserve"> Agregar la funcionalidad de eliminar cuenta, en el </w:t>
+      </w:r>
+      <w:proofErr w:type="spellStart"/>
+      <w:r>
+        <w:rPr>
+          <w:sz w:val="22"/>
+          <w:szCs w:val="22"/>
+        </w:rPr>
+        <w:t>dashboard</w:t>
+      </w:r>
+      <w:proofErr w:type="spellEnd"/>
+      <w:r>
+        <w:rPr>
+          <w:sz w:val="22"/>
+          <w:szCs w:val="22"/>
+        </w:rPr>
+        <w:t xml:space="preserve"> de usuario registrado.</w:t>
+      </w:r>
+    </w:p>
+    <w:p>
+      <w:pPr>
+        <w:pBdr>
+          <w:top w:val="nil"/>
+          <w:left w:val="nil"/>
+          <w:bottom w:val="nil"/>
+          <w:right w:val="nil"/>
+          <w:between w:val="nil"/>
+        </w:pBdr>
+        <w:spacing w:line="331" w:lineRule="auto"/>
+        <w:rPr>
+          <w:sz w:val="22"/>
+          <w:szCs w:val="22"/>
+        </w:rPr>
+      </w:pPr>
+    </w:p>
+    <w:p>
+      <w:pPr>
+        <w:pBdr>
+          <w:top w:val="nil"/>
+          <w:left w:val="nil"/>
+          <w:bottom w:val="nil"/>
+          <w:right w:val="nil"/>
+          <w:between w:val="nil"/>
+        </w:pBdr>
+        <w:spacing w:line="288" w:lineRule="auto"/>
+        <w:rPr>
+          <w:color w:val="000000"/>
+          <w:sz w:val="22"/>
+          <w:szCs w:val="22"/>
+        </w:rPr>
+      </w:pPr>
+      <w:r>
+        <w:rPr>
+          <w:b/>
+          <w:color w:val="000000"/>
+          <w:sz w:val="22"/>
+          <w:szCs w:val="22"/>
+        </w:rPr>
+        <w:t>TK#1</w:t>
+      </w:r>
+      <w:r>
+        <w:rPr>
+          <w:b/>
+          <w:sz w:val="22"/>
+          <w:szCs w:val="22"/>
+        </w:rPr>
+        <w:t>3</w:t>
+      </w:r>
+      <w:r>
+        <w:rPr>
+          <w:color w:val="000000"/>
+          <w:sz w:val="22"/>
+          <w:szCs w:val="22"/>
+        </w:rPr>
+        <w:t xml:space="preserve"> Agregar sección </w:t>
+      </w:r>
+      <w:r>
+        <w:rPr>
+          <w:sz w:val="22"/>
+          <w:szCs w:val="22"/>
+        </w:rPr>
+        <w:t>política</w:t>
+      </w:r>
+      <w:r>
+        <w:rPr>
+          <w:color w:val="000000"/>
+          <w:sz w:val="22"/>
+          <w:szCs w:val="22"/>
+        </w:rPr>
+        <w:t xml:space="preserve"> de privacidad</w:t>
+      </w:r>
+      <w:r>
+        <w:rPr>
+          <w:color w:val="000000"/>
+        </w:rPr>
+        <w:t xml:space="preserve"> </w:t>
+      </w:r>
+      <w:r>
+        <w:rPr>
+          <w:color w:val="000000"/>
+          <w:sz w:val="22"/>
+          <w:szCs w:val="22"/>
+        </w:rPr>
+        <w:t xml:space="preserve">y adjuntar enlace </w:t>
+      </w:r>
+      <w:proofErr w:type="spellStart"/>
+      <w:r>
+        <w:rPr>
+          <w:color w:val="000000"/>
+          <w:sz w:val="22"/>
+          <w:szCs w:val="22"/>
+        </w:rPr>
+        <w:t>pdf</w:t>
+      </w:r>
+      <w:proofErr w:type="spellEnd"/>
+      <w:r>
+        <w:rPr>
+          <w:color w:val="000000"/>
+          <w:sz w:val="22"/>
+          <w:szCs w:val="22"/>
+        </w:rPr>
+        <w:t xml:space="preserve"> sobre el manejo de datos debido al registro de usuario.</w:t>
+      </w:r>
+    </w:p>
+    <w:p>
+      <w:pPr>
+        <w:pBdr>
+          <w:top w:val="nil"/>
+          <w:left w:val="nil"/>
+          <w:bottom w:val="nil"/>
+          <w:right w:val="nil"/>
+          <w:between w:val="nil"/>
+        </w:pBdr>
+        <w:spacing w:line="288" w:lineRule="auto"/>
+        <w:rPr>
+          <w:sz w:val="22"/>
+          <w:szCs w:val="22"/>
+        </w:rPr>
+      </w:pPr>
+    </w:p>
+    <w:p>
+      <w:pPr>
+        <w:pBdr>
+          <w:top w:val="nil"/>
+          <w:left w:val="nil"/>
+          <w:bottom w:val="nil"/>
+          <w:right w:val="nil"/>
+          <w:between w:val="nil"/>
+        </w:pBdr>
+        <w:spacing w:line="331" w:lineRule="auto"/>
+        <w:rPr>
+          <w:color w:val="000000"/>
+          <w:sz w:val="22"/>
+          <w:szCs w:val="22"/>
+        </w:rPr>
+      </w:pPr>
+      <w:r>
+        <w:rPr>
+          <w:b/>
+          <w:color w:val="000000"/>
+          <w:sz w:val="22"/>
+          <w:szCs w:val="22"/>
+        </w:rPr>
+        <w:t>TK#1</w:t>
+      </w:r>
+      <w:r>
+        <w:rPr>
+          <w:b/>
+          <w:sz w:val="22"/>
+          <w:szCs w:val="22"/>
+        </w:rPr>
+        <w:t>4</w:t>
+      </w:r>
+      <w:r>
+        <w:rPr>
+          <w:color w:val="000000"/>
+          <w:sz w:val="22"/>
+          <w:szCs w:val="22"/>
+        </w:rPr>
+        <w:t xml:space="preserve"> Elegir nombre del dominio</w:t>
+      </w:r>
+      <w:r>
+        <w:rPr>
+          <w:sz w:val="22"/>
+          <w:szCs w:val="22"/>
+        </w:rPr>
+        <w:t xml:space="preserve"> y registrarlo</w:t>
+      </w:r>
+      <w:r>
+        <w:rPr>
+          <w:color w:val="000000"/>
+          <w:sz w:val="22"/>
+          <w:szCs w:val="22"/>
+        </w:rPr>
+        <w:t>.</w:t>
+      </w:r>
+    </w:p>
+    <w:p>
+      <w:pPr>
+        <w:pBdr>
+          <w:top w:val="nil"/>
+          <w:left w:val="nil"/>
+          <w:bottom w:val="nil"/>
+          <w:right w:val="nil"/>
+          <w:between w:val="nil"/>
+        </w:pBdr>
+        <w:spacing w:line="331" w:lineRule="auto"/>
+        <w:rPr>
+          <w:sz w:val="22"/>
+          <w:szCs w:val="22"/>
+        </w:rPr>
+      </w:pPr>
     </w:p>
     <w:p>
       <w:pPr>
@@ -9953,1136 +10733,150 @@
         </w:pBdr>
         <w:spacing w:after="140" w:line="276" w:lineRule="auto"/>
         <w:rPr>
+          <w:color w:val="000000"/>
           <w:sz w:val="22"/>
           <w:szCs w:val="22"/>
         </w:rPr>
       </w:pPr>
-    </w:p>
-    <w:p>
-      <w:pPr>
+      <w:r>
+        <w:rPr>
+          <w:b/>
+          <w:color w:val="000000"/>
+          <w:sz w:val="22"/>
+          <w:szCs w:val="22"/>
+        </w:rPr>
+        <w:t>TK#1</w:t>
+      </w:r>
+      <w:r>
+        <w:rPr>
+          <w:b/>
+          <w:sz w:val="22"/>
+          <w:szCs w:val="22"/>
+        </w:rPr>
+        <w:t>5</w:t>
+      </w:r>
+      <w:r>
+        <w:rPr>
+          <w:color w:val="000000"/>
+          <w:sz w:val="22"/>
+          <w:szCs w:val="22"/>
+        </w:rPr>
+        <w:t xml:space="preserve"> Elegir hosting.</w:t>
+      </w:r>
+    </w:p>
+    <w:p>
+      <w:pPr>
+        <w:pBdr>
+          <w:top w:val="nil"/>
+          <w:left w:val="nil"/>
+          <w:bottom w:val="nil"/>
+          <w:right w:val="nil"/>
+          <w:between w:val="nil"/>
+        </w:pBdr>
         <w:spacing w:after="140" w:line="276" w:lineRule="auto"/>
         <w:rPr>
           <w:sz w:val="22"/>
           <w:szCs w:val="22"/>
         </w:rPr>
       </w:pPr>
-      <w:r>
+    </w:p>
+    <w:p>
+      <w:pPr>
+        <w:pBdr>
+          <w:top w:val="nil"/>
+          <w:left w:val="nil"/>
+          <w:bottom w:val="nil"/>
+          <w:right w:val="nil"/>
+          <w:between w:val="nil"/>
+        </w:pBdr>
+        <w:spacing w:line="288" w:lineRule="auto"/>
         <w:rPr>
           <w:sz w:val="22"/>
           <w:szCs w:val="22"/>
         </w:rPr>
-        <w:t>#US09: Como usuario quiero poder dar una calificación para que otros usuarios tengan una refe</w:t>
-      </w:r>
-      <w:r>
-        <w:rPr>
+      </w:pPr>
+      <w:r>
+        <w:rPr>
+          <w:b/>
           <w:sz w:val="22"/>
           <w:szCs w:val="22"/>
         </w:rPr>
-        <w:t>rencia de mi experiencia.</w:t>
-      </w:r>
-    </w:p>
-    <w:p>
-      <w:pPr>
-        <w:pBdr>
-          <w:top w:val="nil"/>
-          <w:left w:val="nil"/>
-          <w:bottom w:val="nil"/>
-          <w:right w:val="nil"/>
-          <w:between w:val="nil"/>
-        </w:pBdr>
-        <w:spacing w:after="140" w:line="276" w:lineRule="auto"/>
-      </w:pPr>
-    </w:p>
-    <w:p>
-      <w:pPr>
-        <w:pBdr>
-          <w:top w:val="nil"/>
-          <w:left w:val="nil"/>
-          <w:bottom w:val="nil"/>
-          <w:right w:val="nil"/>
-          <w:between w:val="nil"/>
-        </w:pBdr>
-        <w:spacing w:line="331" w:lineRule="auto"/>
-      </w:pPr>
-    </w:p>
-    <w:p>
-      <w:pPr>
-        <w:pBdr>
-          <w:top w:val="nil"/>
-          <w:left w:val="nil"/>
-          <w:bottom w:val="nil"/>
-          <w:right w:val="nil"/>
-          <w:between w:val="nil"/>
-        </w:pBdr>
-        <w:spacing w:line="331" w:lineRule="auto"/>
-        <w:rPr>
-          <w:color w:val="000000"/>
+        <w:t>TK#16</w:t>
+      </w:r>
+      <w:r>
+        <w:rPr>
           <w:sz w:val="22"/>
           <w:szCs w:val="22"/>
         </w:rPr>
-      </w:pPr>
-      <w:r>
-        <w:rPr>
-          <w:color w:val="000000"/>
+        <w:t xml:space="preserve"> Crear DER final con modelado y relaciones de tablas en </w:t>
+      </w:r>
+      <w:proofErr w:type="spellStart"/>
+      <w:r>
+        <w:rPr>
           <w:sz w:val="22"/>
           <w:szCs w:val="22"/>
         </w:rPr>
-        <w:t xml:space="preserve">TK#00 Prototipo, </w:t>
-      </w:r>
+        <w:t>WorkBench</w:t>
+      </w:r>
+      <w:proofErr w:type="spellEnd"/>
       <w:r>
         <w:rPr>
           <w:sz w:val="22"/>
           <w:szCs w:val="22"/>
         </w:rPr>
-        <w:t>d</w:t>
-      </w:r>
-      <w:r>
-        <w:rPr>
-          <w:color w:val="000000"/>
+        <w:t xml:space="preserve"> de </w:t>
+      </w:r>
+      <w:proofErr w:type="spellStart"/>
+      <w:r>
+        <w:rPr>
           <w:sz w:val="22"/>
           <w:szCs w:val="22"/>
         </w:rPr>
-        <w:t xml:space="preserve">iagramación: Crear un mapa de sitio: Determinar </w:t>
-      </w:r>
-      <w:r>
+        <w:t>MySQL</w:t>
+      </w:r>
+      <w:proofErr w:type="spellEnd"/>
+    </w:p>
+    <w:p>
+      <w:pPr>
+        <w:pBdr>
+          <w:top w:val="nil"/>
+          <w:left w:val="nil"/>
+          <w:bottom w:val="nil"/>
+          <w:right w:val="nil"/>
+          <w:between w:val="nil"/>
+        </w:pBdr>
+        <w:spacing w:line="288" w:lineRule="auto"/>
         <w:rPr>
           <w:sz w:val="22"/>
           <w:szCs w:val="22"/>
         </w:rPr>
-        <w:t>cuáles</w:t>
-      </w:r>
-      <w:r>
-        <w:rPr>
-          <w:color w:val="000000"/>
+      </w:pPr>
+    </w:p>
+    <w:p>
+      <w:pPr>
+        <w:pBdr>
+          <w:top w:val="nil"/>
+          <w:left w:val="nil"/>
+          <w:bottom w:val="nil"/>
+          <w:right w:val="nil"/>
+          <w:between w:val="nil"/>
+        </w:pBdr>
+        <w:spacing w:line="288" w:lineRule="auto"/>
+      </w:pPr>
+      <w:r>
+        <w:rPr>
+          <w:b/>
           <w:sz w:val="22"/>
           <w:szCs w:val="22"/>
         </w:rPr>
-        <w:t xml:space="preserve"> serán las secciones que deberá incluir la página y a su vez que subsecciones existirán dentro de estas (Inicio, Quienes somos, Acerca de, Productos y Servicios, Contacto, Preguntas frecuentes).</w:t>
-      </w:r>
-    </w:p>
-    <w:p>
-      <w:pPr>
-        <w:pBdr>
-          <w:top w:val="nil"/>
-          <w:left w:val="nil"/>
-          <w:bottom w:val="nil"/>
-          <w:right w:val="nil"/>
-          <w:between w:val="nil"/>
-        </w:pBdr>
-        <w:spacing w:line="331" w:lineRule="auto"/>
+        <w:t>TK#17</w:t>
+      </w:r>
+      <w:r>
         <w:rPr>
           <w:sz w:val="22"/>
           <w:szCs w:val="22"/>
         </w:rPr>
-      </w:pPr>
-    </w:p>
-    <w:p>
-      <w:pPr>
-        <w:pBdr>
-          <w:top w:val="nil"/>
-          <w:left w:val="nil"/>
-          <w:bottom w:val="nil"/>
-          <w:right w:val="nil"/>
-          <w:between w:val="nil"/>
-        </w:pBdr>
-        <w:spacing w:line="331" w:lineRule="auto"/>
-        <w:rPr>
-          <w:color w:val="000000"/>
-          <w:sz w:val="22"/>
-          <w:szCs w:val="22"/>
-        </w:rPr>
-      </w:pPr>
-      <w:r>
-        <w:rPr>
-          <w:color w:val="000000"/>
-          <w:sz w:val="22"/>
-          <w:szCs w:val="22"/>
-        </w:rPr>
-        <w:t>TK#01 Elegir imágenes, paletas de colores y fuentes a usar para crear la identidad de la web.</w:t>
-      </w:r>
-    </w:p>
-    <w:p>
-      <w:pPr>
-        <w:pBdr>
-          <w:top w:val="nil"/>
-          <w:left w:val="nil"/>
-          <w:bottom w:val="nil"/>
-          <w:right w:val="nil"/>
-          <w:between w:val="nil"/>
-        </w:pBdr>
-        <w:spacing w:line="331" w:lineRule="auto"/>
-        <w:rPr>
-          <w:sz w:val="22"/>
-          <w:szCs w:val="22"/>
-        </w:rPr>
-      </w:pPr>
-    </w:p>
-    <w:p>
-      <w:pPr>
-        <w:pBdr>
-          <w:top w:val="nil"/>
-          <w:left w:val="nil"/>
-          <w:bottom w:val="nil"/>
-          <w:right w:val="nil"/>
-          <w:between w:val="nil"/>
-        </w:pBdr>
-        <w:spacing w:line="331" w:lineRule="auto"/>
-        <w:rPr>
-          <w:color w:val="000000"/>
-          <w:sz w:val="22"/>
-          <w:szCs w:val="22"/>
-        </w:rPr>
-      </w:pPr>
-      <w:r>
-        <w:rPr>
-          <w:color w:val="000000"/>
-          <w:sz w:val="22"/>
-          <w:szCs w:val="22"/>
-        </w:rPr>
-        <w:t xml:space="preserve">TK#02 Diseñar la </w:t>
-      </w:r>
-      <w:proofErr w:type="spellStart"/>
-      <w:r>
-        <w:rPr>
-          <w:color w:val="000000"/>
-          <w:sz w:val="22"/>
-          <w:szCs w:val="22"/>
-        </w:rPr>
-        <w:t>landing</w:t>
-      </w:r>
-      <w:proofErr w:type="spellEnd"/>
-      <w:r>
-        <w:rPr>
-          <w:color w:val="000000"/>
-          <w:sz w:val="22"/>
-          <w:szCs w:val="22"/>
-        </w:rPr>
-        <w:t xml:space="preserve"> page, pensar </w:t>
-      </w:r>
-      <w:proofErr w:type="spellStart"/>
-      <w:r>
-        <w:rPr>
-          <w:color w:val="000000"/>
-          <w:sz w:val="22"/>
-          <w:szCs w:val="22"/>
-        </w:rPr>
-        <w:t>menúes</w:t>
-      </w:r>
-      <w:proofErr w:type="spellEnd"/>
-      <w:r>
-        <w:rPr>
-          <w:color w:val="000000"/>
-          <w:sz w:val="22"/>
-          <w:szCs w:val="22"/>
-        </w:rPr>
-        <w:t>, botones (</w:t>
-      </w:r>
-      <w:proofErr w:type="spellStart"/>
-      <w:r>
-        <w:rPr>
-          <w:color w:val="000000"/>
-          <w:sz w:val="22"/>
-          <w:szCs w:val="22"/>
-        </w:rPr>
-        <w:t>login</w:t>
-      </w:r>
-      <w:proofErr w:type="spellEnd"/>
-      <w:r>
-        <w:rPr>
-          <w:color w:val="000000"/>
-          <w:sz w:val="22"/>
-          <w:szCs w:val="22"/>
-        </w:rPr>
-        <w:t>, cerrar sesión), y demás elementos visuales a incluir.</w:t>
-      </w:r>
-    </w:p>
-    <w:p>
-      <w:pPr>
-        <w:pBdr>
-          <w:top w:val="nil"/>
-          <w:left w:val="nil"/>
-          <w:bottom w:val="nil"/>
-          <w:right w:val="nil"/>
-          <w:between w:val="nil"/>
-        </w:pBdr>
-        <w:spacing w:line="331" w:lineRule="auto"/>
-        <w:rPr>
-          <w:sz w:val="22"/>
-          <w:szCs w:val="22"/>
-        </w:rPr>
-      </w:pPr>
-    </w:p>
-    <w:p>
-      <w:pPr>
-        <w:pBdr>
-          <w:top w:val="nil"/>
-          <w:left w:val="nil"/>
-          <w:bottom w:val="nil"/>
-          <w:right w:val="nil"/>
-          <w:between w:val="nil"/>
-        </w:pBdr>
-        <w:spacing w:line="331" w:lineRule="auto"/>
-        <w:rPr>
-          <w:color w:val="000000"/>
-          <w:sz w:val="22"/>
-          <w:szCs w:val="22"/>
-        </w:rPr>
-      </w:pPr>
-      <w:r>
-        <w:rPr>
-          <w:color w:val="000000"/>
-          <w:sz w:val="22"/>
-          <w:szCs w:val="22"/>
-        </w:rPr>
-        <w:t>TK#03 Codificar la</w:t>
-      </w:r>
-      <w:r>
-        <w:rPr>
-          <w:b/>
-          <w:color w:val="000000"/>
-          <w:sz w:val="22"/>
-          <w:szCs w:val="22"/>
-        </w:rPr>
-        <w:t xml:space="preserve"> </w:t>
-      </w:r>
-      <w:r>
-        <w:rPr>
-          <w:color w:val="000000"/>
-          <w:sz w:val="22"/>
-          <w:szCs w:val="22"/>
-        </w:rPr>
-        <w:t xml:space="preserve">estructura de la </w:t>
-      </w:r>
-      <w:proofErr w:type="spellStart"/>
-      <w:r>
-        <w:rPr>
-          <w:color w:val="000000"/>
-          <w:sz w:val="22"/>
-          <w:szCs w:val="22"/>
-        </w:rPr>
-        <w:t>landing</w:t>
-      </w:r>
-      <w:proofErr w:type="spellEnd"/>
-      <w:r>
-        <w:rPr>
-          <w:color w:val="000000"/>
-          <w:sz w:val="22"/>
-          <w:szCs w:val="22"/>
-        </w:rPr>
-        <w:t xml:space="preserve"> </w:t>
-      </w:r>
-      <w:r>
-        <w:rPr>
-          <w:color w:val="000000"/>
-          <w:sz w:val="22"/>
-          <w:szCs w:val="22"/>
-        </w:rPr>
-        <w:t xml:space="preserve">page en HTML. </w:t>
-      </w:r>
-    </w:p>
-    <w:p>
-      <w:pPr>
-        <w:pBdr>
-          <w:top w:val="nil"/>
-          <w:left w:val="nil"/>
-          <w:bottom w:val="nil"/>
-          <w:right w:val="nil"/>
-          <w:between w:val="nil"/>
-        </w:pBdr>
-        <w:spacing w:line="331" w:lineRule="auto"/>
-        <w:rPr>
-          <w:sz w:val="22"/>
-          <w:szCs w:val="22"/>
-        </w:rPr>
-      </w:pPr>
-    </w:p>
-    <w:p>
-      <w:pPr>
-        <w:pBdr>
-          <w:top w:val="nil"/>
-          <w:left w:val="nil"/>
-          <w:bottom w:val="nil"/>
-          <w:right w:val="nil"/>
-          <w:between w:val="nil"/>
-        </w:pBdr>
-        <w:spacing w:line="331" w:lineRule="auto"/>
-        <w:rPr>
-          <w:color w:val="000000"/>
-          <w:sz w:val="22"/>
-          <w:szCs w:val="22"/>
-        </w:rPr>
-      </w:pPr>
-      <w:r>
-        <w:rPr>
-          <w:color w:val="000000"/>
-          <w:sz w:val="22"/>
-          <w:szCs w:val="22"/>
-        </w:rPr>
-        <w:t xml:space="preserve">TK#04 Implementar el diseño CSS de la </w:t>
-      </w:r>
-      <w:proofErr w:type="spellStart"/>
-      <w:r>
-        <w:rPr>
-          <w:color w:val="000000"/>
-          <w:sz w:val="22"/>
-          <w:szCs w:val="22"/>
-        </w:rPr>
-        <w:t>landing</w:t>
-      </w:r>
-      <w:proofErr w:type="spellEnd"/>
-      <w:r>
-        <w:rPr>
-          <w:color w:val="000000"/>
-          <w:sz w:val="22"/>
-          <w:szCs w:val="22"/>
-        </w:rPr>
-        <w:t xml:space="preserve"> page.</w:t>
-      </w:r>
-    </w:p>
-    <w:p>
-      <w:pPr>
-        <w:pBdr>
-          <w:top w:val="nil"/>
-          <w:left w:val="nil"/>
-          <w:bottom w:val="nil"/>
-          <w:right w:val="nil"/>
-          <w:between w:val="nil"/>
-        </w:pBdr>
-        <w:spacing w:line="331" w:lineRule="auto"/>
-        <w:rPr>
-          <w:sz w:val="22"/>
-          <w:szCs w:val="22"/>
-        </w:rPr>
-      </w:pPr>
-    </w:p>
-    <w:p>
-      <w:pPr>
-        <w:pBdr>
-          <w:top w:val="nil"/>
-          <w:left w:val="nil"/>
-          <w:bottom w:val="nil"/>
-          <w:right w:val="nil"/>
-          <w:between w:val="nil"/>
-        </w:pBdr>
-        <w:spacing w:line="331" w:lineRule="auto"/>
-        <w:rPr>
-          <w:color w:val="000000"/>
-          <w:sz w:val="22"/>
-          <w:szCs w:val="22"/>
-        </w:rPr>
-      </w:pPr>
-      <w:r>
-        <w:rPr>
-          <w:color w:val="000000"/>
-          <w:sz w:val="22"/>
-          <w:szCs w:val="22"/>
-        </w:rPr>
-        <w:t>TK#05 Crear un menú para po</w:t>
-      </w:r>
-      <w:r>
-        <w:rPr>
-          <w:sz w:val="22"/>
-          <w:szCs w:val="22"/>
-        </w:rPr>
-        <w:t>der elegir la especialidad que necesita el usuario</w:t>
-      </w:r>
-      <w:r>
-        <w:rPr>
-          <w:color w:val="000000"/>
-          <w:sz w:val="22"/>
-          <w:szCs w:val="22"/>
-        </w:rPr>
-        <w:t>.</w:t>
-      </w:r>
-    </w:p>
-    <w:p>
-      <w:pPr>
-        <w:pBdr>
-          <w:top w:val="nil"/>
-          <w:left w:val="nil"/>
-          <w:bottom w:val="nil"/>
-          <w:right w:val="nil"/>
-          <w:between w:val="nil"/>
-        </w:pBdr>
-        <w:spacing w:line="331" w:lineRule="auto"/>
-        <w:rPr>
-          <w:sz w:val="22"/>
-          <w:szCs w:val="22"/>
-        </w:rPr>
-      </w:pPr>
-    </w:p>
-    <w:p>
-      <w:pPr>
-        <w:pBdr>
-          <w:top w:val="nil"/>
-          <w:left w:val="nil"/>
-          <w:bottom w:val="nil"/>
-          <w:right w:val="nil"/>
-          <w:between w:val="nil"/>
-        </w:pBdr>
-        <w:spacing w:line="331" w:lineRule="auto"/>
-        <w:rPr>
-          <w:color w:val="000000"/>
-          <w:sz w:val="22"/>
-          <w:szCs w:val="22"/>
-        </w:rPr>
-      </w:pPr>
-      <w:r>
-        <w:rPr>
-          <w:color w:val="000000"/>
-          <w:sz w:val="22"/>
-          <w:szCs w:val="22"/>
-        </w:rPr>
-        <w:t>TK#07 Crear formulario de registro.</w:t>
-      </w:r>
-    </w:p>
-    <w:p>
-      <w:pPr>
-        <w:pBdr>
-          <w:top w:val="nil"/>
-          <w:left w:val="nil"/>
-          <w:bottom w:val="nil"/>
-          <w:right w:val="nil"/>
-          <w:between w:val="nil"/>
-        </w:pBdr>
-        <w:spacing w:line="331" w:lineRule="auto"/>
-        <w:rPr>
-          <w:sz w:val="22"/>
-          <w:szCs w:val="22"/>
-        </w:rPr>
-      </w:pPr>
-    </w:p>
-    <w:p>
-      <w:pPr>
-        <w:spacing w:after="140" w:line="276" w:lineRule="auto"/>
-      </w:pPr>
-      <w:r>
-        <w:rPr>
-          <w:sz w:val="22"/>
-          <w:szCs w:val="22"/>
-        </w:rPr>
-        <w:t xml:space="preserve">TK#08 Realizar un diseño </w:t>
-      </w:r>
-      <w:proofErr w:type="spellStart"/>
-      <w:r>
-        <w:rPr>
-          <w:sz w:val="22"/>
-          <w:szCs w:val="22"/>
-        </w:rPr>
-        <w:t>responsive</w:t>
-      </w:r>
-      <w:proofErr w:type="spellEnd"/>
-      <w:r>
-        <w:rPr>
-          <w:sz w:val="22"/>
-          <w:szCs w:val="22"/>
-        </w:rPr>
-        <w:t xml:space="preserve"> para que el usuario pueda acceder </w:t>
-      </w:r>
-      <w:r>
-        <w:rPr>
-          <w:sz w:val="22"/>
-          <w:szCs w:val="22"/>
-        </w:rPr>
-        <w:t>desde cualquier dispositivo manteniéndose el diseño y la legibilidad del sitio.</w:t>
-      </w:r>
-    </w:p>
-    <w:p>
-      <w:pPr>
-        <w:spacing w:line="331" w:lineRule="auto"/>
-        <w:rPr>
-          <w:sz w:val="22"/>
-          <w:szCs w:val="22"/>
-        </w:rPr>
-      </w:pPr>
-    </w:p>
-    <w:p>
-      <w:pPr>
-        <w:spacing w:line="331" w:lineRule="auto"/>
-        <w:rPr>
-          <w:sz w:val="22"/>
-          <w:szCs w:val="22"/>
-        </w:rPr>
-      </w:pPr>
-      <w:r>
-        <w:rPr>
-          <w:sz w:val="22"/>
-          <w:szCs w:val="22"/>
-        </w:rPr>
-        <w:t xml:space="preserve">TK#09  Crear link en la página de contacto que redirija a la web institucional de nuestra empresa en </w:t>
-      </w:r>
-      <w:proofErr w:type="spellStart"/>
-      <w:r>
-        <w:rPr>
-          <w:sz w:val="22"/>
-          <w:szCs w:val="22"/>
-        </w:rPr>
-        <w:t>Wordpress</w:t>
-      </w:r>
-      <w:proofErr w:type="spellEnd"/>
-      <w:r>
-        <w:rPr>
-          <w:sz w:val="22"/>
-          <w:szCs w:val="22"/>
-        </w:rPr>
-        <w:t>.</w:t>
-      </w:r>
-    </w:p>
-    <w:p>
-      <w:pPr>
-        <w:pBdr>
-          <w:top w:val="nil"/>
-          <w:left w:val="nil"/>
-          <w:bottom w:val="nil"/>
-          <w:right w:val="nil"/>
-          <w:between w:val="nil"/>
-        </w:pBdr>
-        <w:spacing w:line="331" w:lineRule="auto"/>
-        <w:rPr>
-          <w:sz w:val="22"/>
-          <w:szCs w:val="22"/>
-        </w:rPr>
-      </w:pPr>
-    </w:p>
-    <w:p>
-      <w:pPr>
-        <w:pBdr>
-          <w:top w:val="nil"/>
-          <w:left w:val="nil"/>
-          <w:bottom w:val="nil"/>
-          <w:right w:val="nil"/>
-          <w:between w:val="nil"/>
-        </w:pBdr>
-        <w:spacing w:line="331" w:lineRule="auto"/>
-        <w:rPr>
-          <w:color w:val="000000"/>
-          <w:sz w:val="22"/>
-          <w:szCs w:val="22"/>
-        </w:rPr>
-      </w:pPr>
-      <w:r>
-        <w:rPr>
-          <w:color w:val="000000"/>
-          <w:sz w:val="22"/>
-          <w:szCs w:val="22"/>
-        </w:rPr>
-        <w:t>TK#</w:t>
-      </w:r>
-      <w:r>
-        <w:rPr>
-          <w:sz w:val="22"/>
-          <w:szCs w:val="22"/>
-        </w:rPr>
-        <w:t>10</w:t>
-      </w:r>
-      <w:r>
-        <w:rPr>
-          <w:color w:val="000000"/>
-          <w:sz w:val="22"/>
-          <w:szCs w:val="22"/>
-        </w:rPr>
-        <w:t xml:space="preserve"> Generar una base de datos de usuarios registrados.</w:t>
-      </w:r>
-    </w:p>
-    <w:p>
-      <w:pPr>
-        <w:pBdr>
-          <w:top w:val="nil"/>
-          <w:left w:val="nil"/>
-          <w:bottom w:val="nil"/>
-          <w:right w:val="nil"/>
-          <w:between w:val="nil"/>
-        </w:pBdr>
-        <w:spacing w:line="331" w:lineRule="auto"/>
-        <w:rPr>
-          <w:sz w:val="22"/>
-          <w:szCs w:val="22"/>
-        </w:rPr>
-      </w:pPr>
-    </w:p>
-    <w:p>
-      <w:pPr>
-        <w:pBdr>
-          <w:top w:val="nil"/>
-          <w:left w:val="nil"/>
-          <w:bottom w:val="nil"/>
-          <w:right w:val="nil"/>
-          <w:between w:val="nil"/>
-        </w:pBdr>
-        <w:spacing w:line="331" w:lineRule="auto"/>
-        <w:rPr>
-          <w:sz w:val="22"/>
-          <w:szCs w:val="22"/>
-        </w:rPr>
-      </w:pPr>
-      <w:r>
-        <w:rPr>
-          <w:sz w:val="22"/>
-          <w:szCs w:val="22"/>
-        </w:rPr>
-        <w:t>TK#</w:t>
-      </w:r>
-      <w:r>
-        <w:rPr>
-          <w:sz w:val="22"/>
-          <w:szCs w:val="22"/>
-        </w:rPr>
-        <w:t>1</w:t>
-      </w:r>
-      <w:r>
-        <w:rPr>
-          <w:sz w:val="22"/>
-          <w:szCs w:val="22"/>
-        </w:rPr>
-        <w:t>1</w:t>
-      </w:r>
-      <w:r>
-        <w:rPr>
-          <w:sz w:val="22"/>
-          <w:szCs w:val="22"/>
-        </w:rPr>
-        <w:t xml:space="preserve"> Crear un panel de control</w:t>
-      </w:r>
-      <w:r>
-        <w:t xml:space="preserve"> </w:t>
-      </w:r>
-      <w:r>
-        <w:rPr>
-          <w:sz w:val="22"/>
-          <w:szCs w:val="22"/>
-        </w:rPr>
-        <w:t>para los usuarios registrados con sus respectivos permisos</w:t>
-      </w:r>
-      <w:r>
-        <w:rPr>
-          <w:sz w:val="22"/>
-          <w:szCs w:val="22"/>
-        </w:rPr>
-        <w:t>.</w:t>
-      </w:r>
-    </w:p>
-    <w:p>
-      <w:pPr>
-        <w:pBdr>
-          <w:top w:val="nil"/>
-          <w:left w:val="nil"/>
-          <w:bottom w:val="nil"/>
-          <w:right w:val="nil"/>
-          <w:between w:val="nil"/>
-        </w:pBdr>
-        <w:spacing w:line="331" w:lineRule="auto"/>
-        <w:rPr>
-          <w:sz w:val="22"/>
-          <w:szCs w:val="22"/>
-        </w:rPr>
-      </w:pPr>
-    </w:p>
-    <w:p>
-      <w:pPr>
-        <w:pBdr>
-          <w:top w:val="nil"/>
-          <w:left w:val="nil"/>
-          <w:bottom w:val="nil"/>
-          <w:right w:val="nil"/>
-          <w:between w:val="nil"/>
-        </w:pBdr>
-        <w:spacing w:line="331" w:lineRule="auto"/>
-        <w:rPr>
-          <w:sz w:val="22"/>
-          <w:szCs w:val="22"/>
-        </w:rPr>
-      </w:pPr>
-      <w:r>
-        <w:rPr>
-          <w:sz w:val="22"/>
-          <w:szCs w:val="22"/>
-        </w:rPr>
-        <w:t>TK#1</w:t>
-      </w:r>
-      <w:r>
-        <w:rPr>
-          <w:sz w:val="22"/>
-          <w:szCs w:val="22"/>
-        </w:rPr>
-        <w:t>2</w:t>
-      </w:r>
-      <w:r>
-        <w:rPr>
-          <w:sz w:val="22"/>
-          <w:szCs w:val="22"/>
-        </w:rPr>
-        <w:t xml:space="preserve"> Agregar la funcionalidad de eliminar cuenta, en el </w:t>
-      </w:r>
-      <w:proofErr w:type="spellStart"/>
-      <w:r>
-        <w:rPr>
-          <w:sz w:val="22"/>
-          <w:szCs w:val="22"/>
-        </w:rPr>
-        <w:t>dashboard</w:t>
-      </w:r>
-      <w:proofErr w:type="spellEnd"/>
-      <w:r>
-        <w:rPr>
-          <w:sz w:val="22"/>
-          <w:szCs w:val="22"/>
-        </w:rPr>
-        <w:t xml:space="preserve"> de usuario </w:t>
-      </w:r>
-      <w:r>
-        <w:rPr>
-          <w:sz w:val="22"/>
-          <w:szCs w:val="22"/>
-        </w:rPr>
-        <w:lastRenderedPageBreak/>
-        <w:t>registrado.</w:t>
-      </w:r>
-    </w:p>
-    <w:p>
-      <w:pPr>
-        <w:pBdr>
-          <w:top w:val="nil"/>
-          <w:left w:val="nil"/>
-          <w:bottom w:val="nil"/>
-          <w:right w:val="nil"/>
-          <w:between w:val="nil"/>
-        </w:pBdr>
-        <w:spacing w:line="331" w:lineRule="auto"/>
-        <w:rPr>
-          <w:sz w:val="22"/>
-          <w:szCs w:val="22"/>
-        </w:rPr>
-      </w:pPr>
-    </w:p>
-    <w:p>
-      <w:pPr>
-        <w:pBdr>
-          <w:top w:val="nil"/>
-          <w:left w:val="nil"/>
-          <w:bottom w:val="nil"/>
-          <w:right w:val="nil"/>
-          <w:between w:val="nil"/>
-        </w:pBdr>
-        <w:spacing w:line="288" w:lineRule="auto"/>
-        <w:rPr>
-          <w:color w:val="000000"/>
-          <w:sz w:val="22"/>
-          <w:szCs w:val="22"/>
-        </w:rPr>
-      </w:pPr>
-      <w:r>
-        <w:rPr>
-          <w:color w:val="000000"/>
-          <w:sz w:val="22"/>
-          <w:szCs w:val="22"/>
-        </w:rPr>
-        <w:t>TK#1</w:t>
-      </w:r>
-      <w:r>
-        <w:rPr>
-          <w:sz w:val="22"/>
-          <w:szCs w:val="22"/>
-        </w:rPr>
-        <w:t>3</w:t>
-      </w:r>
-      <w:r>
-        <w:rPr>
-          <w:color w:val="000000"/>
-          <w:sz w:val="22"/>
-          <w:szCs w:val="22"/>
-        </w:rPr>
-        <w:t xml:space="preserve"> Agregar sección </w:t>
-      </w:r>
-      <w:r>
-        <w:rPr>
-          <w:sz w:val="22"/>
-          <w:szCs w:val="22"/>
-        </w:rPr>
-        <w:t>política</w:t>
-      </w:r>
-      <w:r>
-        <w:rPr>
-          <w:color w:val="000000"/>
-          <w:sz w:val="22"/>
-          <w:szCs w:val="22"/>
-        </w:rPr>
-        <w:t xml:space="preserve"> de privacidad</w:t>
-      </w:r>
-      <w:r>
-        <w:rPr>
-          <w:color w:val="000000"/>
-        </w:rPr>
-        <w:t xml:space="preserve"> </w:t>
-      </w:r>
-      <w:r>
-        <w:rPr>
-          <w:color w:val="000000"/>
-          <w:sz w:val="22"/>
-          <w:szCs w:val="22"/>
-        </w:rPr>
-        <w:t xml:space="preserve">y adjuntar enlace </w:t>
-      </w:r>
-      <w:proofErr w:type="spellStart"/>
-      <w:r>
-        <w:rPr>
-          <w:color w:val="000000"/>
-          <w:sz w:val="22"/>
-          <w:szCs w:val="22"/>
-        </w:rPr>
-        <w:t>pdf</w:t>
-      </w:r>
-      <w:proofErr w:type="spellEnd"/>
-      <w:r>
-        <w:rPr>
-          <w:color w:val="000000"/>
-          <w:sz w:val="22"/>
-          <w:szCs w:val="22"/>
-        </w:rPr>
-        <w:t xml:space="preserve"> sobre el manejo de datos debido al registro de usuario.</w:t>
-      </w:r>
-    </w:p>
-    <w:p>
-      <w:pPr>
-        <w:pBdr>
-          <w:top w:val="nil"/>
-          <w:left w:val="nil"/>
-          <w:bottom w:val="nil"/>
-          <w:right w:val="nil"/>
-          <w:between w:val="nil"/>
-        </w:pBdr>
-        <w:spacing w:line="288" w:lineRule="auto"/>
-        <w:rPr>
-          <w:sz w:val="22"/>
-          <w:szCs w:val="22"/>
-        </w:rPr>
-      </w:pPr>
-    </w:p>
-    <w:p>
-      <w:pPr>
-        <w:pBdr>
-          <w:top w:val="nil"/>
-          <w:left w:val="nil"/>
-          <w:bottom w:val="nil"/>
-          <w:right w:val="nil"/>
-          <w:between w:val="nil"/>
-        </w:pBdr>
-        <w:spacing w:line="331" w:lineRule="auto"/>
-        <w:rPr>
-          <w:color w:val="000000"/>
-          <w:sz w:val="22"/>
-          <w:szCs w:val="22"/>
-        </w:rPr>
-      </w:pPr>
-      <w:r>
-        <w:rPr>
-          <w:color w:val="000000"/>
-          <w:sz w:val="22"/>
-          <w:szCs w:val="22"/>
-        </w:rPr>
-        <w:t>TK#1</w:t>
-      </w:r>
-      <w:r>
-        <w:rPr>
-          <w:sz w:val="22"/>
-          <w:szCs w:val="22"/>
-        </w:rPr>
-        <w:t>4</w:t>
-      </w:r>
-      <w:r>
-        <w:rPr>
-          <w:color w:val="000000"/>
-          <w:sz w:val="22"/>
-          <w:szCs w:val="22"/>
-        </w:rPr>
-        <w:t xml:space="preserve"> Elegir nombre del dominio</w:t>
-      </w:r>
-      <w:r>
-        <w:rPr>
-          <w:sz w:val="22"/>
-          <w:szCs w:val="22"/>
-        </w:rPr>
-        <w:t xml:space="preserve"> y registrarlo</w:t>
-      </w:r>
-      <w:r>
-        <w:rPr>
-          <w:color w:val="000000"/>
-          <w:sz w:val="22"/>
-          <w:szCs w:val="22"/>
-        </w:rPr>
-        <w:t>.</w:t>
-      </w:r>
-    </w:p>
-    <w:p>
-      <w:pPr>
-        <w:pBdr>
-          <w:top w:val="nil"/>
-          <w:left w:val="nil"/>
-          <w:bottom w:val="nil"/>
-          <w:right w:val="nil"/>
-          <w:between w:val="nil"/>
-        </w:pBdr>
-        <w:spacing w:line="331" w:lineRule="auto"/>
-        <w:rPr>
-          <w:sz w:val="22"/>
-          <w:szCs w:val="22"/>
-        </w:rPr>
-      </w:pPr>
-    </w:p>
-    <w:p>
-      <w:pPr>
-        <w:pBdr>
-          <w:top w:val="nil"/>
-          <w:left w:val="nil"/>
-          <w:bottom w:val="nil"/>
-          <w:right w:val="nil"/>
-          <w:between w:val="nil"/>
-        </w:pBdr>
-        <w:spacing w:after="140" w:line="276" w:lineRule="auto"/>
-      </w:pPr>
-      <w:r>
-        <w:rPr>
-          <w:color w:val="000000"/>
-          <w:sz w:val="22"/>
-          <w:szCs w:val="22"/>
-        </w:rPr>
-        <w:t>TK#1</w:t>
-      </w:r>
-      <w:r>
-        <w:rPr>
-          <w:sz w:val="22"/>
-          <w:szCs w:val="22"/>
-        </w:rPr>
-        <w:t>5</w:t>
-      </w:r>
-      <w:r>
-        <w:rPr>
-          <w:color w:val="000000"/>
-          <w:sz w:val="22"/>
-          <w:szCs w:val="22"/>
-        </w:rPr>
-        <w:t xml:space="preserve"> Elegir hosting.</w:t>
-      </w:r>
-    </w:p>
-    <w:p>
-      <w:pPr>
-        <w:pBdr>
-          <w:top w:val="nil"/>
-          <w:left w:val="nil"/>
-          <w:bottom w:val="nil"/>
-          <w:right w:val="nil"/>
-          <w:between w:val="nil"/>
-        </w:pBdr>
-        <w:spacing w:after="140" w:line="276" w:lineRule="auto"/>
-        <w:rPr>
-          <w:sz w:val="22"/>
-          <w:szCs w:val="22"/>
-        </w:rPr>
-      </w:pPr>
-    </w:p>
-    <w:p>
-      <w:pPr>
-        <w:pBdr>
-          <w:top w:val="nil"/>
-          <w:left w:val="nil"/>
-          <w:bottom w:val="nil"/>
-          <w:right w:val="nil"/>
-          <w:between w:val="nil"/>
-        </w:pBdr>
-        <w:spacing w:line="288" w:lineRule="auto"/>
-        <w:rPr>
-          <w:sz w:val="22"/>
-          <w:szCs w:val="22"/>
-        </w:rPr>
-      </w:pPr>
-      <w:r>
-        <w:rPr>
-          <w:sz w:val="22"/>
-          <w:szCs w:val="22"/>
-        </w:rPr>
-        <w:t xml:space="preserve">TK#17 Crear DER final con modelado y relaciones de tablas en </w:t>
-      </w:r>
-      <w:proofErr w:type="spellStart"/>
-      <w:r>
-        <w:rPr>
-          <w:sz w:val="22"/>
-          <w:szCs w:val="22"/>
-        </w:rPr>
-        <w:t>My</w:t>
-      </w:r>
-      <w:proofErr w:type="spellEnd"/>
-      <w:r>
-        <w:rPr>
-          <w:sz w:val="22"/>
-          <w:szCs w:val="22"/>
-        </w:rPr>
-        <w:t xml:space="preserve"> </w:t>
-      </w:r>
-      <w:proofErr w:type="spellStart"/>
-      <w:r>
-        <w:rPr>
-          <w:sz w:val="22"/>
-          <w:szCs w:val="22"/>
-        </w:rPr>
-        <w:t>WorkBench</w:t>
-      </w:r>
-      <w:proofErr w:type="spellEnd"/>
-      <w:r>
-        <w:rPr>
-          <w:sz w:val="22"/>
-          <w:szCs w:val="22"/>
-        </w:rPr>
-        <w:t xml:space="preserve"> de </w:t>
-      </w:r>
-      <w:proofErr w:type="spellStart"/>
-      <w:r>
-        <w:rPr>
-          <w:sz w:val="22"/>
-          <w:szCs w:val="22"/>
-        </w:rPr>
-        <w:t>MySQL</w:t>
-      </w:r>
-      <w:proofErr w:type="spellEnd"/>
-    </w:p>
-    <w:p>
-      <w:pPr>
-        <w:pBdr>
-          <w:top w:val="nil"/>
-          <w:left w:val="nil"/>
-          <w:bottom w:val="nil"/>
-          <w:right w:val="nil"/>
-          <w:between w:val="nil"/>
-        </w:pBdr>
-        <w:spacing w:line="288" w:lineRule="auto"/>
-        <w:rPr>
-          <w:sz w:val="22"/>
-          <w:szCs w:val="22"/>
-        </w:rPr>
-      </w:pPr>
-    </w:p>
-    <w:p>
-      <w:pPr>
-        <w:pBdr>
-          <w:top w:val="nil"/>
-          <w:left w:val="nil"/>
-          <w:bottom w:val="nil"/>
-          <w:right w:val="nil"/>
-          <w:between w:val="nil"/>
-        </w:pBdr>
-        <w:spacing w:line="288" w:lineRule="auto"/>
-      </w:pPr>
-      <w:r>
-        <w:rPr>
-          <w:sz w:val="22"/>
-          <w:szCs w:val="22"/>
-        </w:rPr>
-        <w:t>TK#18 Generar el scrip</w:t>
-      </w:r>
-      <w:r>
-        <w:rPr>
-          <w:sz w:val="22"/>
-          <w:szCs w:val="22"/>
-        </w:rPr>
-        <w:t xml:space="preserve">t con </w:t>
+        <w:t xml:space="preserve"> Generar el script con </w:t>
       </w:r>
       <w:proofErr w:type="spellStart"/>
       <w:r>
@@ -11794,6 +11588,7 @@
                 <w:sz w:val="22"/>
                 <w:szCs w:val="22"/>
               </w:rPr>
+              <w:lastRenderedPageBreak/>
               <w:t xml:space="preserve">Llevar registro de meetings y toda la </w:t>
             </w:r>
             <w:proofErr w:type="spellStart"/>
@@ -13109,6 +12904,7 @@
                 <w:sz w:val="22"/>
                 <w:szCs w:val="22"/>
               </w:rPr>
+              <w:lastRenderedPageBreak/>
               <w:t>Backend</w:t>
             </w:r>
             <w:proofErr w:type="spellEnd"/>
@@ -13295,6 +13091,7 @@
                 <w:b/>
                 <w:color w:val="000000"/>
               </w:rPr>
+              <w:lastRenderedPageBreak/>
               <w:t>Calendario</w:t>
             </w:r>
           </w:p>
@@ -13389,7 +13186,6 @@
                 <w:b/>
                 <w:color w:val="000000"/>
               </w:rPr>
-              <w:lastRenderedPageBreak/>
               <w:t>Inconvenientes:</w:t>
             </w:r>
           </w:p>
@@ -13701,7 +13497,7 @@
             </wp:anchor>
           </w:drawing>
         </mc:Choice>
-        <mc:Fallback xmlns:dgm="http://schemas.openxmlformats.org/drawingml/2006/diagram" xmlns:lc="http://schemas.openxmlformats.org/drawingml/2006/lockedCanvas" xmlns:c="http://schemas.openxmlformats.org/drawingml/2006/chart" xmlns:pic="http://schemas.openxmlformats.org/drawingml/2006/picture" xmlns:a="http://schemas.openxmlformats.org/drawingml/2006/main" xmlns:sl="http://schemas.openxmlformats.org/schemaLibrary/2006/main">
+        <mc:Fallback xmlns:sl="http://schemas.openxmlformats.org/schemaLibrary/2006/main" xmlns:a="http://schemas.openxmlformats.org/drawingml/2006/main" xmlns:pic="http://schemas.openxmlformats.org/drawingml/2006/picture" xmlns:c="http://schemas.openxmlformats.org/drawingml/2006/chart" xmlns:lc="http://schemas.openxmlformats.org/drawingml/2006/lockedCanvas" xmlns:dgm="http://schemas.openxmlformats.org/drawingml/2006/diagram">
           <w:drawing>
             <wp:anchor allowOverlap="1" behindDoc="1" distB="0" distT="0" distL="0" distR="0" hidden="0" layoutInCell="1" locked="0" relativeHeight="0" simplePos="0">
               <wp:simplePos x="0" y="0"/>
@@ -15433,9 +15229,7 @@
       <w:tblStyleRowBandSize w:val="1"/>
       <w:tblStyleColBandSize w:val="1"/>
       <w:tblCellMar>
-        <w:top w:w="0" w:type="dxa"/>
         <w:left w:w="108" w:type="dxa"/>
-        <w:bottom w:w="0" w:type="dxa"/>
         <w:right w:w="108" w:type="dxa"/>
       </w:tblCellMar>
     </w:tblPr>
@@ -15446,9 +15240,7 @@
       <w:tblStyleRowBandSize w:val="1"/>
       <w:tblStyleColBandSize w:val="1"/>
       <w:tblCellMar>
-        <w:top w:w="0" w:type="dxa"/>
         <w:left w:w="108" w:type="dxa"/>
-        <w:bottom w:w="0" w:type="dxa"/>
         <w:right w:w="108" w:type="dxa"/>
       </w:tblCellMar>
     </w:tblPr>
@@ -15459,9 +15251,7 @@
       <w:tblStyleRowBandSize w:val="1"/>
       <w:tblStyleColBandSize w:val="1"/>
       <w:tblCellMar>
-        <w:top w:w="0" w:type="dxa"/>
         <w:left w:w="108" w:type="dxa"/>
-        <w:bottom w:w="0" w:type="dxa"/>
         <w:right w:w="108" w:type="dxa"/>
       </w:tblCellMar>
     </w:tblPr>
@@ -15472,9 +15262,7 @@
       <w:tblStyleRowBandSize w:val="1"/>
       <w:tblStyleColBandSize w:val="1"/>
       <w:tblCellMar>
-        <w:top w:w="0" w:type="dxa"/>
         <w:left w:w="108" w:type="dxa"/>
-        <w:bottom w:w="0" w:type="dxa"/>
         <w:right w:w="108" w:type="dxa"/>
       </w:tblCellMar>
     </w:tblPr>
@@ -15485,9 +15273,7 @@
       <w:tblStyleRowBandSize w:val="1"/>
       <w:tblStyleColBandSize w:val="1"/>
       <w:tblCellMar>
-        <w:top w:w="0" w:type="dxa"/>
         <w:left w:w="108" w:type="dxa"/>
-        <w:bottom w:w="0" w:type="dxa"/>
         <w:right w:w="108" w:type="dxa"/>
       </w:tblCellMar>
     </w:tblPr>
@@ -15498,9 +15284,7 @@
       <w:tblStyleRowBandSize w:val="1"/>
       <w:tblStyleColBandSize w:val="1"/>
       <w:tblCellMar>
-        <w:top w:w="0" w:type="dxa"/>
         <w:left w:w="108" w:type="dxa"/>
-        <w:bottom w:w="0" w:type="dxa"/>
         <w:right w:w="108" w:type="dxa"/>
       </w:tblCellMar>
     </w:tblPr>
@@ -15511,9 +15295,7 @@
       <w:tblStyleRowBandSize w:val="1"/>
       <w:tblStyleColBandSize w:val="1"/>
       <w:tblCellMar>
-        <w:top w:w="0" w:type="dxa"/>
         <w:left w:w="108" w:type="dxa"/>
-        <w:bottom w:w="0" w:type="dxa"/>
         <w:right w:w="108" w:type="dxa"/>
       </w:tblCellMar>
     </w:tblPr>
@@ -15524,9 +15306,7 @@
       <w:tblStyleRowBandSize w:val="1"/>
       <w:tblStyleColBandSize w:val="1"/>
       <w:tblCellMar>
-        <w:top w:w="0" w:type="dxa"/>
         <w:left w:w="108" w:type="dxa"/>
-        <w:bottom w:w="0" w:type="dxa"/>
         <w:right w:w="108" w:type="dxa"/>
       </w:tblCellMar>
     </w:tblPr>
@@ -15537,9 +15317,7 @@
       <w:tblStyleRowBandSize w:val="1"/>
       <w:tblStyleColBandSize w:val="1"/>
       <w:tblCellMar>
-        <w:top w:w="0" w:type="dxa"/>
         <w:left w:w="108" w:type="dxa"/>
-        <w:bottom w:w="0" w:type="dxa"/>
         <w:right w:w="108" w:type="dxa"/>
       </w:tblCellMar>
     </w:tblPr>
@@ -15550,9 +15328,7 @@
       <w:tblStyleRowBandSize w:val="1"/>
       <w:tblStyleColBandSize w:val="1"/>
       <w:tblCellMar>
-        <w:top w:w="0" w:type="dxa"/>
         <w:left w:w="108" w:type="dxa"/>
-        <w:bottom w:w="0" w:type="dxa"/>
         <w:right w:w="108" w:type="dxa"/>
       </w:tblCellMar>
     </w:tblPr>
@@ -15563,9 +15339,7 @@
       <w:tblStyleRowBandSize w:val="1"/>
       <w:tblStyleColBandSize w:val="1"/>
       <w:tblCellMar>
-        <w:top w:w="0" w:type="dxa"/>
         <w:left w:w="108" w:type="dxa"/>
-        <w:bottom w:w="0" w:type="dxa"/>
         <w:right w:w="108" w:type="dxa"/>
       </w:tblCellMar>
     </w:tblPr>
@@ -15576,9 +15350,7 @@
       <w:tblStyleRowBandSize w:val="1"/>
       <w:tblStyleColBandSize w:val="1"/>
       <w:tblCellMar>
-        <w:top w:w="0" w:type="dxa"/>
         <w:left w:w="108" w:type="dxa"/>
-        <w:bottom w:w="0" w:type="dxa"/>
         <w:right w:w="108" w:type="dxa"/>
       </w:tblCellMar>
     </w:tblPr>
@@ -15589,9 +15361,7 @@
       <w:tblStyleRowBandSize w:val="1"/>
       <w:tblStyleColBandSize w:val="1"/>
       <w:tblCellMar>
-        <w:top w:w="0" w:type="dxa"/>
         <w:left w:w="108" w:type="dxa"/>
-        <w:bottom w:w="0" w:type="dxa"/>
         <w:right w:w="108" w:type="dxa"/>
       </w:tblCellMar>
     </w:tblPr>
@@ -15630,7 +15400,6 @@
       <w:tblCellMar>
         <w:top w:w="17" w:type="dxa"/>
         <w:left w:w="40" w:type="dxa"/>
-        <w:bottom w:w="0" w:type="dxa"/>
         <w:right w:w="40" w:type="dxa"/>
       </w:tblCellMar>
     </w:tblPr>
@@ -15654,9 +15423,7 @@
       <w:tblStyleRowBandSize w:val="1"/>
       <w:tblStyleColBandSize w:val="1"/>
       <w:tblCellMar>
-        <w:top w:w="0" w:type="dxa"/>
         <w:left w:w="108" w:type="dxa"/>
-        <w:bottom w:w="0" w:type="dxa"/>
         <w:right w:w="108" w:type="dxa"/>
       </w:tblCellMar>
     </w:tblPr>

</xml_diff>

<commit_message>
actualizacion de documento ieee830
</commit_message>
<xml_diff>
--- a/Documentacion/Documento_ieee_830.docx
+++ b/Documentacion/Documento_ieee_830.docx
@@ -2135,21 +2135,12 @@
               <w:tab/>
             </w:r>
           </w:hyperlink>
-          <w:proofErr w:type="spellStart"/>
           <w:r>
             <w:rPr>
               <w:color w:val="0000FF"/>
               <w:u w:val="single"/>
             </w:rPr>
-            <w:t>Spint</w:t>
-          </w:r>
-          <w:proofErr w:type="spellEnd"/>
-          <w:r>
-            <w:rPr>
-              <w:color w:val="0000FF"/>
-              <w:u w:val="single"/>
-            </w:rPr>
-            <w:t xml:space="preserve"> 2</w:t>
+            <w:t>Spint 2</w:t>
           </w:r>
           <w:r>
             <w:rPr>
@@ -9335,23 +9326,7 @@
           <w:sz w:val="22"/>
           <w:szCs w:val="22"/>
         </w:rPr>
-        <w:t xml:space="preserve"> Como usuario quiero poder registrarme y </w:t>
-      </w:r>
-      <w:proofErr w:type="spellStart"/>
-      <w:r>
-        <w:rPr>
-          <w:sz w:val="22"/>
-          <w:szCs w:val="22"/>
-        </w:rPr>
-        <w:t>loguearme</w:t>
-      </w:r>
-      <w:proofErr w:type="spellEnd"/>
-      <w:r>
-        <w:rPr>
-          <w:sz w:val="22"/>
-          <w:szCs w:val="22"/>
-        </w:rPr>
-        <w:t xml:space="preserve"> con mail y contraseña para poder realizar la contratación de servicios y así resolver los problemas que tengo en mi casa u oficina.</w:t>
+        <w:t xml:space="preserve"> Como usuario quiero poder registrarme y loguearme con mail y contraseña para poder realizar la contratación de servicios y así resolver los problemas que tengo en mi casa u oficina.</w:t>
       </w:r>
     </w:p>
     <w:p>
@@ -9747,8 +9722,6 @@
         </w:pBdr>
         <w:spacing w:after="140" w:line="276" w:lineRule="auto"/>
       </w:pPr>
-      <w:bookmarkStart w:id="21" w:name="_GoBack"/>
-      <w:bookmarkEnd w:id="21"/>
     </w:p>
     <w:p>
       <w:pPr>
@@ -9771,7 +9744,7 @@
           <w:right w:val="nil"/>
           <w:between w:val="nil"/>
         </w:pBdr>
-        <w:spacing w:line="331" w:lineRule="auto"/>
+        <w:spacing w:after="240" w:line="331" w:lineRule="auto"/>
         <w:rPr>
           <w:color w:val="000000"/>
           <w:sz w:val="22"/>
@@ -9785,30 +9758,33 @@
           <w:sz w:val="22"/>
           <w:szCs w:val="22"/>
         </w:rPr>
-        <w:t>TK#01</w:t>
-      </w:r>
-      <w:r>
-        <w:rPr>
-          <w:color w:val="000000"/>
-          <w:sz w:val="22"/>
-          <w:szCs w:val="22"/>
-        </w:rPr>
-        <w:t xml:space="preserve"> Prototipo, </w:t>
-      </w:r>
-      <w:r>
-        <w:rPr>
-          <w:sz w:val="22"/>
-          <w:szCs w:val="22"/>
-        </w:rPr>
-        <w:t>d</w:t>
-      </w:r>
-      <w:r>
-        <w:rPr>
-          <w:color w:val="000000"/>
-          <w:sz w:val="22"/>
-          <w:szCs w:val="22"/>
-        </w:rPr>
-        <w:t xml:space="preserve">iagramación: Crear un mapa de sitio: Determinar </w:t>
+        <w:t>TK#0</w:t>
+      </w:r>
+      <w:r>
+        <w:rPr>
+          <w:b/>
+          <w:color w:val="000000"/>
+          <w:sz w:val="22"/>
+          <w:szCs w:val="22"/>
+        </w:rPr>
+        <w:t>0</w:t>
+      </w:r>
+      <w:r>
+        <w:rPr>
+          <w:b/>
+          <w:color w:val="000000"/>
+          <w:sz w:val="22"/>
+          <w:szCs w:val="22"/>
+        </w:rPr>
+        <w:t xml:space="preserve"> </w:t>
+      </w:r>
+      <w:r>
+        <w:rPr>
+          <w:color w:val="000000"/>
+          <w:sz w:val="22"/>
+          <w:szCs w:val="22"/>
+        </w:rPr>
+        <w:t xml:space="preserve">Determinar </w:t>
       </w:r>
       <w:r>
         <w:rPr>
@@ -9823,7 +9799,7 @@
           <w:sz w:val="22"/>
           <w:szCs w:val="22"/>
         </w:rPr>
-        <w:t xml:space="preserve"> serán las secciones que deberá incluir la página y a su vez que subsecciones existirán dentro de estas (Inicio, Quienes somos, Acerca de, Productos y Servicios, Contacto, Preguntas frecuentes).</w:t>
+        <w:t xml:space="preserve"> serán las secciones y subsecciones que deberá incluir la página (Login, Registro, Inicio, Acerca de, Contacto, Preguntas frecuentes, Políticas de privacidad).</w:t>
       </w:r>
     </w:p>
     <w:p>
@@ -9835,12 +9811,180 @@
           <w:right w:val="nil"/>
           <w:between w:val="nil"/>
         </w:pBdr>
-        <w:spacing w:line="331" w:lineRule="auto"/>
-        <w:rPr>
-          <w:sz w:val="22"/>
-          <w:szCs w:val="22"/>
-        </w:rPr>
-      </w:pPr>
+        <w:spacing w:after="240" w:line="331" w:lineRule="auto"/>
+        <w:rPr>
+          <w:color w:val="000000"/>
+          <w:sz w:val="22"/>
+          <w:szCs w:val="22"/>
+        </w:rPr>
+      </w:pPr>
+      <w:r>
+        <w:rPr>
+          <w:b/>
+          <w:color w:val="000000"/>
+          <w:sz w:val="22"/>
+          <w:szCs w:val="22"/>
+        </w:rPr>
+        <w:t>TK#01</w:t>
+      </w:r>
+      <w:r>
+        <w:rPr>
+          <w:color w:val="000000"/>
+          <w:sz w:val="22"/>
+          <w:szCs w:val="22"/>
+        </w:rPr>
+        <w:t xml:space="preserve"> </w:t>
+      </w:r>
+      <w:r>
+        <w:rPr>
+          <w:color w:val="000000"/>
+          <w:sz w:val="22"/>
+          <w:szCs w:val="22"/>
+        </w:rPr>
+        <w:t xml:space="preserve">Diseño de Prototipo </w:t>
+      </w:r>
+      <w:proofErr w:type="spellStart"/>
+      <w:r>
+        <w:rPr>
+          <w:color w:val="000000"/>
+          <w:sz w:val="22"/>
+          <w:szCs w:val="22"/>
+        </w:rPr>
+        <w:t>mobile</w:t>
+      </w:r>
+      <w:proofErr w:type="spellEnd"/>
+      <w:r>
+        <w:rPr>
+          <w:color w:val="000000"/>
+          <w:sz w:val="22"/>
+          <w:szCs w:val="22"/>
+        </w:rPr>
+        <w:t xml:space="preserve"> </w:t>
+      </w:r>
+      <w:proofErr w:type="spellStart"/>
+      <w:r>
+        <w:rPr>
+          <w:color w:val="000000"/>
+          <w:sz w:val="22"/>
+          <w:szCs w:val="22"/>
+        </w:rPr>
+        <w:t>first</w:t>
+      </w:r>
+      <w:proofErr w:type="spellEnd"/>
+      <w:r>
+        <w:rPr>
+          <w:color w:val="000000"/>
+          <w:sz w:val="22"/>
+          <w:szCs w:val="22"/>
+        </w:rPr>
+        <w:t xml:space="preserve"> para 3 dispositivos (</w:t>
+      </w:r>
+      <w:proofErr w:type="spellStart"/>
+      <w:r>
+        <w:rPr>
+          <w:color w:val="000000"/>
+          <w:sz w:val="22"/>
+          <w:szCs w:val="22"/>
+        </w:rPr>
+        <w:t>mobille</w:t>
+      </w:r>
+      <w:proofErr w:type="spellEnd"/>
+      <w:r>
+        <w:rPr>
+          <w:color w:val="000000"/>
+          <w:sz w:val="22"/>
+          <w:szCs w:val="22"/>
+        </w:rPr>
+        <w:t xml:space="preserve">, </w:t>
+      </w:r>
+      <w:proofErr w:type="spellStart"/>
+      <w:r>
+        <w:rPr>
+          <w:color w:val="000000"/>
+          <w:sz w:val="22"/>
+          <w:szCs w:val="22"/>
+        </w:rPr>
+        <w:t>tablet</w:t>
+      </w:r>
+      <w:proofErr w:type="spellEnd"/>
+      <w:r>
+        <w:rPr>
+          <w:color w:val="000000"/>
+          <w:sz w:val="22"/>
+          <w:szCs w:val="22"/>
+        </w:rPr>
+        <w:t xml:space="preserve">, notebook) en </w:t>
+      </w:r>
+      <w:proofErr w:type="spellStart"/>
+      <w:r>
+        <w:rPr>
+          <w:color w:val="000000"/>
+          <w:sz w:val="22"/>
+          <w:szCs w:val="22"/>
+        </w:rPr>
+        <w:t>Figma</w:t>
+      </w:r>
+      <w:proofErr w:type="spellEnd"/>
+      <w:r>
+        <w:rPr>
+          <w:color w:val="000000"/>
+          <w:sz w:val="22"/>
+          <w:szCs w:val="22"/>
+        </w:rPr>
+        <w:t>.</w:t>
+      </w:r>
+      <w:r>
+        <w:rPr>
+          <w:color w:val="000000"/>
+          <w:sz w:val="22"/>
+          <w:szCs w:val="22"/>
+        </w:rPr>
+        <w:t xml:space="preserve"> </w:t>
+      </w:r>
+      <w:r>
+        <w:rPr>
+          <w:color w:val="000000"/>
+          <w:sz w:val="22"/>
+          <w:szCs w:val="22"/>
+        </w:rPr>
+        <w:t xml:space="preserve">Diseñar la </w:t>
+      </w:r>
+      <w:proofErr w:type="spellStart"/>
+      <w:r>
+        <w:rPr>
+          <w:color w:val="000000"/>
+          <w:sz w:val="22"/>
+          <w:szCs w:val="22"/>
+        </w:rPr>
+        <w:t>landing</w:t>
+      </w:r>
+      <w:proofErr w:type="spellEnd"/>
+      <w:r>
+        <w:rPr>
+          <w:color w:val="000000"/>
+          <w:sz w:val="22"/>
+          <w:szCs w:val="22"/>
+        </w:rPr>
+        <w:t xml:space="preserve"> page, pensar </w:t>
+      </w:r>
+      <w:proofErr w:type="spellStart"/>
+      <w:r>
+        <w:rPr>
+          <w:color w:val="000000"/>
+          <w:sz w:val="22"/>
+          <w:szCs w:val="22"/>
+        </w:rPr>
+        <w:t>menúes</w:t>
+      </w:r>
+      <w:proofErr w:type="spellEnd"/>
+      <w:r>
+        <w:rPr>
+          <w:color w:val="000000"/>
+          <w:sz w:val="22"/>
+          <w:szCs w:val="22"/>
+        </w:rPr>
+        <w:t>, botones (login, cerrar sesión), y demás elementos visuales a incluir.</w:t>
+      </w:r>
     </w:p>
     <w:p>
       <w:pPr>
@@ -9851,8 +9995,9 @@
           <w:right w:val="nil"/>
           <w:between w:val="nil"/>
         </w:pBdr>
-        <w:spacing w:line="331" w:lineRule="auto"/>
-        <w:rPr>
+        <w:spacing w:after="240" w:line="331" w:lineRule="auto"/>
+        <w:rPr>
+          <w:b/>
           <w:color w:val="000000"/>
           <w:sz w:val="22"/>
           <w:szCs w:val="22"/>
@@ -9885,12 +10030,172 @@
           <w:right w:val="nil"/>
           <w:between w:val="nil"/>
         </w:pBdr>
-        <w:spacing w:line="331" w:lineRule="auto"/>
-        <w:rPr>
-          <w:sz w:val="22"/>
-          <w:szCs w:val="22"/>
-        </w:rPr>
-      </w:pPr>
+        <w:spacing w:after="240" w:line="331" w:lineRule="auto"/>
+        <w:rPr>
+          <w:sz w:val="22"/>
+          <w:szCs w:val="22"/>
+        </w:rPr>
+      </w:pPr>
+      <w:r>
+        <w:rPr>
+          <w:b/>
+          <w:color w:val="000000"/>
+          <w:sz w:val="22"/>
+          <w:szCs w:val="22"/>
+        </w:rPr>
+        <w:t>TK#03</w:t>
+      </w:r>
+      <w:r>
+        <w:rPr>
+          <w:b/>
+          <w:color w:val="000000"/>
+          <w:sz w:val="22"/>
+          <w:szCs w:val="22"/>
+        </w:rPr>
+        <w:t xml:space="preserve"> </w:t>
+      </w:r>
+      <w:r>
+        <w:rPr>
+          <w:color w:val="000000"/>
+          <w:sz w:val="22"/>
+          <w:szCs w:val="22"/>
+        </w:rPr>
+        <w:t xml:space="preserve">En base al diseño del prototipo diseñar en </w:t>
+      </w:r>
+      <w:proofErr w:type="spellStart"/>
+      <w:r>
+        <w:rPr>
+          <w:color w:val="000000"/>
+          <w:sz w:val="22"/>
+          <w:szCs w:val="22"/>
+        </w:rPr>
+        <w:t>Figma</w:t>
+      </w:r>
+      <w:proofErr w:type="spellEnd"/>
+      <w:r>
+        <w:rPr>
+          <w:color w:val="000000"/>
+          <w:sz w:val="22"/>
+          <w:szCs w:val="22"/>
+        </w:rPr>
+        <w:t xml:space="preserve"> la interfaz del usuario </w:t>
+      </w:r>
+      <w:proofErr w:type="spellStart"/>
+      <w:r>
+        <w:rPr>
+          <w:color w:val="000000"/>
+          <w:sz w:val="22"/>
+          <w:szCs w:val="22"/>
+        </w:rPr>
+        <w:t>Ui</w:t>
+      </w:r>
+      <w:proofErr w:type="spellEnd"/>
+      <w:r>
+        <w:rPr>
+          <w:color w:val="000000"/>
+          <w:sz w:val="22"/>
+          <w:szCs w:val="22"/>
+        </w:rPr>
+        <w:t>/</w:t>
+      </w:r>
+      <w:proofErr w:type="spellStart"/>
+      <w:r>
+        <w:rPr>
+          <w:color w:val="000000"/>
+          <w:sz w:val="22"/>
+          <w:szCs w:val="22"/>
+        </w:rPr>
+        <w:t>Ux</w:t>
+      </w:r>
+      <w:proofErr w:type="spellEnd"/>
+      <w:r>
+        <w:rPr>
+          <w:color w:val="000000"/>
+          <w:sz w:val="22"/>
+          <w:szCs w:val="22"/>
+        </w:rPr>
+        <w:t xml:space="preserve"> </w:t>
+      </w:r>
+      <w:proofErr w:type="spellStart"/>
+      <w:r>
+        <w:rPr>
+          <w:color w:val="000000"/>
+          <w:sz w:val="22"/>
+          <w:szCs w:val="22"/>
+        </w:rPr>
+        <w:t>mobile</w:t>
+      </w:r>
+      <w:proofErr w:type="spellEnd"/>
+      <w:r>
+        <w:rPr>
+          <w:color w:val="000000"/>
+          <w:sz w:val="22"/>
+          <w:szCs w:val="22"/>
+        </w:rPr>
+        <w:t xml:space="preserve"> </w:t>
+      </w:r>
+      <w:proofErr w:type="spellStart"/>
+      <w:r>
+        <w:rPr>
+          <w:color w:val="000000"/>
+          <w:sz w:val="22"/>
+          <w:szCs w:val="22"/>
+        </w:rPr>
+        <w:t>first</w:t>
+      </w:r>
+      <w:proofErr w:type="spellEnd"/>
+      <w:r>
+        <w:rPr>
+          <w:color w:val="000000"/>
+          <w:sz w:val="22"/>
+          <w:szCs w:val="22"/>
+        </w:rPr>
+        <w:t xml:space="preserve"> en las 3 plataforma (</w:t>
+      </w:r>
+      <w:proofErr w:type="spellStart"/>
+      <w:r>
+        <w:rPr>
+          <w:color w:val="000000"/>
+          <w:sz w:val="22"/>
+          <w:szCs w:val="22"/>
+        </w:rPr>
+        <w:t>mobile</w:t>
+      </w:r>
+      <w:proofErr w:type="spellEnd"/>
+      <w:r>
+        <w:rPr>
+          <w:color w:val="000000"/>
+          <w:sz w:val="22"/>
+          <w:szCs w:val="22"/>
+        </w:rPr>
+        <w:t xml:space="preserve">, </w:t>
+      </w:r>
+      <w:proofErr w:type="spellStart"/>
+      <w:r>
+        <w:rPr>
+          <w:color w:val="000000"/>
+          <w:sz w:val="22"/>
+          <w:szCs w:val="22"/>
+        </w:rPr>
+        <w:t>tablet</w:t>
+      </w:r>
+      <w:proofErr w:type="spellEnd"/>
+      <w:r>
+        <w:rPr>
+          <w:color w:val="000000"/>
+          <w:sz w:val="22"/>
+          <w:szCs w:val="22"/>
+        </w:rPr>
+        <w:t>, notebook)</w:t>
+      </w:r>
+      <w:r>
+        <w:rPr>
+          <w:color w:val="000000"/>
+          <w:sz w:val="22"/>
+          <w:szCs w:val="22"/>
+        </w:rPr>
+        <w:t>.</w:t>
+      </w:r>
     </w:p>
     <w:p>
       <w:pPr>
@@ -9901,84 +10206,12 @@
           <w:right w:val="nil"/>
           <w:between w:val="nil"/>
         </w:pBdr>
-        <w:spacing w:line="331" w:lineRule="auto"/>
-        <w:rPr>
-          <w:color w:val="000000"/>
-          <w:sz w:val="22"/>
-          <w:szCs w:val="22"/>
-        </w:rPr>
-      </w:pPr>
-      <w:r>
-        <w:rPr>
-          <w:b/>
-          <w:color w:val="000000"/>
-          <w:sz w:val="22"/>
-          <w:szCs w:val="22"/>
-        </w:rPr>
-        <w:t>TK#03</w:t>
-      </w:r>
-      <w:r>
-        <w:rPr>
-          <w:color w:val="000000"/>
-          <w:sz w:val="22"/>
-          <w:szCs w:val="22"/>
-        </w:rPr>
-        <w:t xml:space="preserve"> Diseñar la </w:t>
-      </w:r>
-      <w:proofErr w:type="spellStart"/>
-      <w:r>
-        <w:rPr>
-          <w:color w:val="000000"/>
-          <w:sz w:val="22"/>
-          <w:szCs w:val="22"/>
-        </w:rPr>
-        <w:t>landing</w:t>
-      </w:r>
-      <w:proofErr w:type="spellEnd"/>
-      <w:r>
-        <w:rPr>
-          <w:color w:val="000000"/>
-          <w:sz w:val="22"/>
-          <w:szCs w:val="22"/>
-        </w:rPr>
-        <w:t xml:space="preserve"> page, pensar </w:t>
-      </w:r>
-      <w:proofErr w:type="spellStart"/>
-      <w:r>
-        <w:rPr>
-          <w:color w:val="000000"/>
-          <w:sz w:val="22"/>
-          <w:szCs w:val="22"/>
-        </w:rPr>
-        <w:t>menúes</w:t>
-      </w:r>
-      <w:proofErr w:type="spellEnd"/>
-      <w:r>
-        <w:rPr>
-          <w:color w:val="000000"/>
-          <w:sz w:val="22"/>
-          <w:szCs w:val="22"/>
-        </w:rPr>
-        <w:t>, botones (</w:t>
-      </w:r>
-      <w:proofErr w:type="spellStart"/>
-      <w:r>
-        <w:rPr>
-          <w:color w:val="000000"/>
-          <w:sz w:val="22"/>
-          <w:szCs w:val="22"/>
-        </w:rPr>
-        <w:t>login</w:t>
-      </w:r>
-      <w:proofErr w:type="spellEnd"/>
-      <w:r>
-        <w:rPr>
-          <w:color w:val="000000"/>
-          <w:sz w:val="22"/>
-          <w:szCs w:val="22"/>
-        </w:rPr>
-        <w:t>, cerrar sesión), y demás elementos visuales a incluir.</w:t>
-      </w:r>
+        <w:spacing w:after="240" w:line="331" w:lineRule="auto"/>
+        <w:rPr>
+          <w:sz w:val="22"/>
+          <w:szCs w:val="22"/>
+        </w:rPr>
+      </w:pPr>
     </w:p>
     <w:p>
       <w:pPr>
@@ -9989,12 +10222,64 @@
           <w:right w:val="nil"/>
           <w:between w:val="nil"/>
         </w:pBdr>
-        <w:spacing w:line="331" w:lineRule="auto"/>
-        <w:rPr>
-          <w:sz w:val="22"/>
-          <w:szCs w:val="22"/>
-        </w:rPr>
-      </w:pPr>
+        <w:spacing w:after="240" w:line="331" w:lineRule="auto"/>
+        <w:rPr>
+          <w:sz w:val="22"/>
+          <w:szCs w:val="22"/>
+        </w:rPr>
+      </w:pPr>
+      <w:r>
+        <w:rPr>
+          <w:b/>
+          <w:color w:val="000000"/>
+          <w:sz w:val="22"/>
+          <w:szCs w:val="22"/>
+        </w:rPr>
+        <w:t>TK#04</w:t>
+      </w:r>
+      <w:r>
+        <w:rPr>
+          <w:color w:val="000000"/>
+          <w:sz w:val="22"/>
+          <w:szCs w:val="22"/>
+        </w:rPr>
+        <w:t xml:space="preserve"> Codificar la</w:t>
+      </w:r>
+      <w:r>
+        <w:rPr>
+          <w:b/>
+          <w:color w:val="000000"/>
+          <w:sz w:val="22"/>
+          <w:szCs w:val="22"/>
+        </w:rPr>
+        <w:t xml:space="preserve"> </w:t>
+      </w:r>
+      <w:r>
+        <w:rPr>
+          <w:color w:val="000000"/>
+          <w:sz w:val="22"/>
+          <w:szCs w:val="22"/>
+        </w:rPr>
+        <w:t xml:space="preserve">estructura de la </w:t>
+      </w:r>
+      <w:proofErr w:type="spellStart"/>
+      <w:r>
+        <w:rPr>
+          <w:color w:val="000000"/>
+          <w:sz w:val="22"/>
+          <w:szCs w:val="22"/>
+        </w:rPr>
+        <w:t>landing</w:t>
+      </w:r>
+      <w:proofErr w:type="spellEnd"/>
+      <w:r>
+        <w:rPr>
+          <w:color w:val="000000"/>
+          <w:sz w:val="22"/>
+          <w:szCs w:val="22"/>
+        </w:rPr>
+        <w:t xml:space="preserve"> page en HTML. </w:t>
+      </w:r>
     </w:p>
     <w:p>
       <w:pPr>
@@ -10005,9 +10290,8 @@
           <w:right w:val="nil"/>
           <w:between w:val="nil"/>
         </w:pBdr>
-        <w:spacing w:line="331" w:lineRule="auto"/>
-        <w:rPr>
-          <w:color w:val="000000"/>
+        <w:spacing w:after="240" w:line="331" w:lineRule="auto"/>
+        <w:rPr>
           <w:sz w:val="22"/>
           <w:szCs w:val="22"/>
         </w:rPr>
@@ -10019,32 +10303,23 @@
           <w:sz w:val="22"/>
           <w:szCs w:val="22"/>
         </w:rPr>
-        <w:t>TK#04</w:t>
-      </w:r>
-      <w:r>
-        <w:rPr>
-          <w:color w:val="000000"/>
-          <w:sz w:val="22"/>
-          <w:szCs w:val="22"/>
-        </w:rPr>
-        <w:t xml:space="preserve"> Codificar la</w:t>
-      </w:r>
-      <w:r>
-        <w:rPr>
-          <w:b/>
-          <w:color w:val="000000"/>
-          <w:sz w:val="22"/>
-          <w:szCs w:val="22"/>
-        </w:rPr>
-        <w:t xml:space="preserve"> </w:t>
-      </w:r>
-      <w:r>
-        <w:rPr>
-          <w:color w:val="000000"/>
-          <w:sz w:val="22"/>
-          <w:szCs w:val="22"/>
-        </w:rPr>
-        <w:t xml:space="preserve">estructura de la </w:t>
+        <w:t>TK#05</w:t>
+      </w:r>
+      <w:r>
+        <w:rPr>
+          <w:color w:val="000000"/>
+          <w:sz w:val="22"/>
+          <w:szCs w:val="22"/>
+        </w:rPr>
+        <w:t xml:space="preserve"> Crear la hoja de estilos CSS para</w:t>
+      </w:r>
+      <w:r>
+        <w:rPr>
+          <w:color w:val="000000"/>
+          <w:sz w:val="22"/>
+          <w:szCs w:val="22"/>
+        </w:rPr>
+        <w:t xml:space="preserve"> la </w:t>
       </w:r>
       <w:proofErr w:type="spellStart"/>
       <w:r>
@@ -10062,7 +10337,69 @@
           <w:sz w:val="22"/>
           <w:szCs w:val="22"/>
         </w:rPr>
-        <w:t xml:space="preserve"> page en HTML. </w:t>
+        <w:t xml:space="preserve"> page</w:t>
+      </w:r>
+      <w:r>
+        <w:rPr>
+          <w:color w:val="000000"/>
+          <w:sz w:val="22"/>
+          <w:szCs w:val="22"/>
+        </w:rPr>
+        <w:t xml:space="preserve"> basados en el diseño </w:t>
+      </w:r>
+      <w:proofErr w:type="spellStart"/>
+      <w:r>
+        <w:rPr>
+          <w:color w:val="000000"/>
+          <w:sz w:val="22"/>
+          <w:szCs w:val="22"/>
+        </w:rPr>
+        <w:t>Ui</w:t>
+      </w:r>
+      <w:proofErr w:type="spellEnd"/>
+      <w:r>
+        <w:rPr>
+          <w:color w:val="000000"/>
+          <w:sz w:val="22"/>
+          <w:szCs w:val="22"/>
+        </w:rPr>
+        <w:t>/</w:t>
+      </w:r>
+      <w:proofErr w:type="spellStart"/>
+      <w:r>
+        <w:rPr>
+          <w:color w:val="000000"/>
+          <w:sz w:val="22"/>
+          <w:szCs w:val="22"/>
+        </w:rPr>
+        <w:t>Ux</w:t>
+      </w:r>
+      <w:proofErr w:type="spellEnd"/>
+      <w:r>
+        <w:rPr>
+          <w:color w:val="000000"/>
+          <w:sz w:val="22"/>
+          <w:szCs w:val="22"/>
+        </w:rPr>
+        <w:t xml:space="preserve"> desarrollado en </w:t>
+      </w:r>
+      <w:proofErr w:type="spellStart"/>
+      <w:r>
+        <w:rPr>
+          <w:color w:val="000000"/>
+          <w:sz w:val="22"/>
+          <w:szCs w:val="22"/>
+        </w:rPr>
+        <w:t>Figma</w:t>
+      </w:r>
+      <w:proofErr w:type="spellEnd"/>
+      <w:r>
+        <w:rPr>
+          <w:color w:val="000000"/>
+          <w:sz w:val="22"/>
+          <w:szCs w:val="22"/>
+        </w:rPr>
+        <w:t>.</w:t>
       </w:r>
     </w:p>
     <w:p>
@@ -10074,12 +10411,68 @@
           <w:right w:val="nil"/>
           <w:between w:val="nil"/>
         </w:pBdr>
-        <w:spacing w:line="331" w:lineRule="auto"/>
-        <w:rPr>
-          <w:sz w:val="22"/>
-          <w:szCs w:val="22"/>
-        </w:rPr>
-      </w:pPr>
+        <w:spacing w:after="240" w:line="331" w:lineRule="auto"/>
+        <w:rPr>
+          <w:sz w:val="22"/>
+          <w:szCs w:val="22"/>
+        </w:rPr>
+      </w:pPr>
+      <w:r>
+        <w:rPr>
+          <w:b/>
+          <w:color w:val="000000"/>
+          <w:sz w:val="22"/>
+          <w:szCs w:val="22"/>
+        </w:rPr>
+        <w:t>TK#06</w:t>
+      </w:r>
+      <w:r>
+        <w:rPr>
+          <w:color w:val="000000"/>
+          <w:sz w:val="22"/>
+          <w:szCs w:val="22"/>
+        </w:rPr>
+        <w:t xml:space="preserve"> Crear un menú </w:t>
+      </w:r>
+      <w:r>
+        <w:rPr>
+          <w:color w:val="000000"/>
+          <w:sz w:val="22"/>
+          <w:szCs w:val="22"/>
+        </w:rPr>
+        <w:t xml:space="preserve">de categorías </w:t>
+      </w:r>
+      <w:r>
+        <w:rPr>
+          <w:color w:val="000000"/>
+          <w:sz w:val="22"/>
+          <w:szCs w:val="22"/>
+        </w:rPr>
+        <w:t xml:space="preserve">para </w:t>
+      </w:r>
+      <w:r>
+        <w:rPr>
+          <w:color w:val="000000"/>
+          <w:sz w:val="22"/>
+          <w:szCs w:val="22"/>
+        </w:rPr>
+        <w:t xml:space="preserve">que el usuario pueda </w:t>
+      </w:r>
+      <w:r>
+        <w:rPr>
+          <w:sz w:val="22"/>
+          <w:szCs w:val="22"/>
+        </w:rPr>
+        <w:t>elegir la especialidad que necesita</w:t>
+      </w:r>
+      <w:r>
+        <w:rPr>
+          <w:color w:val="000000"/>
+          <w:sz w:val="22"/>
+          <w:szCs w:val="22"/>
+        </w:rPr>
+        <w:t>.</w:t>
+      </w:r>
     </w:p>
     <w:p>
       <w:pPr>
@@ -10090,9 +10483,8 @@
           <w:right w:val="nil"/>
           <w:between w:val="nil"/>
         </w:pBdr>
-        <w:spacing w:line="331" w:lineRule="auto"/>
-        <w:rPr>
-          <w:color w:val="000000"/>
+        <w:spacing w:after="240" w:line="331" w:lineRule="auto"/>
+        <w:rPr>
           <w:sz w:val="22"/>
           <w:szCs w:val="22"/>
         </w:rPr>
@@ -10104,33 +10496,110 @@
           <w:sz w:val="22"/>
           <w:szCs w:val="22"/>
         </w:rPr>
-        <w:t>TK#05</w:t>
-      </w:r>
-      <w:r>
-        <w:rPr>
-          <w:color w:val="000000"/>
-          <w:sz w:val="22"/>
-          <w:szCs w:val="22"/>
-        </w:rPr>
-        <w:t xml:space="preserve"> Implementar el diseño CSS de la </w:t>
+        <w:t>TK#07</w:t>
+      </w:r>
+      <w:r>
+        <w:rPr>
+          <w:color w:val="000000"/>
+          <w:sz w:val="22"/>
+          <w:szCs w:val="22"/>
+        </w:rPr>
+        <w:t xml:space="preserve"> Crear formulario de registro.</w:t>
+      </w:r>
+    </w:p>
+    <w:p>
+      <w:pPr>
+        <w:spacing w:after="240" w:line="276" w:lineRule="auto"/>
+        <w:rPr>
+          <w:sz w:val="22"/>
+          <w:szCs w:val="22"/>
+        </w:rPr>
+      </w:pPr>
+      <w:r>
+        <w:rPr>
+          <w:b/>
+          <w:sz w:val="22"/>
+          <w:szCs w:val="22"/>
+        </w:rPr>
+        <w:t>TK#08</w:t>
+      </w:r>
+      <w:r>
+        <w:rPr>
+          <w:sz w:val="22"/>
+          <w:szCs w:val="22"/>
+        </w:rPr>
+        <w:t xml:space="preserve"> </w:t>
+      </w:r>
+      <w:r>
+        <w:rPr>
+          <w:sz w:val="22"/>
+          <w:szCs w:val="22"/>
+        </w:rPr>
+        <w:t>Implementa</w:t>
+      </w:r>
+      <w:r>
+        <w:rPr>
+          <w:sz w:val="22"/>
+          <w:szCs w:val="22"/>
+        </w:rPr>
+        <w:t xml:space="preserve">r un diseño </w:t>
       </w:r>
       <w:proofErr w:type="spellStart"/>
       <w:r>
         <w:rPr>
-          <w:color w:val="000000"/>
-          <w:sz w:val="22"/>
-          <w:szCs w:val="22"/>
-        </w:rPr>
-        <w:t>landing</w:t>
+          <w:sz w:val="22"/>
+          <w:szCs w:val="22"/>
+        </w:rPr>
+        <w:t>responsive</w:t>
       </w:r>
       <w:proofErr w:type="spellEnd"/>
       <w:r>
         <w:rPr>
-          <w:color w:val="000000"/>
-          <w:sz w:val="22"/>
-          <w:szCs w:val="22"/>
-        </w:rPr>
-        <w:t xml:space="preserve"> page.</w:t>
+          <w:sz w:val="22"/>
+          <w:szCs w:val="22"/>
+        </w:rPr>
+        <w:t xml:space="preserve"> para que el usuario pueda acceder desde cualquier dispositivo manteniéndose el diseño y la legibilidad del sitio.</w:t>
+      </w:r>
+    </w:p>
+    <w:p>
+      <w:pPr>
+        <w:spacing w:after="240" w:line="276" w:lineRule="auto"/>
+        <w:rPr>
+          <w:sz w:val="22"/>
+          <w:szCs w:val="22"/>
+        </w:rPr>
+      </w:pPr>
+      <w:r>
+        <w:rPr>
+          <w:b/>
+          <w:sz w:val="22"/>
+          <w:szCs w:val="22"/>
+        </w:rPr>
+        <w:lastRenderedPageBreak/>
+        <w:t>TK#09</w:t>
+      </w:r>
+      <w:r>
+        <w:rPr>
+          <w:sz w:val="22"/>
+          <w:szCs w:val="22"/>
+        </w:rPr>
+        <w:t xml:space="preserve">  Crear link en la página de contacto que redirija a la web institucional de nuestra empresa en </w:t>
+      </w:r>
+      <w:proofErr w:type="spellStart"/>
+      <w:r>
+        <w:rPr>
+          <w:sz w:val="22"/>
+          <w:szCs w:val="22"/>
+        </w:rPr>
+        <w:t>Wordpress</w:t>
+      </w:r>
+      <w:proofErr w:type="spellEnd"/>
+      <w:r>
+        <w:rPr>
+          <w:sz w:val="22"/>
+          <w:szCs w:val="22"/>
+        </w:rPr>
+        <w:t>.</w:t>
       </w:r>
     </w:p>
     <w:p>
@@ -10142,12 +10611,37 @@
           <w:right w:val="nil"/>
           <w:between w:val="nil"/>
         </w:pBdr>
-        <w:spacing w:line="331" w:lineRule="auto"/>
-        <w:rPr>
-          <w:sz w:val="22"/>
-          <w:szCs w:val="22"/>
-        </w:rPr>
-      </w:pPr>
+        <w:spacing w:after="240" w:line="331" w:lineRule="auto"/>
+        <w:rPr>
+          <w:sz w:val="22"/>
+          <w:szCs w:val="22"/>
+        </w:rPr>
+      </w:pPr>
+      <w:r>
+        <w:rPr>
+          <w:b/>
+          <w:color w:val="000000"/>
+          <w:sz w:val="22"/>
+          <w:szCs w:val="22"/>
+        </w:rPr>
+        <w:t>TK#</w:t>
+      </w:r>
+      <w:r>
+        <w:rPr>
+          <w:b/>
+          <w:sz w:val="22"/>
+          <w:szCs w:val="22"/>
+        </w:rPr>
+        <w:t>10</w:t>
+      </w:r>
+      <w:r>
+        <w:rPr>
+          <w:color w:val="000000"/>
+          <w:sz w:val="22"/>
+          <w:szCs w:val="22"/>
+        </w:rPr>
+        <w:t xml:space="preserve"> Generar una base de datos de usuarios registrados.</w:t>
+      </w:r>
     </w:p>
     <w:p>
       <w:pPr>
@@ -10158,9 +10652,8 @@
           <w:right w:val="nil"/>
           <w:between w:val="nil"/>
         </w:pBdr>
-        <w:spacing w:line="331" w:lineRule="auto"/>
-        <w:rPr>
-          <w:color w:val="000000"/>
+        <w:spacing w:after="240" w:line="331" w:lineRule="auto"/>
+        <w:rPr>
           <w:sz w:val="22"/>
           <w:szCs w:val="22"/>
         </w:rPr>
@@ -10168,35 +10661,43 @@
       <w:r>
         <w:rPr>
           <w:b/>
-          <w:color w:val="000000"/>
-          <w:sz w:val="22"/>
-          <w:szCs w:val="22"/>
-        </w:rPr>
-        <w:t>TK#06</w:t>
-      </w:r>
-      <w:r>
-        <w:rPr>
-          <w:color w:val="000000"/>
-          <w:sz w:val="22"/>
-          <w:szCs w:val="22"/>
-        </w:rPr>
-        <w:t xml:space="preserve"> Crear un menú para po</w:t>
-      </w:r>
-      <w:r>
-        <w:rPr>
-          <w:sz w:val="22"/>
-          <w:szCs w:val="22"/>
-        </w:rPr>
-        <w:t>der elegir la especialidad que necesita el usuario</w:t>
-      </w:r>
-      <w:r>
-        <w:rPr>
-          <w:color w:val="000000"/>
-          <w:sz w:val="22"/>
-          <w:szCs w:val="22"/>
-        </w:rPr>
-        <w:t>.</w:t>
-      </w:r>
+          <w:sz w:val="22"/>
+          <w:szCs w:val="22"/>
+        </w:rPr>
+        <w:t>TK#11</w:t>
+      </w:r>
+      <w:r>
+        <w:rPr>
+          <w:sz w:val="22"/>
+          <w:szCs w:val="22"/>
+        </w:rPr>
+        <w:t xml:space="preserve"> Crear un </w:t>
+      </w:r>
+      <w:proofErr w:type="spellStart"/>
+      <w:r>
+        <w:rPr>
+          <w:sz w:val="22"/>
+          <w:szCs w:val="22"/>
+        </w:rPr>
+        <w:t>dashboard</w:t>
+      </w:r>
+      <w:proofErr w:type="spellEnd"/>
+      <w:r>
+        <w:rPr>
+          <w:sz w:val="22"/>
+          <w:szCs w:val="22"/>
+        </w:rPr>
+        <w:t xml:space="preserve"> </w:t>
+      </w:r>
+      <w:r>
+        <w:rPr>
+          <w:sz w:val="22"/>
+          <w:szCs w:val="22"/>
+        </w:rPr>
+        <w:t>para los usuarios registrados con sus respectivos permisos.</w:t>
+      </w:r>
+      <w:bookmarkStart w:id="21" w:name="_GoBack"/>
+      <w:bookmarkEnd w:id="21"/>
     </w:p>
     <w:p>
       <w:pPr>
@@ -10207,12 +10708,41 @@
           <w:right w:val="nil"/>
           <w:between w:val="nil"/>
         </w:pBdr>
-        <w:spacing w:line="331" w:lineRule="auto"/>
-        <w:rPr>
-          <w:sz w:val="22"/>
-          <w:szCs w:val="22"/>
-        </w:rPr>
-      </w:pPr>
+        <w:spacing w:after="240" w:line="331" w:lineRule="auto"/>
+        <w:rPr>
+          <w:sz w:val="22"/>
+          <w:szCs w:val="22"/>
+        </w:rPr>
+      </w:pPr>
+      <w:r>
+        <w:rPr>
+          <w:b/>
+          <w:sz w:val="22"/>
+          <w:szCs w:val="22"/>
+        </w:rPr>
+        <w:t>TK#12</w:t>
+      </w:r>
+      <w:r>
+        <w:rPr>
+          <w:sz w:val="22"/>
+          <w:szCs w:val="22"/>
+        </w:rPr>
+        <w:t xml:space="preserve"> Agregar la funcionalidad de eliminar cuenta, en el </w:t>
+      </w:r>
+      <w:r>
+        <w:rPr>
+          <w:sz w:val="22"/>
+          <w:szCs w:val="22"/>
+        </w:rPr>
+        <w:t>perfil</w:t>
+      </w:r>
+      <w:r>
+        <w:rPr>
+          <w:sz w:val="22"/>
+          <w:szCs w:val="22"/>
+        </w:rPr>
+        <w:t xml:space="preserve"> de usuario registrado.</w:t>
+      </w:r>
     </w:p>
     <w:p>
       <w:pPr>
@@ -10223,9 +10753,8 @@
           <w:right w:val="nil"/>
           <w:between w:val="nil"/>
         </w:pBdr>
-        <w:spacing w:line="331" w:lineRule="auto"/>
-        <w:rPr>
-          <w:color w:val="000000"/>
+        <w:spacing w:after="240" w:line="288" w:lineRule="auto"/>
+        <w:rPr>
           <w:sz w:val="22"/>
           <w:szCs w:val="22"/>
         </w:rPr>
@@ -10237,15 +10766,23 @@
           <w:sz w:val="22"/>
           <w:szCs w:val="22"/>
         </w:rPr>
-        <w:t>TK#07</w:t>
-      </w:r>
-      <w:r>
-        <w:rPr>
-          <w:color w:val="000000"/>
-          <w:sz w:val="22"/>
-          <w:szCs w:val="22"/>
-        </w:rPr>
-        <w:t xml:space="preserve"> Crear formulario de registro.</w:t>
+        <w:t>TK#1</w:t>
+      </w:r>
+      <w:r>
+        <w:rPr>
+          <w:b/>
+          <w:sz w:val="22"/>
+          <w:szCs w:val="22"/>
+        </w:rPr>
+        <w:t>3</w:t>
+      </w:r>
+      <w:r>
+        <w:rPr>
+          <w:color w:val="000000"/>
+          <w:sz w:val="22"/>
+          <w:szCs w:val="22"/>
+        </w:rPr>
+        <w:t xml:space="preserve"> Agregar sección términos y condiciones.</w:t>
       </w:r>
     </w:p>
     <w:p>
@@ -10257,92 +10794,47 @@
           <w:right w:val="nil"/>
           <w:between w:val="nil"/>
         </w:pBdr>
-        <w:spacing w:line="331" w:lineRule="auto"/>
-        <w:rPr>
-          <w:sz w:val="22"/>
-          <w:szCs w:val="22"/>
-        </w:rPr>
-      </w:pPr>
-    </w:p>
-    <w:p>
-      <w:pPr>
-        <w:spacing w:after="140" w:line="276" w:lineRule="auto"/>
+        <w:spacing w:after="240" w:line="331" w:lineRule="auto"/>
+        <w:rPr>
+          <w:sz w:val="22"/>
+          <w:szCs w:val="22"/>
+        </w:rPr>
       </w:pPr>
       <w:r>
         <w:rPr>
           <w:b/>
-          <w:sz w:val="22"/>
-          <w:szCs w:val="22"/>
-        </w:rPr>
-        <w:t>TK#08</w:t>
-      </w:r>
-      <w:r>
-        <w:rPr>
-          <w:sz w:val="22"/>
-          <w:szCs w:val="22"/>
-        </w:rPr>
-        <w:t xml:space="preserve"> Realizar un diseño </w:t>
-      </w:r>
-      <w:proofErr w:type="spellStart"/>
-      <w:r>
-        <w:rPr>
-          <w:sz w:val="22"/>
-          <w:szCs w:val="22"/>
-        </w:rPr>
-        <w:t>responsive</w:t>
-      </w:r>
-      <w:proofErr w:type="spellEnd"/>
-      <w:r>
-        <w:rPr>
-          <w:sz w:val="22"/>
-          <w:szCs w:val="22"/>
-        </w:rPr>
-        <w:t xml:space="preserve"> para que el usuario pueda acceder desde cualquier dispositivo manteniéndose el diseño y la legibilidad del sitio.</w:t>
-      </w:r>
-    </w:p>
-    <w:p>
-      <w:pPr>
-        <w:spacing w:line="331" w:lineRule="auto"/>
-        <w:rPr>
-          <w:sz w:val="22"/>
-          <w:szCs w:val="22"/>
-        </w:rPr>
-      </w:pPr>
-    </w:p>
-    <w:p>
-      <w:pPr>
-        <w:spacing w:line="331" w:lineRule="auto"/>
-        <w:rPr>
-          <w:sz w:val="22"/>
-          <w:szCs w:val="22"/>
-        </w:rPr>
-      </w:pPr>
+          <w:color w:val="000000"/>
+          <w:sz w:val="22"/>
+          <w:szCs w:val="22"/>
+        </w:rPr>
+        <w:t>TK#1</w:t>
+      </w:r>
       <w:r>
         <w:rPr>
           <w:b/>
           <w:sz w:val="22"/>
           <w:szCs w:val="22"/>
         </w:rPr>
-        <w:t>TK#09</w:t>
-      </w:r>
-      <w:r>
-        <w:rPr>
-          <w:sz w:val="22"/>
-          <w:szCs w:val="22"/>
-        </w:rPr>
-        <w:t xml:space="preserve">  Crear link en la página de contacto que redirija a la web institucional de nuestra empresa en </w:t>
-      </w:r>
-      <w:proofErr w:type="spellStart"/>
-      <w:r>
-        <w:rPr>
-          <w:sz w:val="22"/>
-          <w:szCs w:val="22"/>
-        </w:rPr>
-        <w:t>Wordpress</w:t>
-      </w:r>
-      <w:proofErr w:type="spellEnd"/>
-      <w:r>
-        <w:rPr>
+        <w:t>4</w:t>
+      </w:r>
+      <w:r>
+        <w:rPr>
+          <w:color w:val="000000"/>
+          <w:sz w:val="22"/>
+          <w:szCs w:val="22"/>
+        </w:rPr>
+        <w:t xml:space="preserve"> Elegir nombre del dominio</w:t>
+      </w:r>
+      <w:r>
+        <w:rPr>
+          <w:sz w:val="22"/>
+          <w:szCs w:val="22"/>
+        </w:rPr>
+        <w:t xml:space="preserve"> y registrarlo</w:t>
+      </w:r>
+      <w:r>
+        <w:rPr>
+          <w:color w:val="000000"/>
           <w:sz w:val="22"/>
           <w:szCs w:val="22"/>
         </w:rPr>
@@ -10358,12 +10850,38 @@
           <w:right w:val="nil"/>
           <w:between w:val="nil"/>
         </w:pBdr>
-        <w:spacing w:line="331" w:lineRule="auto"/>
-        <w:rPr>
-          <w:sz w:val="22"/>
-          <w:szCs w:val="22"/>
-        </w:rPr>
-      </w:pPr>
+        <w:spacing w:after="240" w:line="276" w:lineRule="auto"/>
+        <w:rPr>
+          <w:color w:val="000000"/>
+          <w:sz w:val="22"/>
+          <w:szCs w:val="22"/>
+        </w:rPr>
+      </w:pPr>
+      <w:r>
+        <w:rPr>
+          <w:b/>
+          <w:color w:val="000000"/>
+          <w:sz w:val="22"/>
+          <w:szCs w:val="22"/>
+        </w:rPr>
+        <w:t>TK#1</w:t>
+      </w:r>
+      <w:r>
+        <w:rPr>
+          <w:b/>
+          <w:sz w:val="22"/>
+          <w:szCs w:val="22"/>
+        </w:rPr>
+        <w:t>5</w:t>
+      </w:r>
+      <w:r>
+        <w:rPr>
+          <w:color w:val="000000"/>
+          <w:sz w:val="22"/>
+          <w:szCs w:val="22"/>
+        </w:rPr>
+        <w:t xml:space="preserve"> Elegir hosting.</w:t>
+      </w:r>
     </w:p>
     <w:p>
       <w:pPr>
@@ -10374,9 +10892,8 @@
           <w:right w:val="nil"/>
           <w:between w:val="nil"/>
         </w:pBdr>
-        <w:spacing w:line="331" w:lineRule="auto"/>
-        <w:rPr>
-          <w:color w:val="000000"/>
+        <w:spacing w:after="240" w:line="276" w:lineRule="auto"/>
+        <w:rPr>
           <w:sz w:val="22"/>
           <w:szCs w:val="22"/>
         </w:rPr>
@@ -10384,29 +10901,43 @@
       <w:r>
         <w:rPr>
           <w:b/>
-          <w:color w:val="000000"/>
-          <w:sz w:val="22"/>
-          <w:szCs w:val="22"/>
-        </w:rPr>
-        <w:lastRenderedPageBreak/>
-        <w:t>TK#</w:t>
-      </w:r>
-      <w:r>
-        <w:rPr>
-          <w:b/>
-          <w:sz w:val="22"/>
-          <w:szCs w:val="22"/>
-        </w:rPr>
-        <w:t>10</w:t>
-      </w:r>
-      <w:r>
-        <w:rPr>
-          <w:color w:val="000000"/>
-          <w:sz w:val="22"/>
-          <w:szCs w:val="22"/>
-        </w:rPr>
-        <w:t xml:space="preserve"> Generar una base de datos de usuarios registrados.</w:t>
-      </w:r>
+          <w:sz w:val="22"/>
+          <w:szCs w:val="22"/>
+        </w:rPr>
+        <w:t>TK#16</w:t>
+      </w:r>
+      <w:r>
+        <w:rPr>
+          <w:sz w:val="22"/>
+          <w:szCs w:val="22"/>
+        </w:rPr>
+        <w:t xml:space="preserve"> Crear DER final con modelado y relaciones de tablas en </w:t>
+      </w:r>
+      <w:proofErr w:type="spellStart"/>
+      <w:r>
+        <w:rPr>
+          <w:sz w:val="22"/>
+          <w:szCs w:val="22"/>
+        </w:rPr>
+        <w:t>WorkBench</w:t>
+      </w:r>
+      <w:proofErr w:type="spellEnd"/>
+      <w:r>
+        <w:rPr>
+          <w:sz w:val="22"/>
+          <w:szCs w:val="22"/>
+        </w:rPr>
+        <w:t xml:space="preserve"> de </w:t>
+      </w:r>
+      <w:proofErr w:type="spellStart"/>
+      <w:r>
+        <w:rPr>
+          <w:sz w:val="22"/>
+          <w:szCs w:val="22"/>
+        </w:rPr>
+        <w:t>MySQL</w:t>
+      </w:r>
+      <w:proofErr w:type="spellEnd"/>
     </w:p>
     <w:p>
       <w:pPr>
@@ -10417,26 +10948,9 @@
           <w:right w:val="nil"/>
           <w:between w:val="nil"/>
         </w:pBdr>
-        <w:spacing w:line="331" w:lineRule="auto"/>
-        <w:rPr>
-          <w:sz w:val="22"/>
-          <w:szCs w:val="22"/>
-        </w:rPr>
-      </w:pPr>
-    </w:p>
-    <w:p>
-      <w:pPr>
-        <w:pBdr>
-          <w:top w:val="nil"/>
-          <w:left w:val="nil"/>
-          <w:bottom w:val="nil"/>
-          <w:right w:val="nil"/>
-          <w:between w:val="nil"/>
-        </w:pBdr>
-        <w:spacing w:line="331" w:lineRule="auto"/>
-        <w:rPr>
-          <w:sz w:val="22"/>
-          <w:szCs w:val="22"/>
+        <w:spacing w:after="240" w:line="288" w:lineRule="auto"/>
+        <w:rPr>
+          <w:color w:val="000000"/>
         </w:rPr>
       </w:pPr>
       <w:r>
@@ -10445,71 +10959,14 @@
           <w:sz w:val="22"/>
           <w:szCs w:val="22"/>
         </w:rPr>
-        <w:t>TK#11</w:t>
-      </w:r>
-      <w:r>
-        <w:rPr>
-          <w:sz w:val="22"/>
-          <w:szCs w:val="22"/>
-        </w:rPr>
-        <w:t xml:space="preserve"> Crear un panel de control</w:t>
-      </w:r>
-      <w:r>
-        <w:t xml:space="preserve"> </w:t>
-      </w:r>
-      <w:r>
-        <w:rPr>
-          <w:sz w:val="22"/>
-          <w:szCs w:val="22"/>
-        </w:rPr>
-        <w:t>para los usuarios registrados con sus respectivos permisos.</w:t>
-      </w:r>
-    </w:p>
-    <w:p>
-      <w:pPr>
-        <w:pBdr>
-          <w:top w:val="nil"/>
-          <w:left w:val="nil"/>
-          <w:bottom w:val="nil"/>
-          <w:right w:val="nil"/>
-          <w:between w:val="nil"/>
-        </w:pBdr>
-        <w:spacing w:line="331" w:lineRule="auto"/>
-        <w:rPr>
-          <w:sz w:val="22"/>
-          <w:szCs w:val="22"/>
-        </w:rPr>
-      </w:pPr>
-    </w:p>
-    <w:p>
-      <w:pPr>
-        <w:pBdr>
-          <w:top w:val="nil"/>
-          <w:left w:val="nil"/>
-          <w:bottom w:val="nil"/>
-          <w:right w:val="nil"/>
-          <w:between w:val="nil"/>
-        </w:pBdr>
-        <w:spacing w:line="331" w:lineRule="auto"/>
-        <w:rPr>
-          <w:sz w:val="22"/>
-          <w:szCs w:val="22"/>
-        </w:rPr>
-      </w:pPr>
-      <w:r>
-        <w:rPr>
-          <w:b/>
-          <w:sz w:val="22"/>
-          <w:szCs w:val="22"/>
-        </w:rPr>
-        <w:t>TK#12</w:t>
-      </w:r>
-      <w:r>
-        <w:rPr>
-          <w:sz w:val="22"/>
-          <w:szCs w:val="22"/>
-        </w:rPr>
-        <w:t xml:space="preserve"> Agregar la funcionalidad de eliminar cuenta, en el </w:t>
+        <w:t>TK#17</w:t>
+      </w:r>
+      <w:r>
+        <w:rPr>
+          <w:sz w:val="22"/>
+          <w:szCs w:val="22"/>
+        </w:rPr>
+        <w:t xml:space="preserve"> Generar el script con </w:t>
       </w:r>
       <w:proofErr w:type="spellStart"/>
       <w:r>
@@ -10517,7 +10974,7 @@
           <w:sz w:val="22"/>
           <w:szCs w:val="22"/>
         </w:rPr>
-        <w:t>dashboard</w:t>
+        <w:t>MySQL</w:t>
       </w:r>
       <w:proofErr w:type="spellEnd"/>
       <w:r>
@@ -10525,440 +10982,8 @@
           <w:sz w:val="22"/>
           <w:szCs w:val="22"/>
         </w:rPr>
-        <w:t xml:space="preserve"> de usuario registrado.</w:t>
-      </w:r>
-    </w:p>
-    <w:p>
-      <w:pPr>
-        <w:pBdr>
-          <w:top w:val="nil"/>
-          <w:left w:val="nil"/>
-          <w:bottom w:val="nil"/>
-          <w:right w:val="nil"/>
-          <w:between w:val="nil"/>
-        </w:pBdr>
-        <w:spacing w:line="331" w:lineRule="auto"/>
-        <w:rPr>
-          <w:sz w:val="22"/>
-          <w:szCs w:val="22"/>
-        </w:rPr>
-      </w:pPr>
-    </w:p>
-    <w:p>
-      <w:pPr>
-        <w:pBdr>
-          <w:top w:val="nil"/>
-          <w:left w:val="nil"/>
-          <w:bottom w:val="nil"/>
-          <w:right w:val="nil"/>
-          <w:between w:val="nil"/>
-        </w:pBdr>
-        <w:spacing w:line="288" w:lineRule="auto"/>
-        <w:rPr>
-          <w:color w:val="000000"/>
-          <w:sz w:val="22"/>
-          <w:szCs w:val="22"/>
-        </w:rPr>
-      </w:pPr>
-      <w:r>
-        <w:rPr>
-          <w:b/>
-          <w:color w:val="000000"/>
-          <w:sz w:val="22"/>
-          <w:szCs w:val="22"/>
-        </w:rPr>
-        <w:t>TK#1</w:t>
-      </w:r>
-      <w:r>
-        <w:rPr>
-          <w:b/>
-          <w:sz w:val="22"/>
-          <w:szCs w:val="22"/>
-        </w:rPr>
-        <w:t>3</w:t>
-      </w:r>
-      <w:r>
-        <w:rPr>
-          <w:color w:val="000000"/>
-          <w:sz w:val="22"/>
-          <w:szCs w:val="22"/>
-        </w:rPr>
-        <w:t xml:space="preserve"> Agregar sección </w:t>
-      </w:r>
-      <w:r>
-        <w:rPr>
-          <w:sz w:val="22"/>
-          <w:szCs w:val="22"/>
-        </w:rPr>
-        <w:t>política</w:t>
-      </w:r>
-      <w:r>
-        <w:rPr>
-          <w:color w:val="000000"/>
-          <w:sz w:val="22"/>
-          <w:szCs w:val="22"/>
-        </w:rPr>
-        <w:t xml:space="preserve"> de privacidad</w:t>
-      </w:r>
-      <w:r>
-        <w:rPr>
-          <w:color w:val="000000"/>
-        </w:rPr>
-        <w:t xml:space="preserve"> </w:t>
-      </w:r>
-      <w:r>
-        <w:rPr>
-          <w:color w:val="000000"/>
-          <w:sz w:val="22"/>
-          <w:szCs w:val="22"/>
-        </w:rPr>
-        <w:t xml:space="preserve">y adjuntar enlace </w:t>
-      </w:r>
-      <w:proofErr w:type="spellStart"/>
-      <w:r>
-        <w:rPr>
-          <w:color w:val="000000"/>
-          <w:sz w:val="22"/>
-          <w:szCs w:val="22"/>
-        </w:rPr>
-        <w:t>pdf</w:t>
-      </w:r>
-      <w:proofErr w:type="spellEnd"/>
-      <w:r>
-        <w:rPr>
-          <w:color w:val="000000"/>
-          <w:sz w:val="22"/>
-          <w:szCs w:val="22"/>
-        </w:rPr>
-        <w:t xml:space="preserve"> sobre el manejo de datos debido al registro de usuario.</w:t>
-      </w:r>
-    </w:p>
-    <w:p>
-      <w:pPr>
-        <w:pBdr>
-          <w:top w:val="nil"/>
-          <w:left w:val="nil"/>
-          <w:bottom w:val="nil"/>
-          <w:right w:val="nil"/>
-          <w:between w:val="nil"/>
-        </w:pBdr>
-        <w:spacing w:line="288" w:lineRule="auto"/>
-        <w:rPr>
-          <w:sz w:val="22"/>
-          <w:szCs w:val="22"/>
-        </w:rPr>
-      </w:pPr>
-    </w:p>
-    <w:p>
-      <w:pPr>
-        <w:pBdr>
-          <w:top w:val="nil"/>
-          <w:left w:val="nil"/>
-          <w:bottom w:val="nil"/>
-          <w:right w:val="nil"/>
-          <w:between w:val="nil"/>
-        </w:pBdr>
-        <w:spacing w:line="331" w:lineRule="auto"/>
-        <w:rPr>
-          <w:color w:val="000000"/>
-          <w:sz w:val="22"/>
-          <w:szCs w:val="22"/>
-        </w:rPr>
-      </w:pPr>
-      <w:r>
-        <w:rPr>
-          <w:b/>
-          <w:color w:val="000000"/>
-          <w:sz w:val="22"/>
-          <w:szCs w:val="22"/>
-        </w:rPr>
-        <w:t>TK#1</w:t>
-      </w:r>
-      <w:r>
-        <w:rPr>
-          <w:b/>
-          <w:sz w:val="22"/>
-          <w:szCs w:val="22"/>
-        </w:rPr>
-        <w:t>4</w:t>
-      </w:r>
-      <w:r>
-        <w:rPr>
-          <w:color w:val="000000"/>
-          <w:sz w:val="22"/>
-          <w:szCs w:val="22"/>
-        </w:rPr>
-        <w:t xml:space="preserve"> Elegir nombre del dominio</w:t>
-      </w:r>
-      <w:r>
-        <w:rPr>
-          <w:sz w:val="22"/>
-          <w:szCs w:val="22"/>
-        </w:rPr>
-        <w:t xml:space="preserve"> y registrarlo</w:t>
-      </w:r>
-      <w:r>
-        <w:rPr>
-          <w:color w:val="000000"/>
-          <w:sz w:val="22"/>
-          <w:szCs w:val="22"/>
-        </w:rPr>
         <w:t>.</w:t>
       </w:r>
-    </w:p>
-    <w:p>
-      <w:pPr>
-        <w:pBdr>
-          <w:top w:val="nil"/>
-          <w:left w:val="nil"/>
-          <w:bottom w:val="nil"/>
-          <w:right w:val="nil"/>
-          <w:between w:val="nil"/>
-        </w:pBdr>
-        <w:spacing w:line="331" w:lineRule="auto"/>
-        <w:rPr>
-          <w:sz w:val="22"/>
-          <w:szCs w:val="22"/>
-        </w:rPr>
-      </w:pPr>
-    </w:p>
-    <w:p>
-      <w:pPr>
-        <w:pBdr>
-          <w:top w:val="nil"/>
-          <w:left w:val="nil"/>
-          <w:bottom w:val="nil"/>
-          <w:right w:val="nil"/>
-          <w:between w:val="nil"/>
-        </w:pBdr>
-        <w:spacing w:after="140" w:line="276" w:lineRule="auto"/>
-        <w:rPr>
-          <w:color w:val="000000"/>
-          <w:sz w:val="22"/>
-          <w:szCs w:val="22"/>
-        </w:rPr>
-      </w:pPr>
-      <w:r>
-        <w:rPr>
-          <w:b/>
-          <w:color w:val="000000"/>
-          <w:sz w:val="22"/>
-          <w:szCs w:val="22"/>
-        </w:rPr>
-        <w:t>TK#1</w:t>
-      </w:r>
-      <w:r>
-        <w:rPr>
-          <w:b/>
-          <w:sz w:val="22"/>
-          <w:szCs w:val="22"/>
-        </w:rPr>
-        <w:t>5</w:t>
-      </w:r>
-      <w:r>
-        <w:rPr>
-          <w:color w:val="000000"/>
-          <w:sz w:val="22"/>
-          <w:szCs w:val="22"/>
-        </w:rPr>
-        <w:t xml:space="preserve"> Elegir hosting.</w:t>
-      </w:r>
-    </w:p>
-    <w:p>
-      <w:pPr>
-        <w:pBdr>
-          <w:top w:val="nil"/>
-          <w:left w:val="nil"/>
-          <w:bottom w:val="nil"/>
-          <w:right w:val="nil"/>
-          <w:between w:val="nil"/>
-        </w:pBdr>
-        <w:spacing w:after="140" w:line="276" w:lineRule="auto"/>
-        <w:rPr>
-          <w:sz w:val="22"/>
-          <w:szCs w:val="22"/>
-        </w:rPr>
-      </w:pPr>
-    </w:p>
-    <w:p>
-      <w:pPr>
-        <w:pBdr>
-          <w:top w:val="nil"/>
-          <w:left w:val="nil"/>
-          <w:bottom w:val="nil"/>
-          <w:right w:val="nil"/>
-          <w:between w:val="nil"/>
-        </w:pBdr>
-        <w:spacing w:line="288" w:lineRule="auto"/>
-        <w:rPr>
-          <w:sz w:val="22"/>
-          <w:szCs w:val="22"/>
-        </w:rPr>
-      </w:pPr>
-      <w:r>
-        <w:rPr>
-          <w:b/>
-          <w:sz w:val="22"/>
-          <w:szCs w:val="22"/>
-        </w:rPr>
-        <w:t>TK#16</w:t>
-      </w:r>
-      <w:r>
-        <w:rPr>
-          <w:sz w:val="22"/>
-          <w:szCs w:val="22"/>
-        </w:rPr>
-        <w:t xml:space="preserve"> Crear DER final con modelado y relaciones de tablas en </w:t>
-      </w:r>
-      <w:proofErr w:type="spellStart"/>
-      <w:r>
-        <w:rPr>
-          <w:sz w:val="22"/>
-          <w:szCs w:val="22"/>
-        </w:rPr>
-        <w:t>WorkBench</w:t>
-      </w:r>
-      <w:proofErr w:type="spellEnd"/>
-      <w:r>
-        <w:rPr>
-          <w:sz w:val="22"/>
-          <w:szCs w:val="22"/>
-        </w:rPr>
-        <w:t xml:space="preserve"> de </w:t>
-      </w:r>
-      <w:proofErr w:type="spellStart"/>
-      <w:r>
-        <w:rPr>
-          <w:sz w:val="22"/>
-          <w:szCs w:val="22"/>
-        </w:rPr>
-        <w:t>MySQL</w:t>
-      </w:r>
-      <w:proofErr w:type="spellEnd"/>
-    </w:p>
-    <w:p>
-      <w:pPr>
-        <w:pBdr>
-          <w:top w:val="nil"/>
-          <w:left w:val="nil"/>
-          <w:bottom w:val="nil"/>
-          <w:right w:val="nil"/>
-          <w:between w:val="nil"/>
-        </w:pBdr>
-        <w:spacing w:line="288" w:lineRule="auto"/>
-        <w:rPr>
-          <w:sz w:val="22"/>
-          <w:szCs w:val="22"/>
-        </w:rPr>
-      </w:pPr>
-    </w:p>
-    <w:p>
-      <w:pPr>
-        <w:pBdr>
-          <w:top w:val="nil"/>
-          <w:left w:val="nil"/>
-          <w:bottom w:val="nil"/>
-          <w:right w:val="nil"/>
-          <w:between w:val="nil"/>
-        </w:pBdr>
-        <w:spacing w:line="288" w:lineRule="auto"/>
-      </w:pPr>
-      <w:r>
-        <w:rPr>
-          <w:b/>
-          <w:sz w:val="22"/>
-          <w:szCs w:val="22"/>
-        </w:rPr>
-        <w:t>TK#17</w:t>
-      </w:r>
-      <w:r>
-        <w:rPr>
-          <w:sz w:val="22"/>
-          <w:szCs w:val="22"/>
-        </w:rPr>
-        <w:t xml:space="preserve"> Generar el script con </w:t>
-      </w:r>
-      <w:proofErr w:type="spellStart"/>
-      <w:r>
-        <w:rPr>
-          <w:sz w:val="22"/>
-          <w:szCs w:val="22"/>
-        </w:rPr>
-        <w:t>MySQL</w:t>
-      </w:r>
-      <w:proofErr w:type="spellEnd"/>
-      <w:r>
-        <w:rPr>
-          <w:sz w:val="22"/>
-          <w:szCs w:val="22"/>
-        </w:rPr>
-        <w:t>.</w:t>
-      </w:r>
-    </w:p>
-    <w:p>
-      <w:pPr>
-        <w:widowControl/>
-      </w:pPr>
-    </w:p>
-    <w:p>
-      <w:pPr>
-        <w:widowControl/>
-        <w:pBdr>
-          <w:top w:val="nil"/>
-          <w:left w:val="nil"/>
-          <w:bottom w:val="nil"/>
-          <w:right w:val="nil"/>
-          <w:between w:val="nil"/>
-        </w:pBdr>
-        <w:rPr>
-          <w:color w:val="000000"/>
-        </w:rPr>
-      </w:pPr>
-    </w:p>
-    <w:p>
-      <w:pPr>
-        <w:widowControl/>
-        <w:pBdr>
-          <w:top w:val="nil"/>
-          <w:left w:val="nil"/>
-          <w:bottom w:val="nil"/>
-          <w:right w:val="nil"/>
-          <w:between w:val="nil"/>
-        </w:pBdr>
-        <w:rPr>
-          <w:color w:val="000000"/>
-        </w:rPr>
-      </w:pPr>
-    </w:p>
-    <w:p>
-      <w:pPr>
-        <w:widowControl/>
-        <w:pBdr>
-          <w:top w:val="nil"/>
-          <w:left w:val="nil"/>
-          <w:bottom w:val="nil"/>
-          <w:right w:val="nil"/>
-          <w:between w:val="nil"/>
-        </w:pBdr>
-        <w:rPr>
-          <w:color w:val="000000"/>
-        </w:rPr>
-      </w:pPr>
-    </w:p>
-    <w:p>
-      <w:pPr>
-        <w:widowControl/>
-        <w:pBdr>
-          <w:top w:val="nil"/>
-          <w:left w:val="nil"/>
-          <w:bottom w:val="nil"/>
-          <w:right w:val="nil"/>
-          <w:between w:val="nil"/>
-        </w:pBdr>
-        <w:rPr>
-          <w:color w:val="000000"/>
-        </w:rPr>
-      </w:pPr>
     </w:p>
     <w:p>
       <w:pPr>
@@ -11370,25 +11395,7 @@
                 <w:sz w:val="22"/>
                 <w:szCs w:val="22"/>
               </w:rPr>
-              <w:t xml:space="preserve"> (subirlo en una carpeta de </w:t>
-            </w:r>
-            <w:proofErr w:type="spellStart"/>
-            <w:r>
-              <w:rPr>
-                <w:color w:val="000000"/>
-                <w:sz w:val="22"/>
-                <w:szCs w:val="22"/>
-              </w:rPr>
-              <w:t>GitHub</w:t>
-            </w:r>
-            <w:proofErr w:type="spellEnd"/>
-            <w:r>
-              <w:rPr>
-                <w:color w:val="000000"/>
-                <w:sz w:val="22"/>
-                <w:szCs w:val="22"/>
-              </w:rPr>
-              <w:t xml:space="preserve"> en la rama </w:t>
+              <w:t xml:space="preserve"> (subirlo en una carpeta de GitHub en la rama </w:t>
             </w:r>
             <w:proofErr w:type="spellStart"/>
             <w:r>
@@ -11434,41 +11441,13 @@
                 <w:szCs w:val="22"/>
               </w:rPr>
             </w:pPr>
-            <w:proofErr w:type="spellStart"/>
             <w:r>
               <w:rPr>
                 <w:color w:val="000000"/>
                 <w:sz w:val="22"/>
                 <w:szCs w:val="22"/>
               </w:rPr>
-              <w:t>Git</w:t>
-            </w:r>
-            <w:proofErr w:type="spellEnd"/>
-            <w:r>
-              <w:rPr>
-                <w:color w:val="000000"/>
-                <w:sz w:val="22"/>
-                <w:szCs w:val="22"/>
-              </w:rPr>
-              <w:t>/</w:t>
-            </w:r>
-            <w:proofErr w:type="spellStart"/>
-            <w:r>
-              <w:rPr>
-                <w:color w:val="000000"/>
-                <w:sz w:val="22"/>
-                <w:szCs w:val="22"/>
-              </w:rPr>
-              <w:t>GitHub</w:t>
-            </w:r>
-            <w:proofErr w:type="spellEnd"/>
-            <w:r>
-              <w:rPr>
-                <w:color w:val="000000"/>
-                <w:sz w:val="22"/>
-                <w:szCs w:val="22"/>
-              </w:rPr>
-              <w:t xml:space="preserve"> : Instalación y registración</w:t>
+              <w:t>Git/GitHub : Instalación y registración</w:t>
             </w:r>
           </w:p>
           <w:p>
@@ -11588,44 +11567,7 @@
                 <w:sz w:val="22"/>
                 <w:szCs w:val="22"/>
               </w:rPr>
-              <w:lastRenderedPageBreak/>
-              <w:t xml:space="preserve">Llevar registro de meetings y toda la </w:t>
-            </w:r>
-            <w:proofErr w:type="spellStart"/>
-            <w:r>
-              <w:rPr>
-                <w:color w:val="000000"/>
-                <w:sz w:val="22"/>
-                <w:szCs w:val="22"/>
-              </w:rPr>
-              <w:t>info</w:t>
-            </w:r>
-            <w:proofErr w:type="spellEnd"/>
-            <w:r>
-              <w:rPr>
-                <w:color w:val="000000"/>
-                <w:sz w:val="22"/>
-                <w:szCs w:val="22"/>
-              </w:rPr>
-              <w:t xml:space="preserve"> necesaria dentro de la Wiki de </w:t>
-            </w:r>
-            <w:proofErr w:type="spellStart"/>
-            <w:r>
-              <w:rPr>
-                <w:color w:val="000000"/>
-                <w:sz w:val="22"/>
-                <w:szCs w:val="22"/>
-              </w:rPr>
-              <w:t>GitHub</w:t>
-            </w:r>
-            <w:proofErr w:type="spellEnd"/>
-            <w:r>
-              <w:rPr>
-                <w:color w:val="000000"/>
-                <w:sz w:val="22"/>
-                <w:szCs w:val="22"/>
-              </w:rPr>
-              <w:t xml:space="preserve">. </w:t>
+              <w:t xml:space="preserve">Llevar registro de meetings y toda la info necesaria dentro de la Wiki de GitHub. </w:t>
             </w:r>
           </w:p>
           <w:p>
@@ -12748,7 +12690,7 @@
                 <w:sz w:val="22"/>
                 <w:szCs w:val="22"/>
               </w:rPr>
-              <w:t xml:space="preserve">Sitio funcional en hosting remoto de Sitio Institucional en </w:t>
+              <w:t xml:space="preserve">Sitio funcional en hosting remoto de Sitio Institucional en WordPress y </w:t>
             </w:r>
             <w:proofErr w:type="spellStart"/>
             <w:r>
@@ -12757,7 +12699,7 @@
                 <w:sz w:val="22"/>
                 <w:szCs w:val="22"/>
               </w:rPr>
-              <w:t>WordPress</w:t>
+              <w:t>Frontend</w:t>
             </w:r>
             <w:proofErr w:type="spellEnd"/>
             <w:r>
@@ -12766,7 +12708,7 @@
                 <w:sz w:val="22"/>
                 <w:szCs w:val="22"/>
               </w:rPr>
-              <w:t xml:space="preserve"> y </w:t>
+              <w:t xml:space="preserve"> en subcarpeta (subdominio) y opcional </w:t>
             </w:r>
             <w:proofErr w:type="spellStart"/>
             <w:r>
@@ -12775,7 +12717,7 @@
                 <w:sz w:val="22"/>
                 <w:szCs w:val="22"/>
               </w:rPr>
-              <w:t>Frontend</w:t>
+              <w:t>linkeado</w:t>
             </w:r>
             <w:proofErr w:type="spellEnd"/>
             <w:r>
@@ -12784,61 +12726,7 @@
                 <w:sz w:val="22"/>
                 <w:szCs w:val="22"/>
               </w:rPr>
-              <w:t xml:space="preserve"> en subcarpeta (subdominio) y opcional </w:t>
-            </w:r>
-            <w:proofErr w:type="spellStart"/>
-            <w:r>
-              <w:rPr>
-                <w:color w:val="000000"/>
-                <w:sz w:val="22"/>
-                <w:szCs w:val="22"/>
-              </w:rPr>
-              <w:t>linkeado</w:t>
-            </w:r>
-            <w:proofErr w:type="spellEnd"/>
-            <w:r>
-              <w:rPr>
-                <w:color w:val="000000"/>
-                <w:sz w:val="22"/>
-                <w:szCs w:val="22"/>
-              </w:rPr>
-              <w:t xml:space="preserve"> al repositorio de </w:t>
-            </w:r>
-            <w:proofErr w:type="spellStart"/>
-            <w:r>
-              <w:rPr>
-                <w:color w:val="000000"/>
-                <w:sz w:val="22"/>
-                <w:szCs w:val="22"/>
-              </w:rPr>
-              <w:t>GitHub</w:t>
-            </w:r>
-            <w:proofErr w:type="spellEnd"/>
-            <w:r>
-              <w:rPr>
-                <w:color w:val="000000"/>
-                <w:sz w:val="22"/>
-                <w:szCs w:val="22"/>
-              </w:rPr>
-              <w:t xml:space="preserve">/ </w:t>
-            </w:r>
-            <w:proofErr w:type="spellStart"/>
-            <w:r>
-              <w:rPr>
-                <w:color w:val="000000"/>
-                <w:sz w:val="22"/>
-                <w:szCs w:val="22"/>
-              </w:rPr>
-              <w:t>GitHub</w:t>
-            </w:r>
-            <w:proofErr w:type="spellEnd"/>
-            <w:r>
-              <w:rPr>
-                <w:color w:val="000000"/>
-                <w:sz w:val="22"/>
-                <w:szCs w:val="22"/>
-              </w:rPr>
-              <w:t xml:space="preserve"> </w:t>
+              <w:t xml:space="preserve"> al repositorio de GitHub/ GitHub </w:t>
             </w:r>
             <w:proofErr w:type="spellStart"/>
             <w:r>
@@ -12904,7 +12792,6 @@
                 <w:sz w:val="22"/>
                 <w:szCs w:val="22"/>
               </w:rPr>
-              <w:lastRenderedPageBreak/>
               <w:t>Backend</w:t>
             </w:r>
             <w:proofErr w:type="spellEnd"/>
@@ -13016,25 +12903,7 @@
                 <w:sz w:val="22"/>
                 <w:szCs w:val="22"/>
               </w:rPr>
-              <w:t xml:space="preserve"> - </w:t>
-            </w:r>
-            <w:proofErr w:type="spellStart"/>
-            <w:r>
-              <w:rPr>
-                <w:color w:val="000000"/>
-                <w:sz w:val="22"/>
-                <w:szCs w:val="22"/>
-              </w:rPr>
-              <w:t>Update</w:t>
-            </w:r>
-            <w:proofErr w:type="spellEnd"/>
-            <w:r>
-              <w:rPr>
-                <w:color w:val="000000"/>
-                <w:sz w:val="22"/>
-                <w:szCs w:val="22"/>
-              </w:rPr>
-              <w:t xml:space="preserve"> - JOIN</w:t>
+              <w:t xml:space="preserve"> - Update - JOIN</w:t>
             </w:r>
           </w:p>
           <w:p>
@@ -13497,7 +13366,7 @@
             </wp:anchor>
           </w:drawing>
         </mc:Choice>
-        <mc:Fallback xmlns:sl="http://schemas.openxmlformats.org/schemaLibrary/2006/main" xmlns:a="http://schemas.openxmlformats.org/drawingml/2006/main" xmlns:pic="http://schemas.openxmlformats.org/drawingml/2006/picture" xmlns:c="http://schemas.openxmlformats.org/drawingml/2006/chart" xmlns:lc="http://schemas.openxmlformats.org/drawingml/2006/lockedCanvas" xmlns:dgm="http://schemas.openxmlformats.org/drawingml/2006/diagram">
+        <mc:Fallback xmlns:dgm="http://schemas.openxmlformats.org/drawingml/2006/diagram" xmlns:lc="http://schemas.openxmlformats.org/drawingml/2006/lockedCanvas" xmlns:c="http://schemas.openxmlformats.org/drawingml/2006/chart" xmlns:pic="http://schemas.openxmlformats.org/drawingml/2006/picture" xmlns:a="http://schemas.openxmlformats.org/drawingml/2006/main" xmlns:sl="http://schemas.openxmlformats.org/schemaLibrary/2006/main">
           <w:drawing>
             <wp:anchor allowOverlap="1" behindDoc="1" distB="0" distT="0" distL="0" distR="0" hidden="0" layoutInCell="1" locked="0" relativeHeight="0" simplePos="0">
               <wp:simplePos x="0" y="0"/>

</xml_diff>

<commit_message>
Agregando mas tareas en el documento ieee_830
</commit_message>
<xml_diff>
--- a/Documentacion/Documento_ieee_830.docx
+++ b/Documentacion/Documento_ieee_830.docx
@@ -1,6 +1,6 @@
 
 <file path=word/document.xml><?xml version="1.0" encoding="utf-8"?>
-<w:document xmlns:wpc="http://schemas.microsoft.com/office/word/2010/wordprocessingCanvas" xmlns:cx="http://schemas.microsoft.com/office/drawing/2014/chartex" xmlns:cx1="http://schemas.microsoft.com/office/drawing/2015/9/8/chartex" xmlns:cx2="http://schemas.microsoft.com/office/drawing/2015/10/21/chartex" xmlns:cx3="http://schemas.microsoft.com/office/drawing/2016/5/9/chartex" xmlns:cx4="http://schemas.microsoft.com/office/drawing/2016/5/10/chartex" xmlns:cx5="http://schemas.microsoft.com/office/drawing/2016/5/11/chartex" xmlns:cx6="http://schemas.microsoft.com/office/drawing/2016/5/12/chartex" xmlns:cx7="http://schemas.microsoft.com/office/drawing/2016/5/13/chartex" xmlns:cx8="http://schemas.microsoft.com/office/drawing/2016/5/14/chartex" xmlns:mc="http://schemas.openxmlformats.org/markup-compatibility/2006" xmlns:aink="http://schemas.microsoft.com/office/drawing/2016/ink" xmlns:am3d="http://schemas.microsoft.com/office/drawing/2017/model3d" xmlns:o="urn:schemas-microsoft-com:office:office" xmlns:oel="http://schemas.microsoft.com/office/2019/extlst" xmlns:r="http://schemas.openxmlformats.org/officeDocument/2006/relationships" xmlns:m="http://schemas.openxmlformats.org/officeDocument/2006/math" xmlns:v="urn:schemas-microsoft-com:vml" xmlns:wp14="http://schemas.microsoft.com/office/word/2010/wordprocessingDrawing" xmlns:wp="http://schemas.openxmlformats.org/drawingml/2006/wordprocessingDrawing" xmlns:w10="urn:schemas-microsoft-com:office:word" xmlns:w="http://schemas.openxmlformats.org/wordprocessingml/2006/main" xmlns:w14="http://schemas.microsoft.com/office/word/2010/wordml" xmlns:w15="http://schemas.microsoft.com/office/word/2012/wordml" xmlns:w16cex="http://schemas.microsoft.com/office/word/2018/wordml/cex" xmlns:w16cid="http://schemas.microsoft.com/office/word/2016/wordml/cid" xmlns:w16="http://schemas.microsoft.com/office/word/2018/wordml" xmlns:w16sdtdh="http://schemas.microsoft.com/office/word/2020/wordml/sdtdatahash" xmlns:w16se="http://schemas.microsoft.com/office/word/2015/wordml/symex" xmlns:wpg="http://schemas.microsoft.com/office/word/2010/wordprocessingGroup" xmlns:wpi="http://schemas.microsoft.com/office/word/2010/wordprocessingInk" xmlns:wne="http://schemas.microsoft.com/office/word/2006/wordml" xmlns:wps="http://schemas.microsoft.com/office/word/2010/wordprocessingShape" mc:Ignorable="w14 w15 w16se w16cid w16 w16cex w16sdtdh wp14">
+<w:document xmlns:ve="http://schemas.openxmlformats.org/markup-compatibility/2006" xmlns:o="urn:schemas-microsoft-com:office:office" xmlns:r="http://schemas.openxmlformats.org/officeDocument/2006/relationships" xmlns:m="http://schemas.openxmlformats.org/officeDocument/2006/math" xmlns:v="urn:schemas-microsoft-com:vml" xmlns:wp="http://schemas.openxmlformats.org/drawingml/2006/wordprocessingDrawing" xmlns:w10="urn:schemas-microsoft-com:office:word" xmlns:w="http://schemas.openxmlformats.org/wordprocessingml/2006/main" xmlns:wne="http://schemas.microsoft.com/office/word/2006/wordml">
   <w:body>
     <w:p>
       <w:pPr>
@@ -21,7 +21,7 @@
         <w:tblW w:w="5764" w:type="dxa"/>
         <w:tblInd w:w="2988" w:type="dxa"/>
         <w:tblLayout w:type="fixed"/>
-        <w:tblLook w:val="0000" w:firstRow="0" w:lastRow="0" w:firstColumn="0" w:lastColumn="0" w:noHBand="0" w:noVBand="0"/>
+        <w:tblLook w:val="0000"/>
       </w:tblPr>
       <w:tblGrid>
         <w:gridCol w:w="5764"/>
@@ -94,16 +94,6 @@
         </w:rPr>
         <w:t xml:space="preserve">Proyecto: </w:t>
       </w:r>
-      <w:r>
-        <w:rPr>
-          <w:rFonts w:ascii="Times New Roman" w:eastAsia="Times New Roman" w:hAnsi="Times New Roman" w:cs="Times New Roman"/>
-          <w:b/>
-          <w:color w:val="000000"/>
-          <w:sz w:val="24"/>
-          <w:szCs w:val="24"/>
-        </w:rPr>
-        <w:t xml:space="preserve"> </w:t>
-      </w:r>
     </w:p>
     <w:p>
       <w:pPr>
@@ -266,7 +256,7 @@
         <w:tblW w:w="5944" w:type="dxa"/>
         <w:tblInd w:w="2808" w:type="dxa"/>
         <w:tblLayout w:type="fixed"/>
-        <w:tblLook w:val="0000" w:firstRow="0" w:lastRow="0" w:firstColumn="0" w:lastColumn="0" w:noHBand="0" w:noVBand="0"/>
+        <w:tblLook w:val="0000"/>
       </w:tblPr>
       <w:tblGrid>
         <w:gridCol w:w="2123"/>
@@ -406,7 +396,7 @@
         <w:tblW w:w="8643" w:type="dxa"/>
         <w:tblInd w:w="113" w:type="dxa"/>
         <w:tblLayout w:type="fixed"/>
-        <w:tblLook w:val="0000" w:firstRow="0" w:lastRow="0" w:firstColumn="0" w:lastColumn="0" w:noHBand="0" w:noVBand="0"/>
+        <w:tblLook w:val="0000"/>
       </w:tblPr>
       <w:tblGrid>
         <w:gridCol w:w="1185"/>
@@ -523,7 +513,14 @@
                 <w:b/>
                 <w:color w:val="000000"/>
               </w:rPr>
-              <w:t>Verificado dep. Calidad.</w:t>
+              <w:t xml:space="preserve">Verificado dep. </w:t>
+            </w:r>
+            <w:r>
+              <w:rPr>
+                <w:b/>
+                <w:color w:val="000000"/>
+              </w:rPr>
+              <w:t>Calidad.</w:t>
             </w:r>
           </w:p>
         </w:tc>
@@ -1815,7 +1812,13 @@
           <w:color w:val="365F91"/>
         </w:rPr>
         <w:tab/>
-        <w:t xml:space="preserve">Este documento es una Especificación de Requisitos Software (ERS) para el Sistema de información para la gestión de procesos y control de inventarios. Esta especificación se ha estructurado basándose en las directrices dadas por el estándar IEEE </w:t>
+        <w:t xml:space="preserve">Este documento es una Especificación de Requisitos Software (ERS) para el Sistema de información para la gestión de procesos y control de inventarios. Esta especificación se ha estructurado basándose en las directrices dadas por el estándar </w:t>
+      </w:r>
+      <w:r>
+        <w:rPr>
+          <w:color w:val="365F91"/>
+        </w:rPr>
+        <w:t xml:space="preserve">IEEE </w:t>
       </w:r>
       <w:r>
         <w:rPr>
@@ -1904,7 +1907,19 @@
           <w:color w:val="365F91"/>
         </w:rPr>
         <w:lastRenderedPageBreak/>
-        <w:t>mantenimiento y servicios (plomeros, pintores, albañiles, etc) puedan ser contactados dentro de la plataforma y ser calificados por los clientes una vez terminados los trabajos, de esta manera se espera aumentar su visibilidad y transparentar su nivel de profesionalismo para adquirir más y mejores trabajos dentro de la plataforma a la hora de la búsqueda.</w:t>
+        <w:t>mantenimiento y servicios (plomeros, pintores, albañiles, etc) puedan ser contactados</w:t>
+      </w:r>
+      <w:r>
+        <w:rPr>
+          <w:color w:val="365F91"/>
+        </w:rPr>
+        <w:t xml:space="preserve"> dentro de la plataforma y ser calificados por los clientes una vez terminados los trabajos, de esta manera se espera aumentar su visibilidad y transparentar su nivel de profesionalismo para adquirir más y mejores trabajos dentro de la plataforma a la hora</w:t>
+      </w:r>
+      <w:r>
+        <w:rPr>
+          <w:color w:val="365F91"/>
+        </w:rPr>
+        <w:t xml:space="preserve"> de la búsqueda.</w:t>
       </w:r>
     </w:p>
     <w:p>
@@ -2039,7 +2054,7 @@
         <w:tblW w:w="7869" w:type="dxa"/>
         <w:jc w:val="center"/>
         <w:tblLayout w:type="fixed"/>
-        <w:tblLook w:val="0000" w:firstRow="0" w:lastRow="0" w:firstColumn="0" w:lastColumn="0" w:noHBand="0" w:noVBand="0"/>
+        <w:tblLook w:val="0000"/>
       </w:tblPr>
       <w:tblGrid>
         <w:gridCol w:w="2625"/>
@@ -2399,7 +2414,7 @@
         <w:tblW w:w="7869" w:type="dxa"/>
         <w:jc w:val="center"/>
         <w:tblLayout w:type="fixed"/>
-        <w:tblLook w:val="0000" w:firstRow="0" w:lastRow="0" w:firstColumn="0" w:lastColumn="0" w:noHBand="0" w:noVBand="0"/>
+        <w:tblLook w:val="0000"/>
       </w:tblPr>
       <w:tblGrid>
         <w:gridCol w:w="2625"/>
@@ -2757,7 +2772,7 @@
         <w:tblW w:w="7869" w:type="dxa"/>
         <w:jc w:val="center"/>
         <w:tblLayout w:type="fixed"/>
-        <w:tblLook w:val="0000" w:firstRow="0" w:lastRow="0" w:firstColumn="0" w:lastColumn="0" w:noHBand="0" w:noVBand="0"/>
+        <w:tblLook w:val="0000"/>
       </w:tblPr>
       <w:tblGrid>
         <w:gridCol w:w="2625"/>
@@ -3125,7 +3140,7 @@
         <w:tblW w:w="7869" w:type="dxa"/>
         <w:jc w:val="center"/>
         <w:tblLayout w:type="fixed"/>
-        <w:tblLook w:val="0000" w:firstRow="0" w:lastRow="0" w:firstColumn="0" w:lastColumn="0" w:noHBand="0" w:noVBand="0"/>
+        <w:tblLook w:val="0000"/>
       </w:tblPr>
       <w:tblGrid>
         <w:gridCol w:w="2625"/>
@@ -3483,7 +3498,7 @@
         <w:tblW w:w="7869" w:type="dxa"/>
         <w:jc w:val="center"/>
         <w:tblLayout w:type="fixed"/>
-        <w:tblLook w:val="0000" w:firstRow="0" w:lastRow="0" w:firstColumn="0" w:lastColumn="0" w:noHBand="0" w:noVBand="0"/>
+        <w:tblLook w:val="0000"/>
       </w:tblPr>
       <w:tblGrid>
         <w:gridCol w:w="2625"/>
@@ -3842,7 +3857,7 @@
         <w:tblW w:w="7869" w:type="dxa"/>
         <w:jc w:val="center"/>
         <w:tblLayout w:type="fixed"/>
-        <w:tblLook w:val="0000" w:firstRow="0" w:lastRow="0" w:firstColumn="0" w:lastColumn="0" w:noHBand="0" w:noVBand="0"/>
+        <w:tblLook w:val="0000"/>
       </w:tblPr>
       <w:tblGrid>
         <w:gridCol w:w="2625"/>
@@ -4202,7 +4217,7 @@
         <w:tblW w:w="7869" w:type="dxa"/>
         <w:jc w:val="center"/>
         <w:tblLayout w:type="fixed"/>
-        <w:tblLook w:val="0000" w:firstRow="0" w:lastRow="0" w:firstColumn="0" w:lastColumn="0" w:noHBand="0" w:noVBand="0"/>
+        <w:tblLook w:val="0000"/>
       </w:tblPr>
       <w:tblGrid>
         <w:gridCol w:w="2625"/>
@@ -4561,7 +4576,7 @@
         <w:tblW w:w="7869" w:type="dxa"/>
         <w:jc w:val="center"/>
         <w:tblLayout w:type="fixed"/>
-        <w:tblLook w:val="0000" w:firstRow="0" w:lastRow="0" w:firstColumn="0" w:lastColumn="0" w:noHBand="0" w:noVBand="0"/>
+        <w:tblLook w:val="0000"/>
       </w:tblPr>
       <w:tblGrid>
         <w:gridCol w:w="2625"/>
@@ -4920,7 +4935,7 @@
         <w:tblW w:w="7869" w:type="dxa"/>
         <w:jc w:val="center"/>
         <w:tblLayout w:type="fixed"/>
-        <w:tblLook w:val="0000" w:firstRow="0" w:lastRow="0" w:firstColumn="0" w:lastColumn="0" w:noHBand="0" w:noVBand="0"/>
+        <w:tblLook w:val="0000"/>
       </w:tblPr>
       <w:tblGrid>
         <w:gridCol w:w="2625"/>
@@ -5273,7 +5288,7 @@
         <w:tblW w:w="7869" w:type="dxa"/>
         <w:jc w:val="center"/>
         <w:tblLayout w:type="fixed"/>
-        <w:tblLook w:val="0000" w:firstRow="0" w:lastRow="0" w:firstColumn="0" w:lastColumn="0" w:noHBand="0" w:noVBand="0"/>
+        <w:tblLook w:val="0000"/>
       </w:tblPr>
       <w:tblGrid>
         <w:gridCol w:w="2625"/>
@@ -5676,7 +5691,7 @@
         <w:tblW w:w="6372" w:type="dxa"/>
         <w:jc w:val="center"/>
         <w:tblLayout w:type="fixed"/>
-        <w:tblLook w:val="0000" w:firstRow="0" w:lastRow="0" w:firstColumn="0" w:lastColumn="0" w:noHBand="0" w:noVBand="0"/>
+        <w:tblLook w:val="0000"/>
       </w:tblPr>
       <w:tblGrid>
         <w:gridCol w:w="821"/>
@@ -6246,7 +6261,7 @@
         <w:tblW w:w="6516" w:type="dxa"/>
         <w:jc w:val="center"/>
         <w:tblLayout w:type="fixed"/>
-        <w:tblLook w:val="0000" w:firstRow="0" w:lastRow="0" w:firstColumn="0" w:lastColumn="0" w:noHBand="0" w:noVBand="0"/>
+        <w:tblLook w:val="0000"/>
       </w:tblPr>
       <w:tblGrid>
         <w:gridCol w:w="2971"/>
@@ -6522,7 +6537,13 @@
         <w:rPr>
           <w:sz w:val="22"/>
         </w:rPr>
-        <w:t>El sistema será un producto diseñado para trabajar en entornos WEB, lo que permitirá su utilización de forma rápida y eficaz.</w:t>
+        <w:t xml:space="preserve">El sistema </w:t>
+      </w:r>
+      <w:r>
+        <w:rPr>
+          <w:sz w:val="22"/>
+        </w:rPr>
+        <w:t>será un producto diseñado para trabajar en entornos WEB, lo que permitirá su utilización de forma rápida y eficaz.</w:t>
       </w:r>
     </w:p>
     <w:p>
@@ -6574,7 +6595,7 @@
         <w:tblW w:w="7959" w:type="dxa"/>
         <w:tblInd w:w="856" w:type="dxa"/>
         <w:tblLayout w:type="fixed"/>
-        <w:tblLook w:val="0000" w:firstRow="0" w:lastRow="0" w:firstColumn="0" w:lastColumn="0" w:noHBand="0" w:noVBand="0"/>
+        <w:tblLook w:val="0000"/>
       </w:tblPr>
       <w:tblGrid>
         <w:gridCol w:w="2515"/>
@@ -6747,7 +6768,13 @@
               <w:rPr>
                 <w:sz w:val="22"/>
               </w:rPr>
-              <w:t>Observar servicios y productos. Poder crear su usuario, loguearse en la web y ponerse en contacto con usuarios proveedores de servicios. Puede editar o eliminar su cuenta, hacer comentarios y dar puntajes.</w:t>
+              <w:t xml:space="preserve">Observar </w:t>
+            </w:r>
+            <w:r>
+              <w:rPr>
+                <w:sz w:val="22"/>
+              </w:rPr>
+              <w:t>servicios y productos. Poder crear su usuario, loguearse en la web y ponerse en contacto con usuarios proveedores de servicios. Puede editar o eliminar su cuenta, hacer comentarios y dar puntajes.</w:t>
             </w:r>
           </w:p>
           <w:p>
@@ -6785,7 +6812,7 @@
         <w:tblW w:w="8130" w:type="dxa"/>
         <w:tblInd w:w="811" w:type="dxa"/>
         <w:tblLayout w:type="fixed"/>
-        <w:tblLook w:val="0000" w:firstRow="0" w:lastRow="0" w:firstColumn="0" w:lastColumn="0" w:noHBand="0" w:noVBand="0"/>
+        <w:tblLook w:val="0000"/>
       </w:tblPr>
       <w:tblGrid>
         <w:gridCol w:w="2520"/>
@@ -6979,7 +7006,13 @@
               <w:rPr>
                 <w:sz w:val="22"/>
               </w:rPr>
-              <w:t xml:space="preserve"> Puede editar o eliminar su cuenta.</w:t>
+              <w:t xml:space="preserve"> Puede edit</w:t>
+            </w:r>
+            <w:r>
+              <w:rPr>
+                <w:sz w:val="22"/>
+              </w:rPr>
+              <w:t>ar o eliminar su cuenta.</w:t>
             </w:r>
           </w:p>
         </w:tc>
@@ -7140,7 +7173,14 @@
           <w:color w:val="000000"/>
           <w:sz w:val="22"/>
         </w:rPr>
-        <w:t>El sistema deberá tener un diseño e implementación sencilla, intuitiva y funcional, independiente de la plataforma o del lenguaje de programación.</w:t>
+        <w:t xml:space="preserve">El sistema </w:t>
+      </w:r>
+      <w:r>
+        <w:rPr>
+          <w:color w:val="000000"/>
+          <w:sz w:val="22"/>
+        </w:rPr>
+        <w:t>deberá tener un diseño e implementación sencilla, intuitiva y funcional, independiente de la plataforma o del lenguaje de programación.</w:t>
       </w:r>
       <w:bookmarkStart w:id="19" w:name="_4i7ojhp"/>
       <w:bookmarkEnd w:id="19"/>
@@ -7346,7 +7386,14 @@
           <w:sz w:val="22"/>
           <w:szCs w:val="22"/>
         </w:rPr>
-        <w:t xml:space="preserve"> Como usuario quiero poder registrarme y loguearme con mail y contraseña para poder realizar la contratación de servicios y así resolver los problemas que tengo en mi casa u oficina.</w:t>
+        <w:t xml:space="preserve"> Como usua</w:t>
+      </w:r>
+      <w:r>
+        <w:rPr>
+          <w:sz w:val="22"/>
+          <w:szCs w:val="22"/>
+        </w:rPr>
+        <w:t>rio quiero poder registrarme y loguearme con mail y contraseña para poder realizar la contratación de servicios y así resolver los problemas que tengo en mi casa u oficina.</w:t>
       </w:r>
     </w:p>
     <w:p>
@@ -7379,7 +7426,14 @@
           <w:sz w:val="22"/>
           <w:szCs w:val="22"/>
         </w:rPr>
-        <w:t xml:space="preserve"> Como usuario quiero poder ver el detalle o descripción de los profesionales registrados para conocer qué experiencia tiene y cuáles son sus datos personales.</w:t>
+        <w:t xml:space="preserve"> Como usuario quiero poder ver el detalle o descripción de los profesionales</w:t>
+      </w:r>
+      <w:r>
+        <w:rPr>
+          <w:sz w:val="22"/>
+          <w:szCs w:val="22"/>
+        </w:rPr>
+        <w:t xml:space="preserve"> registrados para conocer qué experiencia tiene y cuáles son sus datos personales.</w:t>
       </w:r>
     </w:p>
     <w:p>
@@ -7445,7 +7499,14 @@
           <w:sz w:val="22"/>
           <w:szCs w:val="22"/>
         </w:rPr>
-        <w:t>: Como usuario registrado y loguedo quiero poder contactarme con el profesional de manera directa (mail o teléfono) para pedir una cotización.</w:t>
+        <w:t>: Como usuario</w:t>
+      </w:r>
+      <w:r>
+        <w:rPr>
+          <w:sz w:val="22"/>
+          <w:szCs w:val="22"/>
+        </w:rPr>
+        <w:t xml:space="preserve"> registrado y loguedo quiero poder contactarme con el profesional de manera directa (mail o teléfono) para pedir una cotización.</w:t>
       </w:r>
     </w:p>
     <w:p>
@@ -7478,7 +7539,14 @@
           <w:sz w:val="22"/>
           <w:szCs w:val="22"/>
         </w:rPr>
-        <w:t xml:space="preserve"> Como usuario quiero tener la posibilidad de que la plataforma guarde mi usuario y contraseña para poder acceder de forma sencilla.</w:t>
+        <w:t xml:space="preserve"> Como usuario quiero tener la posibilidad de que la plataforma guarde mi usuario y contraseña para poder acceder de form</w:t>
+      </w:r>
+      <w:r>
+        <w:rPr>
+          <w:sz w:val="22"/>
+          <w:szCs w:val="22"/>
+        </w:rPr>
+        <w:t>a sencilla.</w:t>
       </w:r>
     </w:p>
     <w:p>
@@ -7622,7 +7690,16 @@
           <w:sz w:val="22"/>
           <w:szCs w:val="22"/>
         </w:rPr>
-        <w:t xml:space="preserve">TK#00 </w:t>
+        <w:t>TK#0</w:t>
+      </w:r>
+      <w:r>
+        <w:rPr>
+          <w:b/>
+          <w:color w:val="000000"/>
+          <w:sz w:val="22"/>
+          <w:szCs w:val="22"/>
+        </w:rPr>
+        <w:t xml:space="preserve">0 </w:t>
       </w:r>
       <w:r>
         <w:rPr>
@@ -7672,7 +7749,15 @@
           <w:sz w:val="22"/>
           <w:szCs w:val="22"/>
         </w:rPr>
-        <w:t xml:space="preserve"> Diseño de Prototipo mobile first para 3 dispositivos (mobille, tablet, notebook) en Figma. Diseñar la landing page, pensar menúes, botones (login, cerrar sesión), y demás elementos visuales a incluir.</w:t>
+        <w:t xml:space="preserve"> Diseño de Prototipo mobile first para 3 dispositivos (mobille, tablet, </w:t>
+      </w:r>
+      <w:r>
+        <w:rPr>
+          <w:color w:val="000000"/>
+          <w:sz w:val="22"/>
+          <w:szCs w:val="22"/>
+        </w:rPr>
+        <w:t>notebook) en Figma. Diseñar la landing page, pensar menúes, botones (login, cerrar sesión), y demás elementos visuales a incluir.</w:t>
       </w:r>
     </w:p>
     <w:p>
@@ -7726,7 +7811,15 @@
           <w:sz w:val="22"/>
           <w:szCs w:val="22"/>
         </w:rPr>
-        <w:t>En base al diseño del prototipo diseñar en Figma la interfaz del usuario Ui/Ux mobile first en las 3 plataforma (mobile, tablet, notebook).</w:t>
+        <w:t xml:space="preserve">En base al diseño del </w:t>
+      </w:r>
+      <w:r>
+        <w:rPr>
+          <w:color w:val="000000"/>
+          <w:sz w:val="22"/>
+          <w:szCs w:val="22"/>
+        </w:rPr>
+        <w:t>prototipo diseñar en Figma la interfaz del usuario Ui/Ux mobile first en las 3 plataforma (mobile, tablet, notebook).</w:t>
       </w:r>
     </w:p>
     <w:p>
@@ -7752,8 +7845,17 @@
           <w:sz w:val="22"/>
           <w:szCs w:val="22"/>
         </w:rPr>
-        <w:t xml:space="preserve"> Codificar la</w:t>
-      </w:r>
+        <w:t xml:space="preserve"> Codificar laestructura de la landing page en HTML. </w:t>
+      </w:r>
+    </w:p>
+    <w:p>
+      <w:pPr>
+        <w:spacing w:after="240" w:line="331" w:lineRule="auto"/>
+        <w:rPr>
+          <w:sz w:val="22"/>
+          <w:szCs w:val="22"/>
+        </w:rPr>
+      </w:pPr>
       <w:r>
         <w:rPr>
           <w:b/>
@@ -7761,15 +7863,23 @@
           <w:sz w:val="22"/>
           <w:szCs w:val="22"/>
         </w:rPr>
-        <w:t xml:space="preserve"> </w:t>
-      </w:r>
-      <w:r>
-        <w:rPr>
-          <w:color w:val="000000"/>
-          <w:sz w:val="22"/>
-          <w:szCs w:val="22"/>
-        </w:rPr>
-        <w:t xml:space="preserve">estructura de la landing page en HTML. </w:t>
+        <w:t>TK#05</w:t>
+      </w:r>
+      <w:r>
+        <w:rPr>
+          <w:color w:val="000000"/>
+          <w:sz w:val="22"/>
+          <w:szCs w:val="22"/>
+        </w:rPr>
+        <w:t xml:space="preserve"> Crear la hoja de estilos CSS para la landing page basados en el diseño Ui/</w:t>
+      </w:r>
+      <w:r>
+        <w:rPr>
+          <w:color w:val="000000"/>
+          <w:sz w:val="22"/>
+          <w:szCs w:val="22"/>
+        </w:rPr>
+        <w:t>Ux desarrollado en Figma.</w:t>
       </w:r>
     </w:p>
     <w:p>
@@ -7787,15 +7897,30 @@
           <w:sz w:val="22"/>
           <w:szCs w:val="22"/>
         </w:rPr>
-        <w:t>TK#05</w:t>
-      </w:r>
-      <w:r>
-        <w:rPr>
-          <w:color w:val="000000"/>
-          <w:sz w:val="22"/>
-          <w:szCs w:val="22"/>
-        </w:rPr>
-        <w:t xml:space="preserve"> Crear la hoja de estilos CSS para la landing page basados en el diseño Ui/Ux desarrollado en Figma.</w:t>
+        <w:t>TK#06</w:t>
+      </w:r>
+      <w:r>
+        <w:rPr>
+          <w:color w:val="000000"/>
+          <w:sz w:val="22"/>
+          <w:szCs w:val="22"/>
+        </w:rPr>
+        <w:t xml:space="preserve"> Crear un menú de categorías para que el usuario pueda </w:t>
+      </w:r>
+      <w:r>
+        <w:rPr>
+          <w:sz w:val="22"/>
+          <w:szCs w:val="22"/>
+        </w:rPr>
+        <w:t>elegir la especialidad que necesita</w:t>
+      </w:r>
+      <w:r>
+        <w:rPr>
+          <w:color w:val="000000"/>
+          <w:sz w:val="22"/>
+          <w:szCs w:val="22"/>
+        </w:rPr>
+        <w:t>.</w:t>
       </w:r>
     </w:p>
     <w:p>
@@ -7813,30 +7938,70 @@
           <w:sz w:val="22"/>
           <w:szCs w:val="22"/>
         </w:rPr>
-        <w:t>TK#06</w:t>
-      </w:r>
-      <w:r>
-        <w:rPr>
-          <w:color w:val="000000"/>
-          <w:sz w:val="22"/>
-          <w:szCs w:val="22"/>
-        </w:rPr>
-        <w:t xml:space="preserve"> Crear un menú de categorías para que el usuario pueda </w:t>
-      </w:r>
-      <w:r>
-        <w:rPr>
-          <w:sz w:val="22"/>
-          <w:szCs w:val="22"/>
-        </w:rPr>
-        <w:t>elegir la especialidad que necesita</w:t>
-      </w:r>
-      <w:r>
-        <w:rPr>
-          <w:color w:val="000000"/>
-          <w:sz w:val="22"/>
-          <w:szCs w:val="22"/>
-        </w:rPr>
-        <w:t>.</w:t>
+        <w:t>TK#07</w:t>
+      </w:r>
+      <w:r>
+        <w:rPr>
+          <w:color w:val="000000"/>
+          <w:sz w:val="22"/>
+          <w:szCs w:val="22"/>
+        </w:rPr>
+        <w:t xml:space="preserve"> Crear formulario de registro en html.</w:t>
+      </w:r>
+    </w:p>
+    <w:p>
+      <w:pPr>
+        <w:spacing w:after="240" w:line="276" w:lineRule="auto"/>
+        <w:rPr>
+          <w:sz w:val="22"/>
+          <w:szCs w:val="22"/>
+        </w:rPr>
+      </w:pPr>
+      <w:r>
+        <w:rPr>
+          <w:b/>
+          <w:sz w:val="22"/>
+          <w:szCs w:val="22"/>
+        </w:rPr>
+        <w:t>TK#08</w:t>
+      </w:r>
+      <w:r>
+        <w:rPr>
+          <w:sz w:val="22"/>
+          <w:szCs w:val="22"/>
+        </w:rPr>
+        <w:t xml:space="preserve"> Implementar un diseño responsive para que el usuario pueda acceder desde cualquier </w:t>
+      </w:r>
+      <w:r>
+        <w:rPr>
+          <w:sz w:val="22"/>
+          <w:szCs w:val="22"/>
+        </w:rPr>
+        <w:t>dispositivo manteniéndose el diseño y la legibilidad del sitio.</w:t>
+      </w:r>
+    </w:p>
+    <w:p>
+      <w:pPr>
+        <w:spacing w:after="240" w:line="276" w:lineRule="auto"/>
+        <w:rPr>
+          <w:sz w:val="22"/>
+          <w:szCs w:val="22"/>
+        </w:rPr>
+      </w:pPr>
+      <w:r>
+        <w:rPr>
+          <w:b/>
+          <w:sz w:val="22"/>
+          <w:szCs w:val="22"/>
+        </w:rPr>
+        <w:t>TK#09</w:t>
+      </w:r>
+      <w:r>
+        <w:rPr>
+          <w:sz w:val="22"/>
+          <w:szCs w:val="22"/>
+        </w:rPr>
+        <w:t xml:space="preserve">  Crear link en la página de contacto que redirija a la web institucional de nuestra empresa en Wordpress.</w:t>
       </w:r>
     </w:p>
     <w:p>
@@ -7854,44 +8019,28 @@
           <w:sz w:val="22"/>
           <w:szCs w:val="22"/>
         </w:rPr>
-        <w:t>TK#07</w:t>
-      </w:r>
-      <w:r>
-        <w:rPr>
-          <w:color w:val="000000"/>
-          <w:sz w:val="22"/>
-          <w:szCs w:val="22"/>
-        </w:rPr>
-        <w:t xml:space="preserve"> Crear formulario de registro en html.</w:t>
-      </w:r>
-    </w:p>
-    <w:p>
-      <w:pPr>
-        <w:spacing w:after="240" w:line="276" w:lineRule="auto"/>
-        <w:rPr>
-          <w:sz w:val="22"/>
-          <w:szCs w:val="22"/>
-        </w:rPr>
-      </w:pPr>
+        <w:t>TK#</w:t>
+      </w:r>
       <w:r>
         <w:rPr>
           <w:b/>
           <w:sz w:val="22"/>
           <w:szCs w:val="22"/>
         </w:rPr>
-        <w:t>TK#08</w:t>
-      </w:r>
-      <w:r>
-        <w:rPr>
-          <w:sz w:val="22"/>
-          <w:szCs w:val="22"/>
-        </w:rPr>
-        <w:t xml:space="preserve"> Implementar un diseño responsive para que el usuario pueda acceder desde cualquier dispositivo manteniéndose el diseño y la legibilidad del sitio.</w:t>
-      </w:r>
-    </w:p>
-    <w:p>
-      <w:pPr>
-        <w:spacing w:after="240" w:line="276" w:lineRule="auto"/>
+        <w:t>10</w:t>
+      </w:r>
+      <w:r>
+        <w:rPr>
+          <w:color w:val="000000"/>
+          <w:sz w:val="22"/>
+          <w:szCs w:val="22"/>
+        </w:rPr>
+        <w:t xml:space="preserve"> Generar una base de datos de usuarios registrados.</w:t>
+      </w:r>
+    </w:p>
+    <w:p>
+      <w:pPr>
+        <w:spacing w:after="240" w:line="331" w:lineRule="auto"/>
         <w:rPr>
           <w:sz w:val="22"/>
           <w:szCs w:val="22"/>
@@ -7903,64 +8052,6 @@
           <w:sz w:val="22"/>
           <w:szCs w:val="22"/>
         </w:rPr>
-        <w:t>TK#09</w:t>
-      </w:r>
-      <w:r>
-        <w:rPr>
-          <w:sz w:val="22"/>
-          <w:szCs w:val="22"/>
-        </w:rPr>
-        <w:t xml:space="preserve">  Crear link en la página de contacto que redirija a la web institucional de nuestra empresa en Wordpress.</w:t>
-      </w:r>
-    </w:p>
-    <w:p>
-      <w:pPr>
-        <w:spacing w:after="240" w:line="331" w:lineRule="auto"/>
-        <w:rPr>
-          <w:sz w:val="22"/>
-          <w:szCs w:val="22"/>
-        </w:rPr>
-      </w:pPr>
-      <w:r>
-        <w:rPr>
-          <w:b/>
-          <w:color w:val="000000"/>
-          <w:sz w:val="22"/>
-          <w:szCs w:val="22"/>
-        </w:rPr>
-        <w:t>TK#</w:t>
-      </w:r>
-      <w:r>
-        <w:rPr>
-          <w:b/>
-          <w:sz w:val="22"/>
-          <w:szCs w:val="22"/>
-        </w:rPr>
-        <w:t>10</w:t>
-      </w:r>
-      <w:r>
-        <w:rPr>
-          <w:color w:val="000000"/>
-          <w:sz w:val="22"/>
-          <w:szCs w:val="22"/>
-        </w:rPr>
-        <w:t xml:space="preserve"> Generar una base de datos de usuarios registrados.</w:t>
-      </w:r>
-    </w:p>
-    <w:p>
-      <w:pPr>
-        <w:spacing w:after="240" w:line="331" w:lineRule="auto"/>
-        <w:rPr>
-          <w:sz w:val="22"/>
-          <w:szCs w:val="22"/>
-        </w:rPr>
-      </w:pPr>
-      <w:r>
-        <w:rPr>
-          <w:b/>
-          <w:sz w:val="22"/>
-          <w:szCs w:val="22"/>
-        </w:rPr>
         <w:t>TK#11</w:t>
       </w:r>
       <w:r>
@@ -7968,7 +8059,14 @@
           <w:sz w:val="22"/>
           <w:szCs w:val="22"/>
         </w:rPr>
-        <w:t xml:space="preserve"> Crear un dashboard para los usuarios registrados con sus respectivos permisos.</w:t>
+        <w:t xml:space="preserve"> Crear un dashboar</w:t>
+      </w:r>
+      <w:r>
+        <w:rPr>
+          <w:sz w:val="22"/>
+          <w:szCs w:val="22"/>
+        </w:rPr>
+        <w:t>d para los usuarios registrados con sus respectivos permisos.</w:t>
       </w:r>
     </w:p>
     <w:p>
@@ -8111,7 +8209,15 @@
           <w:sz w:val="22"/>
           <w:szCs w:val="22"/>
         </w:rPr>
-        <w:t xml:space="preserve"> Elegir hosting.</w:t>
+        <w:t xml:space="preserve"> Elegir h</w:t>
+      </w:r>
+      <w:r>
+        <w:rPr>
+          <w:color w:val="000000"/>
+          <w:sz w:val="22"/>
+          <w:szCs w:val="22"/>
+        </w:rPr>
+        <w:t>osting.</w:t>
       </w:r>
     </w:p>
     <w:p>
@@ -8208,11 +8314,122 @@
       <w:r>
         <w:rPr>
           <w:rFonts w:ascii="Segoe UI" w:hAnsi="Segoe UI"/>
-          <w:sz w:val="22"/>
+          <w:sz w:val="24"/>
           <w:szCs w:val="22"/>
           <w:lang w:val="es-AR"/>
         </w:rPr>
-        <w:t xml:space="preserve"> </w:t>
+        <w:t>Crear formulario para recuperar contraseña</w:t>
+      </w:r>
+    </w:p>
+    <w:p>
+      <w:pPr>
+        <w:spacing w:after="240" w:line="288" w:lineRule="auto"/>
+        <w:rPr>
+          <w:color w:val="000000"/>
+        </w:rPr>
+      </w:pPr>
+      <w:r>
+        <w:rPr>
+          <w:rFonts w:ascii="Segoe UI" w:hAnsi="Segoe UI"/>
+          <w:b/>
+          <w:sz w:val="22"/>
+          <w:szCs w:val="22"/>
+          <w:lang w:val="es-AR"/>
+        </w:rPr>
+        <w:t>TK#2</w:t>
+      </w:r>
+      <w:r>
+        <w:rPr>
+          <w:rFonts w:ascii="Segoe UI" w:hAnsi="Segoe UI"/>
+          <w:b/>
+          <w:sz w:val="22"/>
+          <w:szCs w:val="22"/>
+          <w:lang w:val="es-AR"/>
+        </w:rPr>
+        <w:t>0</w:t>
+      </w:r>
+      <w:r>
+        <w:rPr>
+          <w:rFonts w:ascii="Segoe UI" w:hAnsi="Segoe UI"/>
+          <w:sz w:val="22"/>
+          <w:szCs w:val="22"/>
+          <w:lang w:val="es-AR"/>
+        </w:rPr>
+        <w:t xml:space="preserve">Aplicar CSS a formularios de </w:t>
+      </w:r>
+      <w:r>
+        <w:rPr>
+          <w:rFonts w:ascii="Segoe UI" w:hAnsi="Segoe UI"/>
+          <w:sz w:val="22"/>
+          <w:szCs w:val="22"/>
+          <w:lang w:val="es-AR"/>
+        </w:rPr>
+        <w:t>login</w:t>
+      </w:r>
+    </w:p>
+    <w:p>
+      <w:pPr>
+        <w:spacing w:after="240" w:line="288" w:lineRule="auto"/>
+        <w:rPr>
+          <w:color w:val="000000"/>
+        </w:rPr>
+      </w:pPr>
+      <w:r>
+        <w:rPr>
+          <w:rFonts w:ascii="Segoe UI" w:hAnsi="Segoe UI"/>
+          <w:b/>
+          <w:sz w:val="22"/>
+          <w:szCs w:val="22"/>
+          <w:lang w:val="es-AR"/>
+        </w:rPr>
+        <w:t>TK#2</w:t>
+      </w:r>
+      <w:r>
+        <w:rPr>
+          <w:rFonts w:ascii="Segoe UI" w:hAnsi="Segoe UI"/>
+          <w:b/>
+          <w:sz w:val="22"/>
+          <w:szCs w:val="22"/>
+          <w:lang w:val="es-AR"/>
+        </w:rPr>
+        <w:t>1</w:t>
+      </w:r>
+      <w:r>
+        <w:rPr>
+          <w:rFonts w:ascii="Segoe UI" w:hAnsi="Segoe UI"/>
+          <w:sz w:val="22"/>
+          <w:szCs w:val="22"/>
+          <w:lang w:val="es-AR"/>
+        </w:rPr>
+        <w:t xml:space="preserve"> Aplicar CSS a formularios de recuperar contraseña</w:t>
+      </w:r>
+    </w:p>
+    <w:p>
+      <w:pPr>
+        <w:spacing w:after="240" w:line="288" w:lineRule="auto"/>
+        <w:rPr>
+          <w:color w:val="000000"/>
+        </w:rPr>
+      </w:pPr>
+      <w:r>
+        <w:rPr>
+          <w:rFonts w:ascii="Segoe UI" w:hAnsi="Segoe UI"/>
+          <w:b/>
+          <w:sz w:val="22"/>
+          <w:szCs w:val="22"/>
+          <w:lang w:val="es-AR"/>
+        </w:rPr>
+        <w:t>TK#2</w:t>
+      </w:r>
+      <w:r>
+        <w:rPr>
+          <w:rFonts w:ascii="Segoe UI" w:hAnsi="Segoe UI"/>
+          <w:b/>
+          <w:sz w:val="22"/>
+          <w:szCs w:val="22"/>
+          <w:lang w:val="es-AR"/>
+        </w:rPr>
+        <w:t>2</w:t>
       </w:r>
       <w:r>
         <w:rPr>
@@ -8221,7 +8438,7 @@
           <w:szCs w:val="22"/>
           <w:lang w:val="es-AR"/>
         </w:rPr>
-        <w:t>Crear formulario para recuperar contraseña</w:t>
+        <w:t>AplicarCSS a formulario de contacto</w:t>
       </w:r>
     </w:p>
     <w:p>
@@ -8249,8 +8466,25 @@
           <w:szCs w:val="22"/>
           <w:lang w:val="es-AR"/>
         </w:rPr>
-        <w:t>0</w:t>
-      </w:r>
+        <w:t>3</w:t>
+      </w:r>
+      <w:r>
+        <w:rPr>
+          <w:rFonts w:ascii="Segoe UI" w:hAnsi="Segoe UI"/>
+          <w:sz w:val="24"/>
+          <w:szCs w:val="22"/>
+          <w:lang w:val="es-AR"/>
+        </w:rPr>
+        <w:t xml:space="preserve">Implementar Bootstrap en Landing Page </w:t>
+      </w:r>
+    </w:p>
+    <w:p>
+      <w:pPr>
+        <w:spacing w:after="240" w:line="288" w:lineRule="auto"/>
+        <w:rPr>
+          <w:color w:val="000000"/>
+        </w:rPr>
+      </w:pPr>
       <w:r>
         <w:rPr>
           <w:rFonts w:ascii="Segoe UI" w:hAnsi="Segoe UI"/>
@@ -8259,25 +8493,8 @@
           <w:szCs w:val="22"/>
           <w:lang w:val="es-AR"/>
         </w:rPr>
-        <w:t xml:space="preserve"> </w:t>
-      </w:r>
-      <w:r>
-        <w:rPr>
-          <w:rFonts w:ascii="Segoe UI" w:hAnsi="Segoe UI"/>
-          <w:sz w:val="22"/>
-          <w:szCs w:val="22"/>
-          <w:lang w:val="es-AR"/>
-        </w:rPr>
-        <w:t>Aplicar CSS a formularios de login</w:t>
-      </w:r>
-    </w:p>
-    <w:p>
-      <w:pPr>
-        <w:spacing w:after="240" w:line="288" w:lineRule="auto"/>
-        <w:rPr>
-          <w:color w:val="000000"/>
-        </w:rPr>
-      </w:pPr>
+        <w:t>TK#2</w:t>
+      </w:r>
       <w:r>
         <w:rPr>
           <w:rFonts w:ascii="Segoe UI" w:hAnsi="Segoe UI"/>
@@ -8286,8 +8503,25 @@
           <w:szCs w:val="22"/>
           <w:lang w:val="es-AR"/>
         </w:rPr>
-        <w:t>TK#2</w:t>
-      </w:r>
+        <w:t>4</w:t>
+      </w:r>
+      <w:r>
+        <w:rPr>
+          <w:rFonts w:ascii="Segoe UI" w:hAnsi="Segoe UI"/>
+          <w:sz w:val="24"/>
+          <w:szCs w:val="22"/>
+          <w:lang w:val="es-AR"/>
+        </w:rPr>
+        <w:t>Crear página de Preguntas Frecuentes en html</w:t>
+      </w:r>
+    </w:p>
+    <w:p>
+      <w:pPr>
+        <w:spacing w:after="240" w:line="288" w:lineRule="auto"/>
+        <w:rPr>
+          <w:color w:val="000000"/>
+        </w:rPr>
+      </w:pPr>
       <w:r>
         <w:rPr>
           <w:rFonts w:ascii="Segoe UI" w:hAnsi="Segoe UI"/>
@@ -8296,25 +8530,8 @@
           <w:szCs w:val="22"/>
           <w:lang w:val="es-AR"/>
         </w:rPr>
-        <w:t>1</w:t>
-      </w:r>
-      <w:r>
-        <w:rPr>
-          <w:rFonts w:ascii="Segoe UI" w:hAnsi="Segoe UI"/>
-          <w:sz w:val="22"/>
-          <w:szCs w:val="22"/>
-          <w:lang w:val="es-AR"/>
-        </w:rPr>
-        <w:t xml:space="preserve"> Aplicar CSS a formularios de recuperar contraseña</w:t>
-      </w:r>
-    </w:p>
-    <w:p>
-      <w:pPr>
-        <w:spacing w:after="240" w:line="288" w:lineRule="auto"/>
-        <w:rPr>
-          <w:color w:val="000000"/>
-        </w:rPr>
-      </w:pPr>
+        <w:t>TK#2</w:t>
+      </w:r>
       <w:r>
         <w:rPr>
           <w:rFonts w:ascii="Segoe UI" w:hAnsi="Segoe UI"/>
@@ -8323,8 +8540,34 @@
           <w:szCs w:val="22"/>
           <w:lang w:val="es-AR"/>
         </w:rPr>
-        <w:t>TK#2</w:t>
-      </w:r>
+        <w:t>5</w:t>
+      </w:r>
+      <w:r>
+        <w:rPr>
+          <w:rFonts w:ascii="Segoe UI" w:hAnsi="Segoe UI"/>
+          <w:sz w:val="24"/>
+          <w:szCs w:val="22"/>
+          <w:lang w:val="es-AR"/>
+        </w:rPr>
+        <w:t>Implementar Bootstrap y CSS en página de Preguntas fre</w:t>
+      </w:r>
+      <w:r>
+        <w:rPr>
+          <w:rFonts w:ascii="Segoe UI" w:hAnsi="Segoe UI"/>
+          <w:sz w:val="24"/>
+          <w:szCs w:val="22"/>
+          <w:lang w:val="es-AR"/>
+        </w:rPr>
+        <w:t>cuentes</w:t>
+      </w:r>
+    </w:p>
+    <w:p>
+      <w:pPr>
+        <w:spacing w:after="240" w:line="288" w:lineRule="auto"/>
+        <w:rPr>
+          <w:color w:val="000000"/>
+        </w:rPr>
+      </w:pPr>
       <w:r>
         <w:rPr>
           <w:rFonts w:ascii="Segoe UI" w:hAnsi="Segoe UI"/>
@@ -8333,7 +8576,7 @@
           <w:szCs w:val="22"/>
           <w:lang w:val="es-AR"/>
         </w:rPr>
-        <w:t>2</w:t>
+        <w:t>TK#2</w:t>
       </w:r>
       <w:r>
         <w:rPr>
@@ -8343,7 +8586,7 @@
           <w:szCs w:val="22"/>
           <w:lang w:val="es-AR"/>
         </w:rPr>
-        <w:t xml:space="preserve"> </w:t>
+        <w:t>6</w:t>
       </w:r>
       <w:r>
         <w:rPr>
@@ -8352,17 +8595,44 @@
           <w:szCs w:val="22"/>
           <w:lang w:val="es-AR"/>
         </w:rPr>
-        <w:t>Aplicar</w:t>
-      </w:r>
+        <w:t>Crear Footer en la Landing Page implementando Bootstrap</w:t>
+      </w:r>
+    </w:p>
+    <w:p>
+      <w:pPr>
+        <w:spacing w:after="240" w:line="288" w:lineRule="auto"/>
+        <w:rPr>
+          <w:color w:val="000000"/>
+        </w:rPr>
+      </w:pPr>
       <w:r>
         <w:rPr>
           <w:rFonts w:ascii="Segoe UI" w:hAnsi="Segoe UI"/>
           <w:b/>
-          <w:sz w:val="24"/>
+          <w:sz w:val="22"/>
           <w:szCs w:val="22"/>
           <w:lang w:val="es-AR"/>
         </w:rPr>
-        <w:t xml:space="preserve"> </w:t>
+        <w:t>TK#2</w:t>
+      </w:r>
+      <w:r>
+        <w:rPr>
+          <w:rFonts w:ascii="Segoe UI" w:hAnsi="Segoe UI"/>
+          <w:b/>
+          <w:sz w:val="22"/>
+          <w:szCs w:val="22"/>
+          <w:lang w:val="es-AR"/>
+        </w:rPr>
+        <w:t>7</w:t>
+      </w:r>
+      <w:r>
+        <w:rPr>
+          <w:rFonts w:ascii="Segoe UI" w:hAnsi="Segoe UI"/>
+          <w:sz w:val="22"/>
+          <w:szCs w:val="22"/>
+          <w:lang w:val="es-AR"/>
+        </w:rPr>
+        <w:t>Agregar el header y f</w:t>
       </w:r>
       <w:r>
         <w:rPr>
@@ -8371,7 +8641,7 @@
           <w:szCs w:val="22"/>
           <w:lang w:val="es-AR"/>
         </w:rPr>
-        <w:t>CSS a formulario de contacto</w:t>
+        <w:t>ooter en cada vista de la plataforma.</w:t>
       </w:r>
     </w:p>
     <w:p>
@@ -8389,8 +8659,34 @@
           <w:szCs w:val="22"/>
           <w:lang w:val="es-AR"/>
         </w:rPr>
-        <w:t>TK#2</w:t>
-      </w:r>
+        <w:t xml:space="preserve">TK#29 </w:t>
+      </w:r>
+      <w:r>
+        <w:rPr>
+          <w:rFonts w:ascii="Segoe UI" w:hAnsi="Segoe UI"/>
+          <w:sz w:val="22"/>
+          <w:szCs w:val="22"/>
+          <w:lang w:val="es-AR"/>
+        </w:rPr>
+        <w:t>Agregar i</w:t>
+      </w:r>
+      <w:r>
+        <w:rPr>
+          <w:rFonts w:ascii="Segoe UI" w:hAnsi="Segoe UI"/>
+          <w:sz w:val="24"/>
+          <w:szCs w:val="22"/>
+          <w:lang w:val="es-AR"/>
+        </w:rPr>
+        <w:t>nteractividad con JavaScript al menú de categorías.</w:t>
+      </w:r>
+    </w:p>
+    <w:p>
+      <w:pPr>
+        <w:spacing w:after="240" w:line="288" w:lineRule="auto"/>
+        <w:rPr>
+          <w:color w:val="000000"/>
+        </w:rPr>
+      </w:pPr>
       <w:r>
         <w:rPr>
           <w:rFonts w:ascii="Segoe UI" w:hAnsi="Segoe UI"/>
@@ -8399,8 +8695,25 @@
           <w:szCs w:val="22"/>
           <w:lang w:val="es-AR"/>
         </w:rPr>
-        <w:t>3</w:t>
-      </w:r>
+        <w:t xml:space="preserve">TK#30 </w:t>
+      </w:r>
+      <w:r>
+        <w:rPr>
+          <w:rFonts w:ascii="Segoe UI" w:hAnsi="Segoe UI"/>
+          <w:sz w:val="22"/>
+          <w:szCs w:val="22"/>
+          <w:lang w:val="es-AR"/>
+        </w:rPr>
+        <w:t>Crear diagrama de Modelo Vista Controlador</w:t>
+      </w:r>
+    </w:p>
+    <w:p>
+      <w:pPr>
+        <w:spacing w:after="240" w:line="288" w:lineRule="auto"/>
+        <w:rPr>
+          <w:color w:val="000000"/>
+        </w:rPr>
+      </w:pPr>
       <w:r>
         <w:rPr>
           <w:rFonts w:ascii="Segoe UI" w:hAnsi="Segoe UI"/>
@@ -8409,303 +8722,25 @@
           <w:szCs w:val="22"/>
           <w:lang w:val="es-AR"/>
         </w:rPr>
-        <w:t xml:space="preserve"> </w:t>
+        <w:t xml:space="preserve">TK#31 </w:t>
       </w:r>
       <w:r>
         <w:rPr>
           <w:rFonts w:ascii="Segoe UI" w:hAnsi="Segoe UI"/>
-          <w:sz w:val="24"/>
+          <w:sz w:val="22"/>
           <w:szCs w:val="22"/>
           <w:lang w:val="es-AR"/>
         </w:rPr>
-        <w:t xml:space="preserve">Implementar Bootstrap en Landing Page </w:t>
-      </w:r>
-    </w:p>
-    <w:p>
-      <w:pPr>
-        <w:spacing w:after="240" w:line="288" w:lineRule="auto"/>
-        <w:rPr>
-          <w:color w:val="000000"/>
-        </w:rPr>
-      </w:pPr>
+        <w:t>C</w:t>
+      </w:r>
       <w:r>
         <w:rPr>
           <w:rFonts w:ascii="Segoe UI" w:hAnsi="Segoe UI"/>
-          <w:b/>
           <w:sz w:val="22"/>
           <w:szCs w:val="22"/>
           <w:lang w:val="es-AR"/>
         </w:rPr>
-        <w:t>TK#2</w:t>
-      </w:r>
-      <w:r>
-        <w:rPr>
-          <w:rFonts w:ascii="Segoe UI" w:hAnsi="Segoe UI"/>
-          <w:b/>
-          <w:sz w:val="22"/>
-          <w:szCs w:val="22"/>
-          <w:lang w:val="es-AR"/>
-        </w:rPr>
-        <w:t>4</w:t>
-      </w:r>
-      <w:r>
-        <w:rPr>
-          <w:rFonts w:ascii="Segoe UI" w:hAnsi="Segoe UI"/>
-          <w:b/>
-          <w:sz w:val="22"/>
-          <w:szCs w:val="22"/>
-          <w:lang w:val="es-AR"/>
-        </w:rPr>
-        <w:t xml:space="preserve"> </w:t>
-      </w:r>
-      <w:r>
-        <w:rPr>
-          <w:rFonts w:ascii="Segoe UI" w:hAnsi="Segoe UI"/>
-          <w:sz w:val="24"/>
-          <w:szCs w:val="22"/>
-          <w:lang w:val="es-AR"/>
-        </w:rPr>
-        <w:t>Crear página de Preguntas Frecuentes en html</w:t>
-      </w:r>
-    </w:p>
-    <w:p>
-      <w:pPr>
-        <w:spacing w:after="240" w:line="288" w:lineRule="auto"/>
-        <w:rPr>
-          <w:color w:val="000000"/>
-        </w:rPr>
-      </w:pPr>
-      <w:r>
-        <w:rPr>
-          <w:rFonts w:ascii="Segoe UI" w:hAnsi="Segoe UI"/>
-          <w:b/>
-          <w:sz w:val="22"/>
-          <w:szCs w:val="22"/>
-          <w:lang w:val="es-AR"/>
-        </w:rPr>
-        <w:t>TK#2</w:t>
-      </w:r>
-      <w:r>
-        <w:rPr>
-          <w:rFonts w:ascii="Segoe UI" w:hAnsi="Segoe UI"/>
-          <w:b/>
-          <w:sz w:val="22"/>
-          <w:szCs w:val="22"/>
-          <w:lang w:val="es-AR"/>
-        </w:rPr>
-        <w:t>5</w:t>
-      </w:r>
-      <w:r>
-        <w:rPr>
-          <w:rFonts w:ascii="Segoe UI" w:hAnsi="Segoe UI"/>
-          <w:b/>
-          <w:sz w:val="22"/>
-          <w:szCs w:val="22"/>
-          <w:lang w:val="es-AR"/>
-        </w:rPr>
-        <w:t xml:space="preserve"> </w:t>
-      </w:r>
-      <w:r>
-        <w:rPr>
-          <w:rFonts w:ascii="Segoe UI" w:hAnsi="Segoe UI"/>
-          <w:sz w:val="24"/>
-          <w:szCs w:val="22"/>
-          <w:lang w:val="es-AR"/>
-        </w:rPr>
-        <w:t>Implementar Bootstrap y CSS en página de Preguntas frecuentes</w:t>
-      </w:r>
-    </w:p>
-    <w:p>
-      <w:pPr>
-        <w:spacing w:after="240" w:line="288" w:lineRule="auto"/>
-        <w:rPr>
-          <w:color w:val="000000"/>
-        </w:rPr>
-      </w:pPr>
-      <w:r>
-        <w:rPr>
-          <w:rFonts w:ascii="Segoe UI" w:hAnsi="Segoe UI"/>
-          <w:b/>
-          <w:sz w:val="22"/>
-          <w:szCs w:val="22"/>
-          <w:lang w:val="es-AR"/>
-        </w:rPr>
-        <w:t>TK#2</w:t>
-      </w:r>
-      <w:r>
-        <w:rPr>
-          <w:rFonts w:ascii="Segoe UI" w:hAnsi="Segoe UI"/>
-          <w:b/>
-          <w:sz w:val="22"/>
-          <w:szCs w:val="22"/>
-          <w:lang w:val="es-AR"/>
-        </w:rPr>
-        <w:t>6</w:t>
-      </w:r>
-      <w:r>
-        <w:rPr>
-          <w:rFonts w:ascii="Segoe UI" w:hAnsi="Segoe UI"/>
-          <w:b/>
-          <w:sz w:val="22"/>
-          <w:szCs w:val="22"/>
-          <w:lang w:val="es-AR"/>
-        </w:rPr>
-        <w:t xml:space="preserve"> </w:t>
-      </w:r>
-      <w:r>
-        <w:rPr>
-          <w:rFonts w:ascii="Segoe UI" w:hAnsi="Segoe UI"/>
-          <w:sz w:val="24"/>
-          <w:szCs w:val="22"/>
-          <w:lang w:val="es-AR"/>
-        </w:rPr>
-        <w:t>Crear Footer en la Landing Page implementando Bootstrap</w:t>
-      </w:r>
-    </w:p>
-    <w:p>
-      <w:pPr>
-        <w:spacing w:after="240" w:line="288" w:lineRule="auto"/>
-        <w:rPr>
-          <w:color w:val="000000"/>
-        </w:rPr>
-      </w:pPr>
-      <w:r>
-        <w:rPr>
-          <w:rFonts w:ascii="Segoe UI" w:hAnsi="Segoe UI"/>
-          <w:b/>
-          <w:sz w:val="22"/>
-          <w:szCs w:val="22"/>
-          <w:lang w:val="es-AR"/>
-        </w:rPr>
-        <w:t>TK#2</w:t>
-      </w:r>
-      <w:r>
-        <w:rPr>
-          <w:rFonts w:ascii="Segoe UI" w:hAnsi="Segoe UI"/>
-          <w:b/>
-          <w:sz w:val="22"/>
-          <w:szCs w:val="22"/>
-          <w:lang w:val="es-AR"/>
-        </w:rPr>
-        <w:t>7</w:t>
-      </w:r>
-      <w:r>
-        <w:rPr>
-          <w:rFonts w:ascii="Segoe UI" w:hAnsi="Segoe UI"/>
-          <w:b/>
-          <w:sz w:val="22"/>
-          <w:szCs w:val="22"/>
-          <w:lang w:val="es-AR"/>
-        </w:rPr>
-        <w:t xml:space="preserve"> </w:t>
-      </w:r>
-      <w:r>
-        <w:rPr>
-          <w:rFonts w:ascii="Segoe UI" w:hAnsi="Segoe UI"/>
-          <w:sz w:val="22"/>
-          <w:szCs w:val="22"/>
-          <w:lang w:val="es-AR"/>
-        </w:rPr>
-        <w:t>Agregar el header y f</w:t>
-      </w:r>
-      <w:r>
-        <w:rPr>
-          <w:rFonts w:ascii="Segoe UI" w:hAnsi="Segoe UI"/>
-          <w:sz w:val="24"/>
-          <w:szCs w:val="22"/>
-          <w:lang w:val="es-AR"/>
-        </w:rPr>
-        <w:t>ooter en cada vista de la plataforma.</w:t>
-      </w:r>
-    </w:p>
-    <w:p>
-      <w:pPr>
-        <w:spacing w:after="240" w:line="288" w:lineRule="auto"/>
-        <w:rPr>
-          <w:color w:val="000000"/>
-        </w:rPr>
-      </w:pPr>
-      <w:r>
-        <w:rPr>
-          <w:rFonts w:ascii="Segoe UI" w:hAnsi="Segoe UI"/>
-          <w:b/>
-          <w:sz w:val="22"/>
-          <w:szCs w:val="22"/>
-          <w:lang w:val="es-AR"/>
-        </w:rPr>
-        <w:t xml:space="preserve">TK#29 </w:t>
-      </w:r>
-      <w:r>
-        <w:rPr>
-          <w:rFonts w:ascii="Segoe UI" w:hAnsi="Segoe UI"/>
-          <w:sz w:val="22"/>
-          <w:szCs w:val="22"/>
-          <w:lang w:val="es-AR"/>
-        </w:rPr>
-        <w:t>Agregar i</w:t>
-      </w:r>
-      <w:r>
-        <w:rPr>
-          <w:rFonts w:ascii="Segoe UI" w:hAnsi="Segoe UI"/>
-          <w:sz w:val="24"/>
-          <w:szCs w:val="22"/>
-          <w:lang w:val="es-AR"/>
-        </w:rPr>
-        <w:t>nteractividad con JavaScript al menú de categorías.</w:t>
-      </w:r>
-    </w:p>
-    <w:p>
-      <w:pPr>
-        <w:spacing w:after="240" w:line="288" w:lineRule="auto"/>
-        <w:rPr>
-          <w:color w:val="000000"/>
-        </w:rPr>
-      </w:pPr>
-      <w:r>
-        <w:rPr>
-          <w:rFonts w:ascii="Segoe UI" w:hAnsi="Segoe UI"/>
-          <w:b/>
-          <w:sz w:val="22"/>
-          <w:szCs w:val="22"/>
-          <w:lang w:val="es-AR"/>
-        </w:rPr>
-        <w:t xml:space="preserve">TK#30 </w:t>
-      </w:r>
-      <w:r>
-        <w:rPr>
-          <w:rFonts w:ascii="Segoe UI" w:hAnsi="Segoe UI"/>
-          <w:sz w:val="22"/>
-          <w:szCs w:val="22"/>
-          <w:lang w:val="es-AR"/>
-        </w:rPr>
-        <w:t>Crear diagrama de Modelo Vista Controlador</w:t>
-      </w:r>
-    </w:p>
-    <w:p>
-      <w:pPr>
-        <w:spacing w:after="240" w:line="288" w:lineRule="auto"/>
-        <w:rPr>
-          <w:color w:val="000000"/>
-        </w:rPr>
-      </w:pPr>
-      <w:r>
-        <w:rPr>
-          <w:rFonts w:ascii="Segoe UI" w:hAnsi="Segoe UI"/>
-          <w:b/>
-          <w:sz w:val="22"/>
-          <w:szCs w:val="22"/>
-          <w:lang w:val="es-AR"/>
-        </w:rPr>
-        <w:t xml:space="preserve">TK#31 </w:t>
-      </w:r>
-      <w:r>
-        <w:rPr>
-          <w:rFonts w:ascii="Segoe UI" w:hAnsi="Segoe UI"/>
-          <w:sz w:val="22"/>
-          <w:szCs w:val="22"/>
-          <w:lang w:val="es-AR"/>
-        </w:rPr>
-        <w:t>Crear estructura del MVC en Visual Studio Code</w:t>
+        <w:t>rear estructura del MVC en Visual Studio Code</w:t>
       </w:r>
     </w:p>
     <w:p>
@@ -8854,15 +8889,17 @@
       <w:r>
         <w:rPr>
           <w:rFonts w:ascii="Segoe UI" w:hAnsi="Segoe UI"/>
-          <w:b/>
           <w:color w:val="000000"/>
           <w:sz w:val="22"/>
           <w:szCs w:val="22"/>
           <w:lang w:val="es-AR"/>
         </w:rPr>
-        <w:t xml:space="preserve"> </w:t>
-      </w:r>
-      <w:r>
+        <w:t xml:space="preserve">Agregar logo de Workflix en el readme </w:t>
+      </w:r>
+    </w:p>
+    <w:p>
+      <w:pPr>
+        <w:spacing w:after="240" w:line="288" w:lineRule="auto"/>
         <w:rPr>
           <w:rFonts w:ascii="Segoe UI" w:hAnsi="Segoe UI"/>
           <w:color w:val="000000"/>
@@ -8870,19 +8907,302 @@
           <w:szCs w:val="22"/>
           <w:lang w:val="es-AR"/>
         </w:rPr>
-        <w:t xml:space="preserve">Agregar logo de Workflix en el readme </w:t>
-      </w:r>
+      </w:pPr>
     </w:p>
     <w:p>
       <w:pPr>
         <w:widowControl/>
         <w:rPr>
-          <w:b/>
           <w:color w:val="000000"/>
           <w:sz w:val="24"/>
           <w:szCs w:val="24"/>
         </w:rPr>
       </w:pPr>
+      <w:r>
+        <w:rPr>
+          <w:b/>
+          <w:color w:val="000000"/>
+          <w:sz w:val="24"/>
+          <w:szCs w:val="24"/>
+        </w:rPr>
+        <w:lastRenderedPageBreak/>
+        <w:t xml:space="preserve">TK#36 </w:t>
+      </w:r>
+      <w:r>
+        <w:rPr>
+          <w:color w:val="000000"/>
+          <w:sz w:val="24"/>
+          <w:szCs w:val="24"/>
+        </w:rPr>
+        <w:t>Crear el Diagrama de Clases (modelo de objetos).</w:t>
+      </w:r>
+    </w:p>
+    <w:p>
+      <w:pPr>
+        <w:widowControl/>
+        <w:rPr>
+          <w:color w:val="000000"/>
+          <w:sz w:val="24"/>
+          <w:szCs w:val="24"/>
+        </w:rPr>
+      </w:pPr>
+    </w:p>
+    <w:p>
+      <w:pPr>
+        <w:widowControl/>
+        <w:rPr>
+          <w:color w:val="000000"/>
+          <w:sz w:val="24"/>
+          <w:szCs w:val="24"/>
+        </w:rPr>
+      </w:pPr>
+      <w:r>
+        <w:rPr>
+          <w:b/>
+          <w:color w:val="000000"/>
+          <w:sz w:val="24"/>
+          <w:szCs w:val="24"/>
+        </w:rPr>
+        <w:t xml:space="preserve">TK#37 </w:t>
+      </w:r>
+      <w:r>
+        <w:rPr>
+          <w:color w:val="000000"/>
+          <w:sz w:val="24"/>
+          <w:szCs w:val="24"/>
+        </w:rPr>
+        <w:t>Construir las clases utilizando el lenguaje de programación en Python.</w:t>
+      </w:r>
+    </w:p>
+    <w:p>
+      <w:pPr>
+        <w:widowControl/>
+        <w:rPr>
+          <w:b/>
+          <w:color w:val="000000"/>
+          <w:sz w:val="24"/>
+          <w:szCs w:val="24"/>
+        </w:rPr>
+      </w:pPr>
+    </w:p>
+    <w:p>
+      <w:pPr>
+        <w:widowControl/>
+        <w:rPr>
+          <w:color w:val="000000"/>
+          <w:sz w:val="24"/>
+          <w:szCs w:val="24"/>
+        </w:rPr>
+      </w:pPr>
+      <w:r>
+        <w:rPr>
+          <w:b/>
+          <w:color w:val="000000"/>
+          <w:sz w:val="24"/>
+          <w:szCs w:val="24"/>
+        </w:rPr>
+        <w:t xml:space="preserve">TK#38 </w:t>
+      </w:r>
+      <w:r>
+        <w:rPr>
+          <w:color w:val="000000"/>
+          <w:sz w:val="24"/>
+          <w:szCs w:val="24"/>
+        </w:rPr>
+        <w:t>Agregar funcionalidad con JavaScript en formularios.</w:t>
+      </w:r>
+    </w:p>
+    <w:p>
+      <w:pPr>
+        <w:widowControl/>
+        <w:rPr>
+          <w:b/>
+          <w:color w:val="000000"/>
+          <w:sz w:val="24"/>
+          <w:szCs w:val="24"/>
+        </w:rPr>
+      </w:pPr>
+    </w:p>
+    <w:p>
+      <w:pPr>
+        <w:widowControl/>
+        <w:rPr>
+          <w:b/>
+          <w:color w:val="000000"/>
+          <w:sz w:val="24"/>
+          <w:szCs w:val="24"/>
+        </w:rPr>
+      </w:pPr>
+      <w:r>
+        <w:rPr>
+          <w:b/>
+          <w:color w:val="000000"/>
+          <w:sz w:val="24"/>
+          <w:szCs w:val="24"/>
+        </w:rPr>
+        <w:t xml:space="preserve">TK#39 </w:t>
+      </w:r>
+      <w:r>
+        <w:rPr>
+          <w:color w:val="000000"/>
+          <w:sz w:val="24"/>
+          <w:szCs w:val="24"/>
+        </w:rPr>
+        <w:t>Consultas: Insert - Select - Update - JOIN-</w:t>
+      </w:r>
+    </w:p>
+    <w:p>
+      <w:pPr>
+        <w:widowControl/>
+        <w:rPr>
+          <w:b/>
+          <w:color w:val="000000"/>
+          <w:sz w:val="24"/>
+          <w:szCs w:val="24"/>
+        </w:rPr>
+      </w:pPr>
+    </w:p>
+    <w:p>
+      <w:pPr>
+        <w:widowControl/>
+        <w:rPr>
+          <w:b/>
+          <w:color w:val="000000"/>
+          <w:sz w:val="24"/>
+          <w:szCs w:val="24"/>
+        </w:rPr>
+      </w:pPr>
+      <w:r>
+        <w:rPr>
+          <w:b/>
+          <w:color w:val="000000"/>
+          <w:sz w:val="24"/>
+          <w:szCs w:val="24"/>
+        </w:rPr>
+        <w:t xml:space="preserve">TK#40 </w:t>
+      </w:r>
+      <w:r>
+        <w:rPr>
+          <w:color w:val="000000"/>
+          <w:sz w:val="24"/>
+          <w:szCs w:val="24"/>
+        </w:rPr>
+        <w:t>Modelo de Caso de Uso de cada modularización.</w:t>
+      </w:r>
+    </w:p>
+    <w:p>
+      <w:pPr>
+        <w:widowControl/>
+        <w:rPr>
+          <w:b/>
+          <w:color w:val="000000"/>
+          <w:sz w:val="24"/>
+          <w:szCs w:val="24"/>
+        </w:rPr>
+      </w:pPr>
+    </w:p>
+    <w:p>
+      <w:pPr>
+        <w:widowControl/>
+        <w:rPr>
+          <w:color w:val="000000"/>
+          <w:sz w:val="24"/>
+          <w:szCs w:val="24"/>
+        </w:rPr>
+      </w:pPr>
+      <w:r>
+        <w:rPr>
+          <w:b/>
+          <w:color w:val="000000"/>
+          <w:sz w:val="24"/>
+          <w:szCs w:val="24"/>
+        </w:rPr>
+        <w:t xml:space="preserve">TK#41 </w:t>
+      </w:r>
+      <w:r>
+        <w:rPr>
+          <w:color w:val="000000"/>
+          <w:sz w:val="24"/>
+          <w:szCs w:val="24"/>
+        </w:rPr>
+        <w:t>Hostear el proyecto.</w:t>
+      </w:r>
+    </w:p>
+    <w:p>
+      <w:pPr>
+        <w:widowControl/>
+        <w:rPr>
+          <w:color w:val="000000"/>
+          <w:sz w:val="24"/>
+          <w:szCs w:val="24"/>
+        </w:rPr>
+      </w:pPr>
+    </w:p>
+    <w:p>
+      <w:pPr>
+        <w:widowControl/>
+        <w:rPr>
+          <w:color w:val="000000"/>
+          <w:sz w:val="24"/>
+          <w:szCs w:val="24"/>
+        </w:rPr>
+      </w:pPr>
+      <w:r>
+        <w:rPr>
+          <w:b/>
+          <w:color w:val="000000"/>
+          <w:sz w:val="24"/>
+          <w:szCs w:val="24"/>
+        </w:rPr>
+        <w:t xml:space="preserve">TK#42 Armar </w:t>
+      </w:r>
+      <w:r>
+        <w:rPr>
+          <w:color w:val="000000"/>
+          <w:sz w:val="24"/>
+          <w:szCs w:val="24"/>
+        </w:rPr>
+        <w:t>video demo del producto.</w:t>
+      </w:r>
+    </w:p>
+    <w:p>
+      <w:pPr>
+        <w:widowControl/>
+        <w:rPr>
+          <w:b/>
+          <w:color w:val="000000"/>
+          <w:sz w:val="24"/>
+          <w:szCs w:val="24"/>
+        </w:rPr>
+      </w:pPr>
+    </w:p>
+    <w:p>
+      <w:pPr>
+        <w:widowControl/>
+        <w:rPr>
+          <w:b/>
+          <w:color w:val="000000"/>
+          <w:sz w:val="24"/>
+          <w:szCs w:val="24"/>
+        </w:rPr>
+      </w:pPr>
+      <w:r>
+        <w:rPr>
+          <w:b/>
+          <w:color w:val="000000"/>
+          <w:sz w:val="24"/>
+          <w:szCs w:val="24"/>
+        </w:rPr>
+        <w:t xml:space="preserve">TK#43 </w:t>
+      </w:r>
+      <w:r>
+        <w:rPr>
+          <w:color w:val="000000"/>
+          <w:sz w:val="24"/>
+          <w:szCs w:val="24"/>
+        </w:rPr>
+        <w:t>Crear Wordpress y linkearlo al proyecto.</w:t>
+      </w:r>
       <w:r>
         <w:rPr>
           <w:b/>
@@ -8930,7 +9250,7 @@
         <w:tblW w:w="8731" w:type="dxa"/>
         <w:tblInd w:w="113" w:type="dxa"/>
         <w:tblLayout w:type="fixed"/>
-        <w:tblLook w:val="0000" w:firstRow="0" w:lastRow="0" w:firstColumn="0" w:lastColumn="0" w:noHBand="0" w:noVBand="0"/>
+        <w:tblLook w:val="0000"/>
       </w:tblPr>
       <w:tblGrid>
         <w:gridCol w:w="2201"/>
@@ -9241,7 +9561,15 @@
                 <w:sz w:val="22"/>
                 <w:szCs w:val="22"/>
               </w:rPr>
-              <w:t>Llevar registro de meetings y toda la info necesaria dentro de la Wiki de GitHub.</w:t>
+              <w:t>Llevar registro de meetings y toda la info ne</w:t>
+            </w:r>
+            <w:r>
+              <w:rPr>
+                <w:color w:val="000000"/>
+                <w:sz w:val="22"/>
+                <w:szCs w:val="22"/>
+              </w:rPr>
+              <w:t>cesaria dentro de la Wiki de GitHub.</w:t>
             </w:r>
           </w:p>
           <w:p>
@@ -9469,7 +9797,7 @@
         <w:tblW w:w="8503" w:type="dxa"/>
         <w:tblInd w:w="108" w:type="dxa"/>
         <w:tblLayout w:type="fixed"/>
-        <w:tblLook w:val="0000" w:firstRow="0" w:lastRow="0" w:firstColumn="0" w:lastColumn="0" w:noHBand="0" w:noVBand="0"/>
+        <w:tblLook w:val="0000"/>
       </w:tblPr>
       <w:tblGrid>
         <w:gridCol w:w="2124"/>
@@ -9846,6 +10174,7 @@
                 <w:b/>
                 <w:color w:val="000000"/>
               </w:rPr>
+              <w:lastRenderedPageBreak/>
               <w:t>Calendario</w:t>
             </w:r>
           </w:p>
@@ -9937,7 +10266,7 @@
         <w:tblW w:w="8503" w:type="dxa"/>
         <w:tblInd w:w="108" w:type="dxa"/>
         <w:tblLayout w:type="fixed"/>
-        <w:tblLook w:val="0000" w:firstRow="0" w:lastRow="0" w:firstColumn="0" w:lastColumn="0" w:noHBand="0" w:noVBand="0"/>
+        <w:tblLook w:val="0000"/>
       </w:tblPr>
       <w:tblGrid>
         <w:gridCol w:w="2124"/>
@@ -10251,7 +10580,15 @@
                 <w:color w:val="000000"/>
                 <w:sz w:val="22"/>
               </w:rPr>
-              <w:t>Script de la BD en MySQL</w:t>
+              <w:t xml:space="preserve">Script </w:t>
+            </w:r>
+            <w:r>
+              <w:rPr>
+                <w:rFonts w:ascii="Roboto;sans-serif" w:hAnsi="Roboto;sans-serif"/>
+                <w:color w:val="000000"/>
+                <w:sz w:val="22"/>
+              </w:rPr>
+              <w:t>de la BD en MySQL</w:t>
             </w:r>
           </w:p>
           <w:p>
@@ -10319,7 +10656,15 @@
                 <w:color w:val="000000"/>
                 <w:sz w:val="22"/>
               </w:rPr>
-              <w:t>Entregable en gitHub para valorar rama main/master con 3 carpetas: front, Back y documentación.</w:t>
+              <w:t xml:space="preserve">Entregable en gitHub para valorar rama main/master con 3 carpetas: front, Back y </w:t>
+            </w:r>
+            <w:r>
+              <w:rPr>
+                <w:rFonts w:ascii="Roboto;sans-serif" w:hAnsi="Roboto;sans-serif"/>
+                <w:color w:val="000000"/>
+                <w:sz w:val="22"/>
+              </w:rPr>
+              <w:t>documentación.</w:t>
             </w:r>
           </w:p>
           <w:p>
@@ -10541,15 +10886,15 @@
 </file>
 
 <file path=word/endnotes.xml><?xml version="1.0" encoding="utf-8"?>
-<w:endnotes xmlns:wpc="http://schemas.microsoft.com/office/word/2010/wordprocessingCanvas" xmlns:cx="http://schemas.microsoft.com/office/drawing/2014/chartex" xmlns:cx1="http://schemas.microsoft.com/office/drawing/2015/9/8/chartex" xmlns:cx2="http://schemas.microsoft.com/office/drawing/2015/10/21/chartex" xmlns:cx3="http://schemas.microsoft.com/office/drawing/2016/5/9/chartex" xmlns:cx4="http://schemas.microsoft.com/office/drawing/2016/5/10/chartex" xmlns:cx5="http://schemas.microsoft.com/office/drawing/2016/5/11/chartex" xmlns:cx6="http://schemas.microsoft.com/office/drawing/2016/5/12/chartex" xmlns:cx7="http://schemas.microsoft.com/office/drawing/2016/5/13/chartex" xmlns:cx8="http://schemas.microsoft.com/office/drawing/2016/5/14/chartex" xmlns:mc="http://schemas.openxmlformats.org/markup-compatibility/2006" xmlns:aink="http://schemas.microsoft.com/office/drawing/2016/ink" xmlns:am3d="http://schemas.microsoft.com/office/drawing/2017/model3d" xmlns:o="urn:schemas-microsoft-com:office:office" xmlns:oel="http://schemas.microsoft.com/office/2019/extlst" xmlns:r="http://schemas.openxmlformats.org/officeDocument/2006/relationships" xmlns:m="http://schemas.openxmlformats.org/officeDocument/2006/math" xmlns:v="urn:schemas-microsoft-com:vml" xmlns:wp14="http://schemas.microsoft.com/office/word/2010/wordprocessingDrawing" xmlns:wp="http://schemas.openxmlformats.org/drawingml/2006/wordprocessingDrawing" xmlns:w10="urn:schemas-microsoft-com:office:word" xmlns:w="http://schemas.openxmlformats.org/wordprocessingml/2006/main" xmlns:w14="http://schemas.microsoft.com/office/word/2010/wordml" xmlns:w15="http://schemas.microsoft.com/office/word/2012/wordml" xmlns:w16cex="http://schemas.microsoft.com/office/word/2018/wordml/cex" xmlns:w16cid="http://schemas.microsoft.com/office/word/2016/wordml/cid" xmlns:w16="http://schemas.microsoft.com/office/word/2018/wordml" xmlns:w16sdtdh="http://schemas.microsoft.com/office/word/2020/wordml/sdtdatahash" xmlns:w16se="http://schemas.microsoft.com/office/word/2015/wordml/symex" xmlns:wpg="http://schemas.microsoft.com/office/word/2010/wordprocessingGroup" xmlns:wpi="http://schemas.microsoft.com/office/word/2010/wordprocessingInk" xmlns:wne="http://schemas.microsoft.com/office/word/2006/wordml" xmlns:wps="http://schemas.microsoft.com/office/word/2010/wordprocessingShape" mc:Ignorable="w14 w15 w16se w16cid w16 w16cex w16sdtdh wp14">
-  <w:endnote w:type="separator" w:id="-1">
+<w:endnotes xmlns:ve="http://schemas.openxmlformats.org/markup-compatibility/2006" xmlns:o="urn:schemas-microsoft-com:office:office" xmlns:r="http://schemas.openxmlformats.org/officeDocument/2006/relationships" xmlns:m="http://schemas.openxmlformats.org/officeDocument/2006/math" xmlns:v="urn:schemas-microsoft-com:vml" xmlns:wp="http://schemas.openxmlformats.org/drawingml/2006/wordprocessingDrawing" xmlns:w10="urn:schemas-microsoft-com:office:word" xmlns:w="http://schemas.openxmlformats.org/wordprocessingml/2006/main" xmlns:wne="http://schemas.microsoft.com/office/word/2006/wordml">
+  <w:endnote w:type="separator" w:id="0">
     <w:p>
       <w:r>
         <w:separator/>
       </w:r>
     </w:p>
   </w:endnote>
-  <w:endnote w:type="continuationSeparator" w:id="0">
+  <w:endnote w:type="continuationSeparator" w:id="1">
     <w:p>
       <w:r>
         <w:continuationSeparator/>
@@ -10560,7 +10905,7 @@
 </file>
 
 <file path=word/footer1.xml><?xml version="1.0" encoding="utf-8"?>
-<w:ftr xmlns:wpc="http://schemas.microsoft.com/office/word/2010/wordprocessingCanvas" xmlns:cx="http://schemas.microsoft.com/office/drawing/2014/chartex" xmlns:cx1="http://schemas.microsoft.com/office/drawing/2015/9/8/chartex" xmlns:cx2="http://schemas.microsoft.com/office/drawing/2015/10/21/chartex" xmlns:cx3="http://schemas.microsoft.com/office/drawing/2016/5/9/chartex" xmlns:cx4="http://schemas.microsoft.com/office/drawing/2016/5/10/chartex" xmlns:cx5="http://schemas.microsoft.com/office/drawing/2016/5/11/chartex" xmlns:cx6="http://schemas.microsoft.com/office/drawing/2016/5/12/chartex" xmlns:cx7="http://schemas.microsoft.com/office/drawing/2016/5/13/chartex" xmlns:cx8="http://schemas.microsoft.com/office/drawing/2016/5/14/chartex" xmlns:mc="http://schemas.openxmlformats.org/markup-compatibility/2006" xmlns:aink="http://schemas.microsoft.com/office/drawing/2016/ink" xmlns:am3d="http://schemas.microsoft.com/office/drawing/2017/model3d" xmlns:o="urn:schemas-microsoft-com:office:office" xmlns:oel="http://schemas.microsoft.com/office/2019/extlst" xmlns:r="http://schemas.openxmlformats.org/officeDocument/2006/relationships" xmlns:m="http://schemas.openxmlformats.org/officeDocument/2006/math" xmlns:v="urn:schemas-microsoft-com:vml" xmlns:wp14="http://schemas.microsoft.com/office/word/2010/wordprocessingDrawing" xmlns:wp="http://schemas.openxmlformats.org/drawingml/2006/wordprocessingDrawing" xmlns:w10="urn:schemas-microsoft-com:office:word" xmlns:w="http://schemas.openxmlformats.org/wordprocessingml/2006/main" xmlns:w14="http://schemas.microsoft.com/office/word/2010/wordml" xmlns:w15="http://schemas.microsoft.com/office/word/2012/wordml" xmlns:w16cex="http://schemas.microsoft.com/office/word/2018/wordml/cex" xmlns:w16cid="http://schemas.microsoft.com/office/word/2016/wordml/cid" xmlns:w16="http://schemas.microsoft.com/office/word/2018/wordml" xmlns:w16sdtdh="http://schemas.microsoft.com/office/word/2020/wordml/sdtdatahash" xmlns:w16se="http://schemas.microsoft.com/office/word/2015/wordml/symex" xmlns:wpg="http://schemas.microsoft.com/office/word/2010/wordprocessingGroup" xmlns:wpi="http://schemas.microsoft.com/office/word/2010/wordprocessingInk" xmlns:wne="http://schemas.microsoft.com/office/word/2006/wordml" xmlns:wps="http://schemas.microsoft.com/office/word/2010/wordprocessingShape" mc:Ignorable="w14 w15 w16se w16cid w16 w16cex w16sdtdh wp14">
+<w:ftr xmlns:ve="http://schemas.openxmlformats.org/markup-compatibility/2006" xmlns:o="urn:schemas-microsoft-com:office:office" xmlns:r="http://schemas.openxmlformats.org/officeDocument/2006/relationships" xmlns:m="http://schemas.openxmlformats.org/officeDocument/2006/math" xmlns:v="urn:schemas-microsoft-com:vml" xmlns:wp="http://schemas.openxmlformats.org/drawingml/2006/wordprocessingDrawing" xmlns:w10="urn:schemas-microsoft-com:office:word" xmlns:w="http://schemas.openxmlformats.org/wordprocessingml/2006/main" xmlns:wne="http://schemas.microsoft.com/office/word/2006/wordml">
   <w:p>
     <w:pPr>
       <w:widowControl/>
@@ -10577,7 +10922,7 @@
 </file>
 
 <file path=word/footer2.xml><?xml version="1.0" encoding="utf-8"?>
-<w:ftr xmlns:wpc="http://schemas.microsoft.com/office/word/2010/wordprocessingCanvas" xmlns:cx="http://schemas.microsoft.com/office/drawing/2014/chartex" xmlns:cx1="http://schemas.microsoft.com/office/drawing/2015/9/8/chartex" xmlns:cx2="http://schemas.microsoft.com/office/drawing/2015/10/21/chartex" xmlns:cx3="http://schemas.microsoft.com/office/drawing/2016/5/9/chartex" xmlns:cx4="http://schemas.microsoft.com/office/drawing/2016/5/10/chartex" xmlns:cx5="http://schemas.microsoft.com/office/drawing/2016/5/11/chartex" xmlns:cx6="http://schemas.microsoft.com/office/drawing/2016/5/12/chartex" xmlns:cx7="http://schemas.microsoft.com/office/drawing/2016/5/13/chartex" xmlns:cx8="http://schemas.microsoft.com/office/drawing/2016/5/14/chartex" xmlns:mc="http://schemas.openxmlformats.org/markup-compatibility/2006" xmlns:aink="http://schemas.microsoft.com/office/drawing/2016/ink" xmlns:am3d="http://schemas.microsoft.com/office/drawing/2017/model3d" xmlns:o="urn:schemas-microsoft-com:office:office" xmlns:oel="http://schemas.microsoft.com/office/2019/extlst" xmlns:r="http://schemas.openxmlformats.org/officeDocument/2006/relationships" xmlns:m="http://schemas.openxmlformats.org/officeDocument/2006/math" xmlns:v="urn:schemas-microsoft-com:vml" xmlns:wp14="http://schemas.microsoft.com/office/word/2010/wordprocessingDrawing" xmlns:wp="http://schemas.openxmlformats.org/drawingml/2006/wordprocessingDrawing" xmlns:w10="urn:schemas-microsoft-com:office:word" xmlns:w="http://schemas.openxmlformats.org/wordprocessingml/2006/main" xmlns:w14="http://schemas.microsoft.com/office/word/2010/wordml" xmlns:w15="http://schemas.microsoft.com/office/word/2012/wordml" xmlns:w16cex="http://schemas.microsoft.com/office/word/2018/wordml/cex" xmlns:w16cid="http://schemas.microsoft.com/office/word/2016/wordml/cid" xmlns:w16="http://schemas.microsoft.com/office/word/2018/wordml" xmlns:w16sdtdh="http://schemas.microsoft.com/office/word/2020/wordml/sdtdatahash" xmlns:w16se="http://schemas.microsoft.com/office/word/2015/wordml/symex" xmlns:wpg="http://schemas.microsoft.com/office/word/2010/wordprocessingGroup" xmlns:wpi="http://schemas.microsoft.com/office/word/2010/wordprocessingInk" xmlns:wne="http://schemas.microsoft.com/office/word/2006/wordml" xmlns:wps="http://schemas.microsoft.com/office/word/2010/wordprocessingShape" mc:Ignorable="w14 w15 w16se w16cid w16 w16cex w16sdtdh wp14">
+<w:ftr xmlns:ve="http://schemas.openxmlformats.org/markup-compatibility/2006" xmlns:o="urn:schemas-microsoft-com:office:office" xmlns:r="http://schemas.openxmlformats.org/officeDocument/2006/relationships" xmlns:m="http://schemas.openxmlformats.org/officeDocument/2006/math" xmlns:v="urn:schemas-microsoft-com:vml" xmlns:wp="http://schemas.openxmlformats.org/drawingml/2006/wordprocessingDrawing" xmlns:w10="urn:schemas-microsoft-com:office:word" xmlns:w="http://schemas.openxmlformats.org/wordprocessingml/2006/main" xmlns:wne="http://schemas.microsoft.com/office/word/2006/wordml">
   <w:p>
     <w:pPr>
       <w:widowControl/>
@@ -10592,8 +10937,8 @@
       <w:rPr>
         <w:noProof/>
       </w:rPr>
-      <w:pict w14:anchorId="0C151AA2">
-        <v:rect id="Rectángulo 1" o:spid="_x0000_s1025" style="position:absolute;margin-left:470pt;margin-top:735pt;width:31.95pt;height:23.65pt;z-index:-251659264;visibility:visible;mso-wrap-style:square;mso-wrap-distance-left:0;mso-wrap-distance-top:0;mso-wrap-distance-right:0;mso-wrap-distance-bottom:0;mso-position-horizontal:absolute;mso-position-horizontal-relative:text;mso-position-vertical:absolute;mso-position-vertical-relative:text;v-text-anchor:middle" o:gfxdata="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" o:allowincell="f" stroked="f" strokeweight="0">
+      <w:pict>
+        <v:rect id="Rectángulo 1" o:spid="_x0000_s1025" style="position:absolute;margin-left:470pt;margin-top:735pt;width:31.95pt;height:23.65pt;z-index:-251658752;visibility:visible;mso-wrap-distance-left:0;mso-wrap-distance-right:0;v-text-anchor:middle" o:gfxdata="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" o:allowincell="f" stroked="f" strokeweight="0">
           <v:textbox inset="0,,0">
             <w:txbxContent>
               <w:p>
@@ -10636,15 +10981,15 @@
 </file>
 
 <file path=word/footnotes.xml><?xml version="1.0" encoding="utf-8"?>
-<w:footnotes xmlns:wpc="http://schemas.microsoft.com/office/word/2010/wordprocessingCanvas" xmlns:cx="http://schemas.microsoft.com/office/drawing/2014/chartex" xmlns:cx1="http://schemas.microsoft.com/office/drawing/2015/9/8/chartex" xmlns:cx2="http://schemas.microsoft.com/office/drawing/2015/10/21/chartex" xmlns:cx3="http://schemas.microsoft.com/office/drawing/2016/5/9/chartex" xmlns:cx4="http://schemas.microsoft.com/office/drawing/2016/5/10/chartex" xmlns:cx5="http://schemas.microsoft.com/office/drawing/2016/5/11/chartex" xmlns:cx6="http://schemas.microsoft.com/office/drawing/2016/5/12/chartex" xmlns:cx7="http://schemas.microsoft.com/office/drawing/2016/5/13/chartex" xmlns:cx8="http://schemas.microsoft.com/office/drawing/2016/5/14/chartex" xmlns:mc="http://schemas.openxmlformats.org/markup-compatibility/2006" xmlns:aink="http://schemas.microsoft.com/office/drawing/2016/ink" xmlns:am3d="http://schemas.microsoft.com/office/drawing/2017/model3d" xmlns:o="urn:schemas-microsoft-com:office:office" xmlns:oel="http://schemas.microsoft.com/office/2019/extlst" xmlns:r="http://schemas.openxmlformats.org/officeDocument/2006/relationships" xmlns:m="http://schemas.openxmlformats.org/officeDocument/2006/math" xmlns:v="urn:schemas-microsoft-com:vml" xmlns:wp14="http://schemas.microsoft.com/office/word/2010/wordprocessingDrawing" xmlns:wp="http://schemas.openxmlformats.org/drawingml/2006/wordprocessingDrawing" xmlns:w10="urn:schemas-microsoft-com:office:word" xmlns:w="http://schemas.openxmlformats.org/wordprocessingml/2006/main" xmlns:w14="http://schemas.microsoft.com/office/word/2010/wordml" xmlns:w15="http://schemas.microsoft.com/office/word/2012/wordml" xmlns:w16cex="http://schemas.microsoft.com/office/word/2018/wordml/cex" xmlns:w16cid="http://schemas.microsoft.com/office/word/2016/wordml/cid" xmlns:w16="http://schemas.microsoft.com/office/word/2018/wordml" xmlns:w16sdtdh="http://schemas.microsoft.com/office/word/2020/wordml/sdtdatahash" xmlns:w16se="http://schemas.microsoft.com/office/word/2015/wordml/symex" xmlns:wpg="http://schemas.microsoft.com/office/word/2010/wordprocessingGroup" xmlns:wpi="http://schemas.microsoft.com/office/word/2010/wordprocessingInk" xmlns:wne="http://schemas.microsoft.com/office/word/2006/wordml" xmlns:wps="http://schemas.microsoft.com/office/word/2010/wordprocessingShape" mc:Ignorable="w14 w15 w16se w16cid w16 w16cex w16sdtdh wp14">
-  <w:footnote w:type="separator" w:id="-1">
+<w:footnotes xmlns:ve="http://schemas.openxmlformats.org/markup-compatibility/2006" xmlns:o="urn:schemas-microsoft-com:office:office" xmlns:r="http://schemas.openxmlformats.org/officeDocument/2006/relationships" xmlns:m="http://schemas.openxmlformats.org/officeDocument/2006/math" xmlns:v="urn:schemas-microsoft-com:vml" xmlns:wp="http://schemas.openxmlformats.org/drawingml/2006/wordprocessingDrawing" xmlns:w10="urn:schemas-microsoft-com:office:word" xmlns:w="http://schemas.openxmlformats.org/wordprocessingml/2006/main" xmlns:wne="http://schemas.microsoft.com/office/word/2006/wordml">
+  <w:footnote w:type="separator" w:id="0">
     <w:p>
       <w:r>
         <w:separator/>
       </w:r>
     </w:p>
   </w:footnote>
-  <w:footnote w:type="continuationSeparator" w:id="0">
+  <w:footnote w:type="continuationSeparator" w:id="1">
     <w:p>
       <w:r>
         <w:continuationSeparator/>
@@ -10655,7 +11000,7 @@
 </file>
 
 <file path=word/header1.xml><?xml version="1.0" encoding="utf-8"?>
-<w:hdr xmlns:wpc="http://schemas.microsoft.com/office/word/2010/wordprocessingCanvas" xmlns:cx="http://schemas.microsoft.com/office/drawing/2014/chartex" xmlns:cx1="http://schemas.microsoft.com/office/drawing/2015/9/8/chartex" xmlns:cx2="http://schemas.microsoft.com/office/drawing/2015/10/21/chartex" xmlns:cx3="http://schemas.microsoft.com/office/drawing/2016/5/9/chartex" xmlns:cx4="http://schemas.microsoft.com/office/drawing/2016/5/10/chartex" xmlns:cx5="http://schemas.microsoft.com/office/drawing/2016/5/11/chartex" xmlns:cx6="http://schemas.microsoft.com/office/drawing/2016/5/12/chartex" xmlns:cx7="http://schemas.microsoft.com/office/drawing/2016/5/13/chartex" xmlns:cx8="http://schemas.microsoft.com/office/drawing/2016/5/14/chartex" xmlns:mc="http://schemas.openxmlformats.org/markup-compatibility/2006" xmlns:aink="http://schemas.microsoft.com/office/drawing/2016/ink" xmlns:am3d="http://schemas.microsoft.com/office/drawing/2017/model3d" xmlns:o="urn:schemas-microsoft-com:office:office" xmlns:oel="http://schemas.microsoft.com/office/2019/extlst" xmlns:r="http://schemas.openxmlformats.org/officeDocument/2006/relationships" xmlns:m="http://schemas.openxmlformats.org/officeDocument/2006/math" xmlns:v="urn:schemas-microsoft-com:vml" xmlns:wp14="http://schemas.microsoft.com/office/word/2010/wordprocessingDrawing" xmlns:wp="http://schemas.openxmlformats.org/drawingml/2006/wordprocessingDrawing" xmlns:w10="urn:schemas-microsoft-com:office:word" xmlns:w="http://schemas.openxmlformats.org/wordprocessingml/2006/main" xmlns:w14="http://schemas.microsoft.com/office/word/2010/wordml" xmlns:w15="http://schemas.microsoft.com/office/word/2012/wordml" xmlns:w16cex="http://schemas.microsoft.com/office/word/2018/wordml/cex" xmlns:w16cid="http://schemas.microsoft.com/office/word/2016/wordml/cid" xmlns:w16="http://schemas.microsoft.com/office/word/2018/wordml" xmlns:w16sdtdh="http://schemas.microsoft.com/office/word/2020/wordml/sdtdatahash" xmlns:w16se="http://schemas.microsoft.com/office/word/2015/wordml/symex" xmlns:wpg="http://schemas.microsoft.com/office/word/2010/wordprocessingGroup" xmlns:wpi="http://schemas.microsoft.com/office/word/2010/wordprocessingInk" xmlns:wne="http://schemas.microsoft.com/office/word/2006/wordml" xmlns:wps="http://schemas.microsoft.com/office/word/2010/wordprocessingShape" mc:Ignorable="w14 w15 w16se w16cid w16 w16cex w16sdtdh wp14">
+<w:hdr xmlns:ve="http://schemas.openxmlformats.org/markup-compatibility/2006" xmlns:o="urn:schemas-microsoft-com:office:office" xmlns:r="http://schemas.openxmlformats.org/officeDocument/2006/relationships" xmlns:m="http://schemas.openxmlformats.org/officeDocument/2006/math" xmlns:v="urn:schemas-microsoft-com:vml" xmlns:wp="http://schemas.openxmlformats.org/drawingml/2006/wordprocessingDrawing" xmlns:w10="urn:schemas-microsoft-com:office:word" xmlns:w="http://schemas.openxmlformats.org/wordprocessingml/2006/main" xmlns:wne="http://schemas.microsoft.com/office/word/2006/wordml">
   <w:p>
     <w:pPr>
       <w:widowControl/>
@@ -10673,7 +11018,7 @@
 </file>
 
 <file path=word/header2.xml><?xml version="1.0" encoding="utf-8"?>
-<w:hdr xmlns:wpc="http://schemas.microsoft.com/office/word/2010/wordprocessingCanvas" xmlns:cx="http://schemas.microsoft.com/office/drawing/2014/chartex" xmlns:cx1="http://schemas.microsoft.com/office/drawing/2015/9/8/chartex" xmlns:cx2="http://schemas.microsoft.com/office/drawing/2015/10/21/chartex" xmlns:cx3="http://schemas.microsoft.com/office/drawing/2016/5/9/chartex" xmlns:cx4="http://schemas.microsoft.com/office/drawing/2016/5/10/chartex" xmlns:cx5="http://schemas.microsoft.com/office/drawing/2016/5/11/chartex" xmlns:cx6="http://schemas.microsoft.com/office/drawing/2016/5/12/chartex" xmlns:cx7="http://schemas.microsoft.com/office/drawing/2016/5/13/chartex" xmlns:cx8="http://schemas.microsoft.com/office/drawing/2016/5/14/chartex" xmlns:mc="http://schemas.openxmlformats.org/markup-compatibility/2006" xmlns:aink="http://schemas.microsoft.com/office/drawing/2016/ink" xmlns:am3d="http://schemas.microsoft.com/office/drawing/2017/model3d" xmlns:o="urn:schemas-microsoft-com:office:office" xmlns:oel="http://schemas.microsoft.com/office/2019/extlst" xmlns:r="http://schemas.openxmlformats.org/officeDocument/2006/relationships" xmlns:m="http://schemas.openxmlformats.org/officeDocument/2006/math" xmlns:v="urn:schemas-microsoft-com:vml" xmlns:wp14="http://schemas.microsoft.com/office/word/2010/wordprocessingDrawing" xmlns:wp="http://schemas.openxmlformats.org/drawingml/2006/wordprocessingDrawing" xmlns:w10="urn:schemas-microsoft-com:office:word" xmlns:w="http://schemas.openxmlformats.org/wordprocessingml/2006/main" xmlns:w14="http://schemas.microsoft.com/office/word/2010/wordml" xmlns:w15="http://schemas.microsoft.com/office/word/2012/wordml" xmlns:w16cex="http://schemas.microsoft.com/office/word/2018/wordml/cex" xmlns:w16cid="http://schemas.microsoft.com/office/word/2016/wordml/cid" xmlns:w16="http://schemas.microsoft.com/office/word/2018/wordml" xmlns:w16sdtdh="http://schemas.microsoft.com/office/word/2020/wordml/sdtdatahash" xmlns:w16se="http://schemas.microsoft.com/office/word/2015/wordml/symex" xmlns:wpg="http://schemas.microsoft.com/office/word/2010/wordprocessingGroup" xmlns:wpi="http://schemas.microsoft.com/office/word/2010/wordprocessingInk" xmlns:wne="http://schemas.microsoft.com/office/word/2006/wordml" xmlns:wps="http://schemas.microsoft.com/office/word/2010/wordprocessingShape" mc:Ignorable="w14 w15 w16se w16cid w16 w16cex w16sdtdh wp14">
+<w:hdr xmlns:ve="http://schemas.openxmlformats.org/markup-compatibility/2006" xmlns:o="urn:schemas-microsoft-com:office:office" xmlns:r="http://schemas.openxmlformats.org/officeDocument/2006/relationships" xmlns:m="http://schemas.openxmlformats.org/officeDocument/2006/math" xmlns:v="urn:schemas-microsoft-com:vml" xmlns:wp="http://schemas.openxmlformats.org/drawingml/2006/wordprocessingDrawing" xmlns:w10="urn:schemas-microsoft-com:office:word" xmlns:w="http://schemas.openxmlformats.org/wordprocessingml/2006/main" xmlns:wne="http://schemas.microsoft.com/office/word/2006/wordml">
   <w:p>
     <w:pPr>
       <w:widowControl/>
@@ -10690,7 +11035,7 @@
 </file>
 
 <file path=word/header3.xml><?xml version="1.0" encoding="utf-8"?>
-<w:hdr xmlns:wpc="http://schemas.microsoft.com/office/word/2010/wordprocessingCanvas" xmlns:cx="http://schemas.microsoft.com/office/drawing/2014/chartex" xmlns:cx1="http://schemas.microsoft.com/office/drawing/2015/9/8/chartex" xmlns:cx2="http://schemas.microsoft.com/office/drawing/2015/10/21/chartex" xmlns:cx3="http://schemas.microsoft.com/office/drawing/2016/5/9/chartex" xmlns:cx4="http://schemas.microsoft.com/office/drawing/2016/5/10/chartex" xmlns:cx5="http://schemas.microsoft.com/office/drawing/2016/5/11/chartex" xmlns:cx6="http://schemas.microsoft.com/office/drawing/2016/5/12/chartex" xmlns:cx7="http://schemas.microsoft.com/office/drawing/2016/5/13/chartex" xmlns:cx8="http://schemas.microsoft.com/office/drawing/2016/5/14/chartex" xmlns:mc="http://schemas.openxmlformats.org/markup-compatibility/2006" xmlns:aink="http://schemas.microsoft.com/office/drawing/2016/ink" xmlns:am3d="http://schemas.microsoft.com/office/drawing/2017/model3d" xmlns:o="urn:schemas-microsoft-com:office:office" xmlns:oel="http://schemas.microsoft.com/office/2019/extlst" xmlns:r="http://schemas.openxmlformats.org/officeDocument/2006/relationships" xmlns:m="http://schemas.openxmlformats.org/officeDocument/2006/math" xmlns:v="urn:schemas-microsoft-com:vml" xmlns:wp14="http://schemas.microsoft.com/office/word/2010/wordprocessingDrawing" xmlns:wp="http://schemas.openxmlformats.org/drawingml/2006/wordprocessingDrawing" xmlns:w10="urn:schemas-microsoft-com:office:word" xmlns:w="http://schemas.openxmlformats.org/wordprocessingml/2006/main" xmlns:w14="http://schemas.microsoft.com/office/word/2010/wordml" xmlns:w15="http://schemas.microsoft.com/office/word/2012/wordml" xmlns:w16cex="http://schemas.microsoft.com/office/word/2018/wordml/cex" xmlns:w16cid="http://schemas.microsoft.com/office/word/2016/wordml/cid" xmlns:w16="http://schemas.microsoft.com/office/word/2018/wordml" xmlns:w16sdtdh="http://schemas.microsoft.com/office/word/2020/wordml/sdtdatahash" xmlns:w16se="http://schemas.microsoft.com/office/word/2015/wordml/symex" xmlns:wpg="http://schemas.microsoft.com/office/word/2010/wordprocessingGroup" xmlns:wpi="http://schemas.microsoft.com/office/word/2010/wordprocessingInk" xmlns:wne="http://schemas.microsoft.com/office/word/2006/wordml" xmlns:wps="http://schemas.microsoft.com/office/word/2010/wordprocessingShape" mc:Ignorable="w14 w15 w16se w16cid w16 w16cex w16sdtdh wp14">
+<w:hdr xmlns:ve="http://schemas.openxmlformats.org/markup-compatibility/2006" xmlns:o="urn:schemas-microsoft-com:office:office" xmlns:r="http://schemas.openxmlformats.org/officeDocument/2006/relationships" xmlns:m="http://schemas.openxmlformats.org/officeDocument/2006/math" xmlns:v="urn:schemas-microsoft-com:vml" xmlns:wp="http://schemas.openxmlformats.org/drawingml/2006/wordprocessingDrawing" xmlns:w10="urn:schemas-microsoft-com:office:word" xmlns:w="http://schemas.openxmlformats.org/wordprocessingml/2006/main" xmlns:wne="http://schemas.microsoft.com/office/word/2006/wordml">
   <w:p>
     <w:pPr>
       <w:spacing w:line="276" w:lineRule="auto"/>
@@ -10704,7 +11049,7 @@
       <w:tblW w:w="9704" w:type="dxa"/>
       <w:tblInd w:w="108" w:type="dxa"/>
       <w:tblLayout w:type="fixed"/>
-      <w:tblLook w:val="0000" w:firstRow="0" w:lastRow="0" w:firstColumn="0" w:lastColumn="0" w:noHBand="0" w:noVBand="0"/>
+      <w:tblLook w:val="0000"/>
     </w:tblPr>
     <w:tblGrid>
       <w:gridCol w:w="2125"/>
@@ -10735,7 +11080,7 @@
               <w:noProof/>
             </w:rPr>
             <w:drawing>
-              <wp:inline distT="0" distB="0" distL="0" distR="0" wp14:anchorId="15B3C3D4" wp14:editId="2C6C611A">
+              <wp:inline distT="0" distB="0" distL="0" distR="0">
                 <wp:extent cx="1257300" cy="805815"/>
                 <wp:effectExtent l="0" t="0" r="0" b="0"/>
                 <wp:docPr id="9" name="image2.jpg"/>
@@ -10867,8 +11212,8 @@
 </file>
 
 <file path=word/numbering.xml><?xml version="1.0" encoding="utf-8"?>
-<w:numbering xmlns:wpc="http://schemas.microsoft.com/office/word/2010/wordprocessingCanvas" xmlns:cx="http://schemas.microsoft.com/office/drawing/2014/chartex" xmlns:cx1="http://schemas.microsoft.com/office/drawing/2015/9/8/chartex" xmlns:cx2="http://schemas.microsoft.com/office/drawing/2015/10/21/chartex" xmlns:cx3="http://schemas.microsoft.com/office/drawing/2016/5/9/chartex" xmlns:cx4="http://schemas.microsoft.com/office/drawing/2016/5/10/chartex" xmlns:cx5="http://schemas.microsoft.com/office/drawing/2016/5/11/chartex" xmlns:cx6="http://schemas.microsoft.com/office/drawing/2016/5/12/chartex" xmlns:cx7="http://schemas.microsoft.com/office/drawing/2016/5/13/chartex" xmlns:cx8="http://schemas.microsoft.com/office/drawing/2016/5/14/chartex" xmlns:mc="http://schemas.openxmlformats.org/markup-compatibility/2006" xmlns:aink="http://schemas.microsoft.com/office/drawing/2016/ink" xmlns:am3d="http://schemas.microsoft.com/office/drawing/2017/model3d" xmlns:o="urn:schemas-microsoft-com:office:office" xmlns:oel="http://schemas.microsoft.com/office/2019/extlst" xmlns:r="http://schemas.openxmlformats.org/officeDocument/2006/relationships" xmlns:m="http://schemas.openxmlformats.org/officeDocument/2006/math" xmlns:v="urn:schemas-microsoft-com:vml" xmlns:wp14="http://schemas.microsoft.com/office/word/2010/wordprocessingDrawing" xmlns:wp="http://schemas.openxmlformats.org/drawingml/2006/wordprocessingDrawing" xmlns:w10="urn:schemas-microsoft-com:office:word" xmlns:w="http://schemas.openxmlformats.org/wordprocessingml/2006/main" xmlns:w14="http://schemas.microsoft.com/office/word/2010/wordml" xmlns:w15="http://schemas.microsoft.com/office/word/2012/wordml" xmlns:w16cex="http://schemas.microsoft.com/office/word/2018/wordml/cex" xmlns:w16cid="http://schemas.microsoft.com/office/word/2016/wordml/cid" xmlns:w16="http://schemas.microsoft.com/office/word/2018/wordml" xmlns:w16sdtdh="http://schemas.microsoft.com/office/word/2020/wordml/sdtdatahash" xmlns:w16se="http://schemas.microsoft.com/office/word/2015/wordml/symex" xmlns:wpg="http://schemas.microsoft.com/office/word/2010/wordprocessingGroup" xmlns:wpi="http://schemas.microsoft.com/office/word/2010/wordprocessingInk" xmlns:wne="http://schemas.microsoft.com/office/word/2006/wordml" xmlns:wps="http://schemas.microsoft.com/office/word/2010/wordprocessingShape" mc:Ignorable="w14 w15 w16se w16cid w16 w16cex w16sdtdh wp14">
-  <w:abstractNum w:abstractNumId="0" w15:restartNumberingAfterBreak="0">
+<w:numbering xmlns:ve="http://schemas.openxmlformats.org/markup-compatibility/2006" xmlns:o="urn:schemas-microsoft-com:office:office" xmlns:r="http://schemas.openxmlformats.org/officeDocument/2006/relationships" xmlns:m="http://schemas.openxmlformats.org/officeDocument/2006/math" xmlns:v="urn:schemas-microsoft-com:vml" xmlns:wp="http://schemas.openxmlformats.org/drawingml/2006/wordprocessingDrawing" xmlns:w10="urn:schemas-microsoft-com:office:word" xmlns:w="http://schemas.openxmlformats.org/wordprocessingml/2006/main" xmlns:wne="http://schemas.microsoft.com/office/word/2006/wordml">
+  <w:abstractNum w:abstractNumId="0">
     <w:nsid w:val="083C0867"/>
     <w:multiLevelType w:val="multilevel"/>
     <w:tmpl w:val="FADC59C2"/>
@@ -11044,7 +11389,7 @@
       </w:rPr>
     </w:lvl>
   </w:abstractNum>
-  <w:abstractNum w:abstractNumId="1" w15:restartNumberingAfterBreak="0">
+  <w:abstractNum w:abstractNumId="1">
     <w:nsid w:val="16197E6C"/>
     <w:multiLevelType w:val="multilevel"/>
     <w:tmpl w:val="B3BE3090"/>
@@ -11184,7 +11529,7 @@
       </w:rPr>
     </w:lvl>
   </w:abstractNum>
-  <w:abstractNum w:abstractNumId="2" w15:restartNumberingAfterBreak="0">
+  <w:abstractNum w:abstractNumId="2">
     <w:nsid w:val="233E4735"/>
     <w:multiLevelType w:val="multilevel"/>
     <w:tmpl w:val="E8C68D1A"/>
@@ -11351,7 +11696,7 @@
       </w:rPr>
     </w:lvl>
   </w:abstractNum>
-  <w:abstractNum w:abstractNumId="3" w15:restartNumberingAfterBreak="0">
+  <w:abstractNum w:abstractNumId="3">
     <w:nsid w:val="29083FD9"/>
     <w:multiLevelType w:val="multilevel"/>
     <w:tmpl w:val="40E63A38"/>
@@ -11473,7 +11818,7 @@
       </w:pPr>
     </w:lvl>
   </w:abstractNum>
-  <w:abstractNum w:abstractNumId="4" w15:restartNumberingAfterBreak="0">
+  <w:abstractNum w:abstractNumId="4">
     <w:nsid w:val="4CC267C3"/>
     <w:multiLevelType w:val="multilevel"/>
     <w:tmpl w:val="BE22B162"/>
@@ -11613,7 +11958,7 @@
       </w:rPr>
     </w:lvl>
   </w:abstractNum>
-  <w:abstractNum w:abstractNumId="5" w15:restartNumberingAfterBreak="0">
+  <w:abstractNum w:abstractNumId="5">
     <w:nsid w:val="61153A92"/>
     <w:multiLevelType w:val="multilevel"/>
     <w:tmpl w:val="427E6CDA"/>
@@ -11753,7 +12098,7 @@
       </w:rPr>
     </w:lvl>
   </w:abstractNum>
-  <w:abstractNum w:abstractNumId="6" w15:restartNumberingAfterBreak="0">
+  <w:abstractNum w:abstractNumId="6">
     <w:nsid w:val="6628592E"/>
     <w:multiLevelType w:val="multilevel"/>
     <w:tmpl w:val="ED72D760"/>
@@ -11893,32 +12238,32 @@
       </w:rPr>
     </w:lvl>
   </w:abstractNum>
-  <w:num w:numId="1" w16cid:durableId="113184416">
+  <w:num w:numId="1">
     <w:abstractNumId w:val="4"/>
   </w:num>
-  <w:num w:numId="2" w16cid:durableId="1532298665">
+  <w:num w:numId="2">
     <w:abstractNumId w:val="2"/>
   </w:num>
-  <w:num w:numId="3" w16cid:durableId="90701">
+  <w:num w:numId="3">
     <w:abstractNumId w:val="0"/>
   </w:num>
-  <w:num w:numId="4" w16cid:durableId="658384386">
+  <w:num w:numId="4">
     <w:abstractNumId w:val="6"/>
   </w:num>
-  <w:num w:numId="5" w16cid:durableId="413623980">
+  <w:num w:numId="5">
     <w:abstractNumId w:val="5"/>
   </w:num>
-  <w:num w:numId="6" w16cid:durableId="1027294219">
+  <w:num w:numId="6">
     <w:abstractNumId w:val="1"/>
   </w:num>
-  <w:num w:numId="7" w16cid:durableId="977343048">
+  <w:num w:numId="7">
     <w:abstractNumId w:val="3"/>
   </w:num>
 </w:numbering>
 </file>
 
 <file path=word/styles.xml><?xml version="1.0" encoding="utf-8"?>
-<w:styles xmlns:mc="http://schemas.openxmlformats.org/markup-compatibility/2006" xmlns:r="http://schemas.openxmlformats.org/officeDocument/2006/relationships" xmlns:w="http://schemas.openxmlformats.org/wordprocessingml/2006/main" xmlns:w14="http://schemas.microsoft.com/office/word/2010/wordml" xmlns:w15="http://schemas.microsoft.com/office/word/2012/wordml" xmlns:w16cex="http://schemas.microsoft.com/office/word/2018/wordml/cex" xmlns:w16cid="http://schemas.microsoft.com/office/word/2016/wordml/cid" xmlns:w16="http://schemas.microsoft.com/office/word/2018/wordml" xmlns:w16sdtdh="http://schemas.microsoft.com/office/word/2020/wordml/sdtdatahash" xmlns:w16se="http://schemas.microsoft.com/office/word/2015/wordml/symex" mc:Ignorable="w14 w15 w16se w16cid w16 w16cex w16sdtdh">
+<w:styles xmlns:r="http://schemas.openxmlformats.org/officeDocument/2006/relationships" xmlns:w="http://schemas.openxmlformats.org/wordprocessingml/2006/main">
   <w:docDefaults>
     <w:rPrDefault>
       <w:rPr>
@@ -11932,383 +12277,153 @@
       </w:pPr>
     </w:pPrDefault>
   </w:docDefaults>
-  <w:latentStyles w:defLockedState="0" w:defUIPriority="99" w:defSemiHidden="0" w:defUnhideWhenUsed="0" w:defQFormat="0" w:count="376">
-    <w:lsdException w:name="Normal" w:uiPriority="0" w:qFormat="1"/>
-    <w:lsdException w:name="heading 1" w:uiPriority="9" w:qFormat="1"/>
-    <w:lsdException w:name="heading 2" w:semiHidden="1" w:uiPriority="9" w:unhideWhenUsed="1" w:qFormat="1"/>
-    <w:lsdException w:name="heading 3" w:semiHidden="1" w:uiPriority="9" w:unhideWhenUsed="1" w:qFormat="1"/>
-    <w:lsdException w:name="heading 4" w:semiHidden="1" w:uiPriority="9" w:unhideWhenUsed="1" w:qFormat="1"/>
-    <w:lsdException w:name="heading 5" w:semiHidden="1" w:uiPriority="9" w:unhideWhenUsed="1" w:qFormat="1"/>
-    <w:lsdException w:name="heading 6" w:semiHidden="1" w:uiPriority="9" w:unhideWhenUsed="1" w:qFormat="1"/>
-    <w:lsdException w:name="heading 7" w:semiHidden="1" w:uiPriority="9" w:unhideWhenUsed="1" w:qFormat="1"/>
-    <w:lsdException w:name="heading 8" w:semiHidden="1" w:uiPriority="9" w:unhideWhenUsed="1" w:qFormat="1"/>
-    <w:lsdException w:name="heading 9" w:semiHidden="1" w:uiPriority="9" w:unhideWhenUsed="1" w:qFormat="1"/>
-    <w:lsdException w:name="index 1" w:semiHidden="1" w:unhideWhenUsed="1"/>
-    <w:lsdException w:name="index 2" w:semiHidden="1" w:unhideWhenUsed="1"/>
-    <w:lsdException w:name="index 3" w:semiHidden="1" w:unhideWhenUsed="1"/>
-    <w:lsdException w:name="index 4" w:semiHidden="1" w:unhideWhenUsed="1"/>
-    <w:lsdException w:name="index 5" w:semiHidden="1" w:unhideWhenUsed="1"/>
-    <w:lsdException w:name="index 6" w:semiHidden="1" w:unhideWhenUsed="1"/>
-    <w:lsdException w:name="index 7" w:semiHidden="1" w:unhideWhenUsed="1"/>
-    <w:lsdException w:name="index 8" w:semiHidden="1" w:unhideWhenUsed="1"/>
-    <w:lsdException w:name="index 9" w:semiHidden="1" w:unhideWhenUsed="1"/>
-    <w:lsdException w:name="toc 1" w:semiHidden="1" w:uiPriority="39" w:unhideWhenUsed="1"/>
-    <w:lsdException w:name="toc 2" w:semiHidden="1" w:uiPriority="39" w:unhideWhenUsed="1"/>
-    <w:lsdException w:name="toc 3" w:semiHidden="1" w:uiPriority="39" w:unhideWhenUsed="1"/>
-    <w:lsdException w:name="toc 4" w:semiHidden="1" w:uiPriority="39" w:unhideWhenUsed="1"/>
-    <w:lsdException w:name="toc 5" w:semiHidden="1" w:uiPriority="39" w:unhideWhenUsed="1"/>
-    <w:lsdException w:name="toc 6" w:semiHidden="1" w:uiPriority="39" w:unhideWhenUsed="1"/>
-    <w:lsdException w:name="toc 7" w:semiHidden="1" w:uiPriority="39" w:unhideWhenUsed="1"/>
-    <w:lsdException w:name="toc 8" w:semiHidden="1" w:uiPriority="39" w:unhideWhenUsed="1"/>
-    <w:lsdException w:name="toc 9" w:semiHidden="1" w:uiPriority="39" w:unhideWhenUsed="1"/>
-    <w:lsdException w:name="Normal Indent" w:semiHidden="1" w:unhideWhenUsed="1"/>
-    <w:lsdException w:name="footnote text" w:semiHidden="1" w:unhideWhenUsed="1"/>
-    <w:lsdException w:name="annotation text" w:semiHidden="1" w:unhideWhenUsed="1"/>
-    <w:lsdException w:name="header" w:semiHidden="1" w:unhideWhenUsed="1"/>
-    <w:lsdException w:name="footer" w:semiHidden="1" w:unhideWhenUsed="1"/>
-    <w:lsdException w:name="index heading" w:semiHidden="1" w:unhideWhenUsed="1"/>
-    <w:lsdException w:name="caption" w:semiHidden="1" w:uiPriority="35" w:unhideWhenUsed="1" w:qFormat="1"/>
-    <w:lsdException w:name="table of figures" w:semiHidden="1" w:unhideWhenUsed="1"/>
-    <w:lsdException w:name="envelope address" w:semiHidden="1" w:unhideWhenUsed="1"/>
-    <w:lsdException w:name="envelope return" w:semiHidden="1" w:unhideWhenUsed="1"/>
-    <w:lsdException w:name="footnote reference" w:semiHidden="1" w:unhideWhenUsed="1"/>
-    <w:lsdException w:name="annotation reference" w:semiHidden="1" w:unhideWhenUsed="1"/>
-    <w:lsdException w:name="line number" w:semiHidden="1" w:unhideWhenUsed="1"/>
-    <w:lsdException w:name="page number" w:semiHidden="1" w:unhideWhenUsed="1"/>
-    <w:lsdException w:name="endnote reference" w:semiHidden="1" w:unhideWhenUsed="1"/>
-    <w:lsdException w:name="endnote text" w:semiHidden="1" w:unhideWhenUsed="1"/>
-    <w:lsdException w:name="table of authorities" w:semiHidden="1" w:unhideWhenUsed="1"/>
-    <w:lsdException w:name="macro" w:semiHidden="1" w:unhideWhenUsed="1"/>
-    <w:lsdException w:name="toa heading" w:semiHidden="1" w:unhideWhenUsed="1"/>
-    <w:lsdException w:name="List" w:semiHidden="1" w:unhideWhenUsed="1"/>
-    <w:lsdException w:name="List Bullet" w:semiHidden="1" w:unhideWhenUsed="1"/>
-    <w:lsdException w:name="List Number" w:semiHidden="1" w:unhideWhenUsed="1"/>
-    <w:lsdException w:name="List 2" w:semiHidden="1" w:unhideWhenUsed="1"/>
-    <w:lsdException w:name="List 3" w:semiHidden="1" w:unhideWhenUsed="1"/>
-    <w:lsdException w:name="List 4" w:semiHidden="1" w:unhideWhenUsed="1"/>
-    <w:lsdException w:name="List 5" w:semiHidden="1" w:unhideWhenUsed="1"/>
-    <w:lsdException w:name="List Bullet 2" w:semiHidden="1" w:unhideWhenUsed="1"/>
-    <w:lsdException w:name="List Bullet 3" w:semiHidden="1" w:unhideWhenUsed="1"/>
-    <w:lsdException w:name="List Bullet 4" w:semiHidden="1" w:unhideWhenUsed="1"/>
-    <w:lsdException w:name="List Bullet 5" w:semiHidden="1" w:unhideWhenUsed="1"/>
-    <w:lsdException w:name="List Number 2" w:semiHidden="1" w:unhideWhenUsed="1"/>
-    <w:lsdException w:name="List Number 3" w:semiHidden="1" w:unhideWhenUsed="1"/>
-    <w:lsdException w:name="List Number 4" w:semiHidden="1" w:unhideWhenUsed="1"/>
-    <w:lsdException w:name="List Number 5" w:semiHidden="1" w:unhideWhenUsed="1"/>
-    <w:lsdException w:name="Title" w:uiPriority="10" w:qFormat="1"/>
-    <w:lsdException w:name="Closing" w:semiHidden="1" w:unhideWhenUsed="1"/>
-    <w:lsdException w:name="Signature" w:semiHidden="1" w:unhideWhenUsed="1"/>
-    <w:lsdException w:name="Default Paragraph Font" w:semiHidden="1" w:uiPriority="1" w:unhideWhenUsed="1"/>
-    <w:lsdException w:name="Body Text" w:semiHidden="1" w:unhideWhenUsed="1"/>
-    <w:lsdException w:name="Body Text Indent" w:semiHidden="1" w:unhideWhenUsed="1"/>
-    <w:lsdException w:name="List Continue" w:semiHidden="1" w:unhideWhenUsed="1"/>
-    <w:lsdException w:name="List Continue 2" w:semiHidden="1" w:unhideWhenUsed="1"/>
-    <w:lsdException w:name="List Continue 3" w:semiHidden="1" w:unhideWhenUsed="1"/>
-    <w:lsdException w:name="List Continue 4" w:semiHidden="1" w:unhideWhenUsed="1"/>
-    <w:lsdException w:name="List Continue 5" w:semiHidden="1" w:unhideWhenUsed="1"/>
-    <w:lsdException w:name="Message Header" w:semiHidden="1" w:unhideWhenUsed="1"/>
-    <w:lsdException w:name="Subtitle" w:uiPriority="11" w:qFormat="1"/>
-    <w:lsdException w:name="Salutation" w:semiHidden="1" w:unhideWhenUsed="1"/>
-    <w:lsdException w:name="Date" w:semiHidden="1" w:unhideWhenUsed="1"/>
-    <w:lsdException w:name="Body Text First Indent" w:semiHidden="1" w:unhideWhenUsed="1"/>
-    <w:lsdException w:name="Body Text First Indent 2" w:semiHidden="1" w:unhideWhenUsed="1"/>
-    <w:lsdException w:name="Note Heading" w:semiHidden="1" w:unhideWhenUsed="1"/>
-    <w:lsdException w:name="Body Text 2" w:semiHidden="1" w:unhideWhenUsed="1"/>
-    <w:lsdException w:name="Body Text 3" w:semiHidden="1" w:unhideWhenUsed="1"/>
-    <w:lsdException w:name="Body Text Indent 2" w:semiHidden="1" w:unhideWhenUsed="1"/>
-    <w:lsdException w:name="Body Text Indent 3" w:semiHidden="1" w:unhideWhenUsed="1"/>
-    <w:lsdException w:name="Block Text" w:semiHidden="1" w:unhideWhenUsed="1"/>
-    <w:lsdException w:name="Hyperlink" w:semiHidden="1" w:unhideWhenUsed="1"/>
-    <w:lsdException w:name="FollowedHyperlink" w:semiHidden="1" w:unhideWhenUsed="1"/>
-    <w:lsdException w:name="Strong" w:uiPriority="22" w:qFormat="1"/>
-    <w:lsdException w:name="Emphasis" w:uiPriority="20" w:qFormat="1"/>
-    <w:lsdException w:name="Document Map" w:semiHidden="1" w:unhideWhenUsed="1"/>
-    <w:lsdException w:name="Plain Text" w:semiHidden="1" w:unhideWhenUsed="1"/>
-    <w:lsdException w:name="E-mail Signature" w:semiHidden="1" w:unhideWhenUsed="1"/>
-    <w:lsdException w:name="HTML Top of Form" w:semiHidden="1" w:unhideWhenUsed="1"/>
-    <w:lsdException w:name="HTML Bottom of Form" w:semiHidden="1" w:unhideWhenUsed="1"/>
-    <w:lsdException w:name="Normal (Web)" w:semiHidden="1" w:unhideWhenUsed="1"/>
-    <w:lsdException w:name="HTML Acronym" w:semiHidden="1" w:unhideWhenUsed="1"/>
-    <w:lsdException w:name="HTML Address" w:semiHidden="1" w:unhideWhenUsed="1"/>
-    <w:lsdException w:name="HTML Cite" w:semiHidden="1" w:unhideWhenUsed="1"/>
-    <w:lsdException w:name="HTML Code" w:semiHidden="1" w:unhideWhenUsed="1"/>
-    <w:lsdException w:name="HTML Definition" w:semiHidden="1" w:unhideWhenUsed="1"/>
-    <w:lsdException w:name="HTML Keyboard" w:semiHidden="1" w:unhideWhenUsed="1"/>
-    <w:lsdException w:name="HTML Preformatted" w:semiHidden="1" w:unhideWhenUsed="1"/>
-    <w:lsdException w:name="HTML Sample" w:semiHidden="1" w:unhideWhenUsed="1"/>
-    <w:lsdException w:name="HTML Typewriter" w:semiHidden="1" w:unhideWhenUsed="1"/>
-    <w:lsdException w:name="HTML Variable" w:semiHidden="1" w:unhideWhenUsed="1"/>
-    <w:lsdException w:name="annotation subject" w:semiHidden="1" w:unhideWhenUsed="1"/>
-    <w:lsdException w:name="No List" w:semiHidden="1" w:unhideWhenUsed="1"/>
-    <w:lsdException w:name="Outline List 1" w:semiHidden="1" w:unhideWhenUsed="1"/>
-    <w:lsdException w:name="Outline List 2" w:semiHidden="1" w:unhideWhenUsed="1"/>
-    <w:lsdException w:name="Outline List 3" w:semiHidden="1" w:unhideWhenUsed="1"/>
-    <w:lsdException w:name="Table Simple 1" w:semiHidden="1" w:unhideWhenUsed="1"/>
-    <w:lsdException w:name="Table Simple 2" w:semiHidden="1" w:unhideWhenUsed="1"/>
-    <w:lsdException w:name="Table Simple 3" w:semiHidden="1" w:unhideWhenUsed="1"/>
-    <w:lsdException w:name="Table Classic 1" w:semiHidden="1" w:unhideWhenUsed="1"/>
-    <w:lsdException w:name="Table Classic 2" w:semiHidden="1" w:unhideWhenUsed="1"/>
-    <w:lsdException w:name="Table Classic 3" w:semiHidden="1" w:unhideWhenUsed="1"/>
-    <w:lsdException w:name="Table Classic 4" w:semiHidden="1" w:unhideWhenUsed="1"/>
-    <w:lsdException w:name="Table Colorful 1" w:semiHidden="1" w:unhideWhenUsed="1"/>
-    <w:lsdException w:name="Table Colorful 2" w:semiHidden="1" w:unhideWhenUsed="1"/>
-    <w:lsdException w:name="Table Colorful 3" w:semiHidden="1" w:unhideWhenUsed="1"/>
-    <w:lsdException w:name="Table Columns 1" w:semiHidden="1" w:unhideWhenUsed="1"/>
-    <w:lsdException w:name="Table Columns 2" w:semiHidden="1" w:unhideWhenUsed="1"/>
-    <w:lsdException w:name="Table Columns 3" w:semiHidden="1" w:unhideWhenUsed="1"/>
-    <w:lsdException w:name="Table Columns 4" w:semiHidden="1" w:unhideWhenUsed="1"/>
-    <w:lsdException w:name="Table Columns 5" w:semiHidden="1" w:unhideWhenUsed="1"/>
-    <w:lsdException w:name="Table Grid 1" w:semiHidden="1" w:unhideWhenUsed="1"/>
-    <w:lsdException w:name="Table Grid 2" w:semiHidden="1" w:unhideWhenUsed="1"/>
-    <w:lsdException w:name="Table Grid 3" w:semiHidden="1" w:unhideWhenUsed="1"/>
-    <w:lsdException w:name="Table Grid 4" w:semiHidden="1" w:unhideWhenUsed="1"/>
-    <w:lsdException w:name="Table Grid 5" w:semiHidden="1" w:unhideWhenUsed="1"/>
-    <w:lsdException w:name="Table Grid 6" w:semiHidden="1" w:unhideWhenUsed="1"/>
-    <w:lsdException w:name="Table Grid 7" w:semiHidden="1" w:unhideWhenUsed="1"/>
-    <w:lsdException w:name="Table Grid 8" w:semiHidden="1" w:unhideWhenUsed="1"/>
-    <w:lsdException w:name="Table List 1" w:semiHidden="1" w:unhideWhenUsed="1"/>
-    <w:lsdException w:name="Table List 2" w:semiHidden="1" w:unhideWhenUsed="1"/>
-    <w:lsdException w:name="Table List 3" w:semiHidden="1" w:unhideWhenUsed="1"/>
-    <w:lsdException w:name="Table List 4" w:semiHidden="1" w:unhideWhenUsed="1"/>
-    <w:lsdException w:name="Table List 5" w:semiHidden="1" w:unhideWhenUsed="1"/>
-    <w:lsdException w:name="Table List 6" w:semiHidden="1" w:unhideWhenUsed="1"/>
-    <w:lsdException w:name="Table List 7" w:semiHidden="1" w:unhideWhenUsed="1"/>
-    <w:lsdException w:name="Table List 8" w:semiHidden="1" w:unhideWhenUsed="1"/>
-    <w:lsdException w:name="Table 3D effects 1" w:semiHidden="1" w:unhideWhenUsed="1"/>
-    <w:lsdException w:name="Table 3D effects 2" w:semiHidden="1" w:unhideWhenUsed="1"/>
-    <w:lsdException w:name="Table 3D effects 3" w:semiHidden="1" w:unhideWhenUsed="1"/>
-    <w:lsdException w:name="Table Contemporary" w:semiHidden="1" w:unhideWhenUsed="1"/>
-    <w:lsdException w:name="Table Elegant" w:semiHidden="1" w:unhideWhenUsed="1"/>
-    <w:lsdException w:name="Table Professional" w:semiHidden="1" w:unhideWhenUsed="1"/>
-    <w:lsdException w:name="Table Subtle 2" w:semiHidden="1" w:unhideWhenUsed="1"/>
-    <w:lsdException w:name="Table Web 1" w:semiHidden="1" w:unhideWhenUsed="1"/>
-    <w:lsdException w:name="Balloon Text" w:semiHidden="1" w:unhideWhenUsed="1"/>
-    <w:lsdException w:name="Table Grid" w:uiPriority="39"/>
-    <w:lsdException w:name="Table Theme" w:semiHidden="1" w:unhideWhenUsed="1"/>
-    <w:lsdException w:name="Placeholder Text" w:semiHidden="1"/>
-    <w:lsdException w:name="No Spacing" w:uiPriority="1" w:qFormat="1"/>
-    <w:lsdException w:name="Light Shading" w:uiPriority="60"/>
-    <w:lsdException w:name="Light List" w:uiPriority="61"/>
-    <w:lsdException w:name="Light Grid" w:uiPriority="62"/>
-    <w:lsdException w:name="Medium Shading 1" w:uiPriority="63"/>
-    <w:lsdException w:name="Medium Shading 2" w:uiPriority="64"/>
-    <w:lsdException w:name="Medium List 1" w:uiPriority="65"/>
-    <w:lsdException w:name="Medium List 2" w:uiPriority="66"/>
-    <w:lsdException w:name="Medium Grid 1" w:uiPriority="67"/>
-    <w:lsdException w:name="Medium Grid 2" w:uiPriority="68"/>
-    <w:lsdException w:name="Medium Grid 3" w:uiPriority="69"/>
-    <w:lsdException w:name="Dark List" w:uiPriority="70"/>
-    <w:lsdException w:name="Colorful Shading" w:uiPriority="71"/>
-    <w:lsdException w:name="Colorful List" w:uiPriority="72"/>
-    <w:lsdException w:name="Colorful Grid" w:uiPriority="73"/>
-    <w:lsdException w:name="Light Shading Accent 1" w:uiPriority="60"/>
-    <w:lsdException w:name="Light List Accent 1" w:uiPriority="61"/>
-    <w:lsdException w:name="Light Grid Accent 1" w:uiPriority="62"/>
-    <w:lsdException w:name="Medium Shading 1 Accent 1" w:uiPriority="63"/>
-    <w:lsdException w:name="Medium Shading 2 Accent 1" w:uiPriority="64"/>
-    <w:lsdException w:name="Medium List 1 Accent 1" w:uiPriority="65"/>
-    <w:lsdException w:name="Revision" w:semiHidden="1"/>
-    <w:lsdException w:name="List Paragraph" w:uiPriority="34" w:qFormat="1"/>
-    <w:lsdException w:name="Quote" w:uiPriority="29" w:qFormat="1"/>
-    <w:lsdException w:name="Intense Quote" w:uiPriority="30" w:qFormat="1"/>
-    <w:lsdException w:name="Medium List 2 Accent 1" w:uiPriority="66"/>
-    <w:lsdException w:name="Medium Grid 1 Accent 1" w:uiPriority="67"/>
-    <w:lsdException w:name="Medium Grid 2 Accent 1" w:uiPriority="68"/>
-    <w:lsdException w:name="Medium Grid 3 Accent 1" w:uiPriority="69"/>
-    <w:lsdException w:name="Dark List Accent 1" w:uiPriority="70"/>
-    <w:lsdException w:name="Colorful Shading Accent 1" w:uiPriority="71"/>
-    <w:lsdException w:name="Colorful List Accent 1" w:uiPriority="72"/>
-    <w:lsdException w:name="Colorful Grid Accent 1" w:uiPriority="73"/>
-    <w:lsdException w:name="Light Shading Accent 2" w:uiPriority="60"/>
-    <w:lsdException w:name="Light List Accent 2" w:uiPriority="61"/>
-    <w:lsdException w:name="Light Grid Accent 2" w:uiPriority="62"/>
-    <w:lsdException w:name="Medium Shading 1 Accent 2" w:uiPriority="63"/>
-    <w:lsdException w:name="Medium Shading 2 Accent 2" w:uiPriority="64"/>
-    <w:lsdException w:name="Medium List 1 Accent 2" w:uiPriority="65"/>
-    <w:lsdException w:name="Medium List 2 Accent 2" w:uiPriority="66"/>
-    <w:lsdException w:name="Medium Grid 1 Accent 2" w:uiPriority="67"/>
-    <w:lsdException w:name="Medium Grid 2 Accent 2" w:uiPriority="68"/>
-    <w:lsdException w:name="Medium Grid 3 Accent 2" w:uiPriority="69"/>
-    <w:lsdException w:name="Dark List Accent 2" w:uiPriority="70"/>
-    <w:lsdException w:name="Colorful Shading Accent 2" w:uiPriority="71"/>
-    <w:lsdException w:name="Colorful List Accent 2" w:uiPriority="72"/>
-    <w:lsdException w:name="Colorful Grid Accent 2" w:uiPriority="73"/>
-    <w:lsdException w:name="Light Shading Accent 3" w:uiPriority="60"/>
-    <w:lsdException w:name="Light List Accent 3" w:uiPriority="61"/>
-    <w:lsdException w:name="Light Grid Accent 3" w:uiPriority="62"/>
-    <w:lsdException w:name="Medium Shading 1 Accent 3" w:uiPriority="63"/>
-    <w:lsdException w:name="Medium Shading 2 Accent 3" w:uiPriority="64"/>
-    <w:lsdException w:name="Medium List 1 Accent 3" w:uiPriority="65"/>
-    <w:lsdException w:name="Medium List 2 Accent 3" w:uiPriority="66"/>
-    <w:lsdException w:name="Medium Grid 1 Accent 3" w:uiPriority="67"/>
-    <w:lsdException w:name="Medium Grid 2 Accent 3" w:uiPriority="68"/>
-    <w:lsdException w:name="Medium Grid 3 Accent 3" w:uiPriority="69"/>
-    <w:lsdException w:name="Dark List Accent 3" w:uiPriority="70"/>
-    <w:lsdException w:name="Colorful Shading Accent 3" w:uiPriority="71"/>
-    <w:lsdException w:name="Colorful List Accent 3" w:uiPriority="72"/>
-    <w:lsdException w:name="Colorful Grid Accent 3" w:uiPriority="73"/>
-    <w:lsdException w:name="Light Shading Accent 4" w:uiPriority="60"/>
-    <w:lsdException w:name="Light List Accent 4" w:uiPriority="61"/>
-    <w:lsdException w:name="Light Grid Accent 4" w:uiPriority="62"/>
-    <w:lsdException w:name="Medium Shading 1 Accent 4" w:uiPriority="63"/>
-    <w:lsdException w:name="Medium Shading 2 Accent 4" w:uiPriority="64"/>
-    <w:lsdException w:name="Medium List 1 Accent 4" w:uiPriority="65"/>
-    <w:lsdException w:name="Medium List 2 Accent 4" w:uiPriority="66"/>
-    <w:lsdException w:name="Medium Grid 1 Accent 4" w:uiPriority="67"/>
-    <w:lsdException w:name="Medium Grid 2 Accent 4" w:uiPriority="68"/>
-    <w:lsdException w:name="Medium Grid 3 Accent 4" w:uiPriority="69"/>
-    <w:lsdException w:name="Dark List Accent 4" w:uiPriority="70"/>
-    <w:lsdException w:name="Colorful Shading Accent 4" w:uiPriority="71"/>
-    <w:lsdException w:name="Colorful List Accent 4" w:uiPriority="72"/>
-    <w:lsdException w:name="Colorful Grid Accent 4" w:uiPriority="73"/>
-    <w:lsdException w:name="Light Shading Accent 5" w:uiPriority="60"/>
-    <w:lsdException w:name="Light List Accent 5" w:uiPriority="61"/>
-    <w:lsdException w:name="Light Grid Accent 5" w:uiPriority="62"/>
-    <w:lsdException w:name="Medium Shading 1 Accent 5" w:uiPriority="63"/>
-    <w:lsdException w:name="Medium Shading 2 Accent 5" w:uiPriority="64"/>
-    <w:lsdException w:name="Medium List 1 Accent 5" w:uiPriority="65"/>
-    <w:lsdException w:name="Medium List 2 Accent 5" w:uiPriority="66"/>
-    <w:lsdException w:name="Medium Grid 1 Accent 5" w:uiPriority="67"/>
-    <w:lsdException w:name="Medium Grid 2 Accent 5" w:uiPriority="68"/>
-    <w:lsdException w:name="Medium Grid 3 Accent 5" w:uiPriority="69"/>
-    <w:lsdException w:name="Dark List Accent 5" w:uiPriority="70"/>
-    <w:lsdException w:name="Colorful Shading Accent 5" w:uiPriority="71"/>
-    <w:lsdException w:name="Colorful List Accent 5" w:uiPriority="72"/>
-    <w:lsdException w:name="Colorful Grid Accent 5" w:uiPriority="73"/>
-    <w:lsdException w:name="Light Shading Accent 6" w:uiPriority="60"/>
-    <w:lsdException w:name="Light List Accent 6" w:uiPriority="61"/>
-    <w:lsdException w:name="Light Grid Accent 6" w:uiPriority="62"/>
-    <w:lsdException w:name="Medium Shading 1 Accent 6" w:uiPriority="63"/>
-    <w:lsdException w:name="Medium Shading 2 Accent 6" w:uiPriority="64"/>
-    <w:lsdException w:name="Medium List 1 Accent 6" w:uiPriority="65"/>
-    <w:lsdException w:name="Medium List 2 Accent 6" w:uiPriority="66"/>
-    <w:lsdException w:name="Medium Grid 1 Accent 6" w:uiPriority="67"/>
-    <w:lsdException w:name="Medium Grid 2 Accent 6" w:uiPriority="68"/>
-    <w:lsdException w:name="Medium Grid 3 Accent 6" w:uiPriority="69"/>
-    <w:lsdException w:name="Dark List Accent 6" w:uiPriority="70"/>
-    <w:lsdException w:name="Colorful Shading Accent 6" w:uiPriority="71"/>
-    <w:lsdException w:name="Colorful List Accent 6" w:uiPriority="72"/>
-    <w:lsdException w:name="Colorful Grid Accent 6" w:uiPriority="73"/>
-    <w:lsdException w:name="Subtle Emphasis" w:uiPriority="19" w:qFormat="1"/>
-    <w:lsdException w:name="Intense Emphasis" w:uiPriority="21" w:qFormat="1"/>
-    <w:lsdException w:name="Subtle Reference" w:uiPriority="31" w:qFormat="1"/>
-    <w:lsdException w:name="Intense Reference" w:uiPriority="32" w:qFormat="1"/>
-    <w:lsdException w:name="Book Title" w:uiPriority="33" w:qFormat="1"/>
-    <w:lsdException w:name="Bibliography" w:semiHidden="1" w:uiPriority="37" w:unhideWhenUsed="1"/>
-    <w:lsdException w:name="TOC Heading" w:semiHidden="1" w:uiPriority="39" w:unhideWhenUsed="1" w:qFormat="1"/>
-    <w:lsdException w:name="Plain Table 1" w:uiPriority="41"/>
-    <w:lsdException w:name="Plain Table 2" w:uiPriority="42"/>
-    <w:lsdException w:name="Plain Table 3" w:uiPriority="43"/>
-    <w:lsdException w:name="Plain Table 4" w:uiPriority="44"/>
-    <w:lsdException w:name="Plain Table 5" w:uiPriority="45"/>
-    <w:lsdException w:name="Grid Table Light" w:uiPriority="40"/>
-    <w:lsdException w:name="Grid Table 1 Light" w:uiPriority="46"/>
-    <w:lsdException w:name="Grid Table 2" w:uiPriority="47"/>
-    <w:lsdException w:name="Grid Table 3" w:uiPriority="48"/>
-    <w:lsdException w:name="Grid Table 4" w:uiPriority="49"/>
-    <w:lsdException w:name="Grid Table 5 Dark" w:uiPriority="50"/>
-    <w:lsdException w:name="Grid Table 6 Colorful" w:uiPriority="51"/>
-    <w:lsdException w:name="Grid Table 7 Colorful" w:uiPriority="52"/>
-    <w:lsdException w:name="Grid Table 1 Light Accent 1" w:uiPriority="46"/>
-    <w:lsdException w:name="Grid Table 2 Accent 1" w:uiPriority="47"/>
-    <w:lsdException w:name="Grid Table 3 Accent 1" w:uiPriority="48"/>
-    <w:lsdException w:name="Grid Table 4 Accent 1" w:uiPriority="49"/>
-    <w:lsdException w:name="Grid Table 5 Dark Accent 1" w:uiPriority="50"/>
-    <w:lsdException w:name="Grid Table 6 Colorful Accent 1" w:uiPriority="51"/>
-    <w:lsdException w:name="Grid Table 7 Colorful Accent 1" w:uiPriority="52"/>
-    <w:lsdException w:name="Grid Table 1 Light Accent 2" w:uiPriority="46"/>
-    <w:lsdException w:name="Grid Table 2 Accent 2" w:uiPriority="47"/>
-    <w:lsdException w:name="Grid Table 3 Accent 2" w:uiPriority="48"/>
-    <w:lsdException w:name="Grid Table 4 Accent 2" w:uiPriority="49"/>
-    <w:lsdException w:name="Grid Table 5 Dark Accent 2" w:uiPriority="50"/>
-    <w:lsdException w:name="Grid Table 6 Colorful Accent 2" w:uiPriority="51"/>
-    <w:lsdException w:name="Grid Table 7 Colorful Accent 2" w:uiPriority="52"/>
-    <w:lsdException w:name="Grid Table 1 Light Accent 3" w:uiPriority="46"/>
-    <w:lsdException w:name="Grid Table 2 Accent 3" w:uiPriority="47"/>
-    <w:lsdException w:name="Grid Table 3 Accent 3" w:uiPriority="48"/>
-    <w:lsdException w:name="Grid Table 4 Accent 3" w:uiPriority="49"/>
-    <w:lsdException w:name="Grid Table 5 Dark Accent 3" w:uiPriority="50"/>
-    <w:lsdException w:name="Grid Table 6 Colorful Accent 3" w:uiPriority="51"/>
-    <w:lsdException w:name="Grid Table 7 Colorful Accent 3" w:uiPriority="52"/>
-    <w:lsdException w:name="Grid Table 1 Light Accent 4" w:uiPriority="46"/>
-    <w:lsdException w:name="Grid Table 2 Accent 4" w:uiPriority="47"/>
-    <w:lsdException w:name="Grid Table 3 Accent 4" w:uiPriority="48"/>
-    <w:lsdException w:name="Grid Table 4 Accent 4" w:uiPriority="49"/>
-    <w:lsdException w:name="Grid Table 5 Dark Accent 4" w:uiPriority="50"/>
-    <w:lsdException w:name="Grid Table 6 Colorful Accent 4" w:uiPriority="51"/>
-    <w:lsdException w:name="Grid Table 7 Colorful Accent 4" w:uiPriority="52"/>
-    <w:lsdException w:name="Grid Table 1 Light Accent 5" w:uiPriority="46"/>
-    <w:lsdException w:name="Grid Table 2 Accent 5" w:uiPriority="47"/>
-    <w:lsdException w:name="Grid Table 3 Accent 5" w:uiPriority="48"/>
-    <w:lsdException w:name="Grid Table 4 Accent 5" w:uiPriority="49"/>
-    <w:lsdException w:name="Grid Table 5 Dark Accent 5" w:uiPriority="50"/>
-    <w:lsdException w:name="Grid Table 6 Colorful Accent 5" w:uiPriority="51"/>
-    <w:lsdException w:name="Grid Table 7 Colorful Accent 5" w:uiPriority="52"/>
-    <w:lsdException w:name="Grid Table 1 Light Accent 6" w:uiPriority="46"/>
-    <w:lsdException w:name="Grid Table 2 Accent 6" w:uiPriority="47"/>
-    <w:lsdException w:name="Grid Table 3 Accent 6" w:uiPriority="48"/>
-    <w:lsdException w:name="Grid Table 4 Accent 6" w:uiPriority="49"/>
-    <w:lsdException w:name="Grid Table 5 Dark Accent 6" w:uiPriority="50"/>
-    <w:lsdException w:name="Grid Table 6 Colorful Accent 6" w:uiPriority="51"/>
-    <w:lsdException w:name="Grid Table 7 Colorful Accent 6" w:uiPriority="52"/>
-    <w:lsdException w:name="List Table 1 Light" w:uiPriority="46"/>
-    <w:lsdException w:name="List Table 2" w:uiPriority="47"/>
-    <w:lsdException w:name="List Table 3" w:uiPriority="48"/>
-    <w:lsdException w:name="List Table 4" w:uiPriority="49"/>
-    <w:lsdException w:name="List Table 5 Dark" w:uiPriority="50"/>
-    <w:lsdException w:name="List Table 6 Colorful" w:uiPriority="51"/>
-    <w:lsdException w:name="List Table 7 Colorful" w:uiPriority="52"/>
-    <w:lsdException w:name="List Table 1 Light Accent 1" w:uiPriority="46"/>
-    <w:lsdException w:name="List Table 2 Accent 1" w:uiPriority="47"/>
-    <w:lsdException w:name="List Table 3 Accent 1" w:uiPriority="48"/>
-    <w:lsdException w:name="List Table 4 Accent 1" w:uiPriority="49"/>
-    <w:lsdException w:name="List Table 5 Dark Accent 1" w:uiPriority="50"/>
-    <w:lsdException w:name="List Table 6 Colorful Accent 1" w:uiPriority="51"/>
-    <w:lsdException w:name="List Table 7 Colorful Accent 1" w:uiPriority="52"/>
-    <w:lsdException w:name="List Table 1 Light Accent 2" w:uiPriority="46"/>
-    <w:lsdException w:name="List Table 2 Accent 2" w:uiPriority="47"/>
-    <w:lsdException w:name="List Table 3 Accent 2" w:uiPriority="48"/>
-    <w:lsdException w:name="List Table 4 Accent 2" w:uiPriority="49"/>
-    <w:lsdException w:name="List Table 5 Dark Accent 2" w:uiPriority="50"/>
-    <w:lsdException w:name="List Table 6 Colorful Accent 2" w:uiPriority="51"/>
-    <w:lsdException w:name="List Table 7 Colorful Accent 2" w:uiPriority="52"/>
-    <w:lsdException w:name="List Table 1 Light Accent 3" w:uiPriority="46"/>
-    <w:lsdException w:name="List Table 2 Accent 3" w:uiPriority="47"/>
-    <w:lsdException w:name="List Table 3 Accent 3" w:uiPriority="48"/>
-    <w:lsdException w:name="List Table 4 Accent 3" w:uiPriority="49"/>
-    <w:lsdException w:name="List Table 5 Dark Accent 3" w:uiPriority="50"/>
-    <w:lsdException w:name="List Table 6 Colorful Accent 3" w:uiPriority="51"/>
-    <w:lsdException w:name="List Table 7 Colorful Accent 3" w:uiPriority="52"/>
-    <w:lsdException w:name="List Table 1 Light Accent 4" w:uiPriority="46"/>
-    <w:lsdException w:name="List Table 2 Accent 4" w:uiPriority="47"/>
-    <w:lsdException w:name="List Table 3 Accent 4" w:uiPriority="48"/>
-    <w:lsdException w:name="List Table 4 Accent 4" w:uiPriority="49"/>
-    <w:lsdException w:name="List Table 5 Dark Accent 4" w:uiPriority="50"/>
-    <w:lsdException w:name="List Table 6 Colorful Accent 4" w:uiPriority="51"/>
-    <w:lsdException w:name="List Table 7 Colorful Accent 4" w:uiPriority="52"/>
-    <w:lsdException w:name="List Table 1 Light Accent 5" w:uiPriority="46"/>
-    <w:lsdException w:name="List Table 2 Accent 5" w:uiPriority="47"/>
-    <w:lsdException w:name="List Table 3 Accent 5" w:uiPriority="48"/>
-    <w:lsdException w:name="List Table 4 Accent 5" w:uiPriority="49"/>
-    <w:lsdException w:name="List Table 5 Dark Accent 5" w:uiPriority="50"/>
-    <w:lsdException w:name="List Table 6 Colorful Accent 5" w:uiPriority="51"/>
-    <w:lsdException w:name="List Table 7 Colorful Accent 5" w:uiPriority="52"/>
-    <w:lsdException w:name="List Table 1 Light Accent 6" w:uiPriority="46"/>
-    <w:lsdException w:name="List Table 2 Accent 6" w:uiPriority="47"/>
-    <w:lsdException w:name="List Table 3 Accent 6" w:uiPriority="48"/>
-    <w:lsdException w:name="List Table 4 Accent 6" w:uiPriority="49"/>
-    <w:lsdException w:name="List Table 5 Dark Accent 6" w:uiPriority="50"/>
-    <w:lsdException w:name="List Table 6 Colorful Accent 6" w:uiPriority="51"/>
-    <w:lsdException w:name="List Table 7 Colorful Accent 6" w:uiPriority="52"/>
-    <w:lsdException w:name="Mention" w:semiHidden="1" w:unhideWhenUsed="1"/>
-    <w:lsdException w:name="Smart Hyperlink" w:semiHidden="1" w:unhideWhenUsed="1"/>
-    <w:lsdException w:name="Hashtag" w:semiHidden="1" w:unhideWhenUsed="1"/>
-    <w:lsdException w:name="Unresolved Mention" w:semiHidden="1" w:unhideWhenUsed="1"/>
-    <w:lsdException w:name="Smart Link" w:semiHidden="1" w:unhideWhenUsed="1"/>
+  <w:latentStyles w:defLockedState="0" w:defUIPriority="99" w:defSemiHidden="1" w:defUnhideWhenUsed="1" w:defQFormat="0" w:count="267">
+    <w:lsdException w:name="Normal" w:semiHidden="0" w:uiPriority="0" w:unhideWhenUsed="0" w:qFormat="1"/>
+    <w:lsdException w:name="heading 1" w:semiHidden="0" w:uiPriority="9" w:unhideWhenUsed="0" w:qFormat="1"/>
+    <w:lsdException w:name="heading 2" w:uiPriority="9" w:qFormat="1"/>
+    <w:lsdException w:name="heading 3" w:uiPriority="9" w:qFormat="1"/>
+    <w:lsdException w:name="heading 4" w:uiPriority="9" w:qFormat="1"/>
+    <w:lsdException w:name="heading 5" w:uiPriority="9" w:qFormat="1"/>
+    <w:lsdException w:name="heading 6" w:uiPriority="9" w:qFormat="1"/>
+    <w:lsdException w:name="heading 7" w:uiPriority="9" w:qFormat="1"/>
+    <w:lsdException w:name="heading 8" w:uiPriority="9" w:qFormat="1"/>
+    <w:lsdException w:name="heading 9" w:uiPriority="9" w:qFormat="1"/>
+    <w:lsdException w:name="toc 1" w:uiPriority="39"/>
+    <w:lsdException w:name="toc 2" w:uiPriority="39"/>
+    <w:lsdException w:name="toc 3" w:uiPriority="39"/>
+    <w:lsdException w:name="toc 4" w:uiPriority="39"/>
+    <w:lsdException w:name="toc 5" w:uiPriority="39"/>
+    <w:lsdException w:name="toc 6" w:uiPriority="39"/>
+    <w:lsdException w:name="toc 7" w:uiPriority="39"/>
+    <w:lsdException w:name="toc 8" w:uiPriority="39"/>
+    <w:lsdException w:name="toc 9" w:uiPriority="39"/>
+    <w:lsdException w:name="caption" w:uiPriority="35" w:qFormat="1"/>
+    <w:lsdException w:name="Title" w:semiHidden="0" w:uiPriority="10" w:unhideWhenUsed="0" w:qFormat="1"/>
+    <w:lsdException w:name="Default Paragraph Font" w:uiPriority="1"/>
+    <w:lsdException w:name="Subtitle" w:semiHidden="0" w:uiPriority="11" w:unhideWhenUsed="0" w:qFormat="1"/>
+    <w:lsdException w:name="Strong" w:semiHidden="0" w:uiPriority="22" w:unhideWhenUsed="0" w:qFormat="1"/>
+    <w:lsdException w:name="Emphasis" w:semiHidden="0" w:uiPriority="20" w:unhideWhenUsed="0" w:qFormat="1"/>
+    <w:lsdException w:name="Normal Table" w:semiHidden="0" w:unhideWhenUsed="0"/>
+    <w:lsdException w:name="Table Subtle 1" w:semiHidden="0" w:unhideWhenUsed="0"/>
+    <w:lsdException w:name="Table Web 2" w:semiHidden="0" w:unhideWhenUsed="0"/>
+    <w:lsdException w:name="Table Web 3" w:semiHidden="0" w:unhideWhenUsed="0"/>
+    <w:lsdException w:name="Table Grid" w:semiHidden="0" w:uiPriority="39" w:unhideWhenUsed="0"/>
+    <w:lsdException w:name="Placeholder Text" w:unhideWhenUsed="0"/>
+    <w:lsdException w:name="No Spacing" w:semiHidden="0" w:uiPriority="1" w:unhideWhenUsed="0" w:qFormat="1"/>
+    <w:lsdException w:name="Light Shading" w:semiHidden="0" w:uiPriority="60" w:unhideWhenUsed="0"/>
+    <w:lsdException w:name="Light List" w:semiHidden="0" w:uiPriority="61" w:unhideWhenUsed="0"/>
+    <w:lsdException w:name="Light Grid" w:semiHidden="0" w:uiPriority="62" w:unhideWhenUsed="0"/>
+    <w:lsdException w:name="Medium Shading 1" w:semiHidden="0" w:uiPriority="63" w:unhideWhenUsed="0"/>
+    <w:lsdException w:name="Medium Shading 2" w:semiHidden="0" w:uiPriority="64" w:unhideWhenUsed="0"/>
+    <w:lsdException w:name="Medium List 1" w:semiHidden="0" w:uiPriority="65" w:unhideWhenUsed="0"/>
+    <w:lsdException w:name="Medium List 2" w:semiHidden="0" w:uiPriority="66" w:unhideWhenUsed="0"/>
+    <w:lsdException w:name="Medium Grid 1" w:semiHidden="0" w:uiPriority="67" w:unhideWhenUsed="0"/>
+    <w:lsdException w:name="Medium Grid 2" w:semiHidden="0" w:uiPriority="68" w:unhideWhenUsed="0"/>
+    <w:lsdException w:name="Medium Grid 3" w:semiHidden="0" w:uiPriority="69" w:unhideWhenUsed="0"/>
+    <w:lsdException w:name="Dark List" w:semiHidden="0" w:uiPriority="70" w:unhideWhenUsed="0"/>
+    <w:lsdException w:name="Colorful Shading" w:semiHidden="0" w:uiPriority="71" w:unhideWhenUsed="0"/>
+    <w:lsdException w:name="Colorful List" w:semiHidden="0" w:uiPriority="72" w:unhideWhenUsed="0"/>
+    <w:lsdException w:name="Colorful Grid" w:semiHidden="0" w:uiPriority="73" w:unhideWhenUsed="0"/>
+    <w:lsdException w:name="Light Shading Accent 1" w:semiHidden="0" w:uiPriority="60" w:unhideWhenUsed="0"/>
+    <w:lsdException w:name="Light List Accent 1" w:semiHidden="0" w:uiPriority="61" w:unhideWhenUsed="0"/>
+    <w:lsdException w:name="Light Grid Accent 1" w:semiHidden="0" w:uiPriority="62" w:unhideWhenUsed="0"/>
+    <w:lsdException w:name="Medium Shading 1 Accent 1" w:semiHidden="0" w:uiPriority="63" w:unhideWhenUsed="0"/>
+    <w:lsdException w:name="Medium Shading 2 Accent 1" w:semiHidden="0" w:uiPriority="64" w:unhideWhenUsed="0"/>
+    <w:lsdException w:name="Medium List 1 Accent 1" w:semiHidden="0" w:uiPriority="65" w:unhideWhenUsed="0"/>
+    <w:lsdException w:name="Revision" w:unhideWhenUsed="0"/>
+    <w:lsdException w:name="List Paragraph" w:semiHidden="0" w:uiPriority="34" w:unhideWhenUsed="0" w:qFormat="1"/>
+    <w:lsdException w:name="Quote" w:semiHidden="0" w:uiPriority="29" w:unhideWhenUsed="0" w:qFormat="1"/>
+    <w:lsdException w:name="Intense Quote" w:semiHidden="0" w:uiPriority="30" w:unhideWhenUsed="0" w:qFormat="1"/>
+    <w:lsdException w:name="Medium List 2 Accent 1" w:semiHidden="0" w:uiPriority="66" w:unhideWhenUsed="0"/>
+    <w:lsdException w:name="Medium Grid 1 Accent 1" w:semiHidden="0" w:uiPriority="67" w:unhideWhenUsed="0"/>
+    <w:lsdException w:name="Medium Grid 2 Accent 1" w:semiHidden="0" w:uiPriority="68" w:unhideWhenUsed="0"/>
+    <w:lsdException w:name="Medium Grid 3 Accent 1" w:semiHidden="0" w:uiPriority="69" w:unhideWhenUsed="0"/>
+    <w:lsdException w:name="Dark List Accent 1" w:semiHidden="0" w:uiPriority="70" w:unhideWhenUsed="0"/>
+    <w:lsdException w:name="Colorful Shading Accent 1" w:semiHidden="0" w:uiPriority="71" w:unhideWhenUsed="0"/>
+    <w:lsdException w:name="Colorful List Accent 1" w:semiHidden="0" w:uiPriority="72" w:unhideWhenUsed="0"/>
+    <w:lsdException w:name="Colorful Grid Accent 1" w:semiHidden="0" w:uiPriority="73" w:unhideWhenUsed="0"/>
+    <w:lsdException w:name="Light Shading Accent 2" w:semiHidden="0" w:uiPriority="60" w:unhideWhenUsed="0"/>
+    <w:lsdException w:name="Light List Accent 2" w:semiHidden="0" w:uiPriority="61" w:unhideWhenUsed="0"/>
+    <w:lsdException w:name="Light Grid Accent 2" w:semiHidden="0" w:uiPriority="62" w:unhideWhenUsed="0"/>
+    <w:lsdException w:name="Medium Shading 1 Accent 2" w:semiHidden="0" w:uiPriority="63" w:unhideWhenUsed="0"/>
+    <w:lsdException w:name="Medium Shading 2 Accent 2" w:semiHidden="0" w:uiPriority="64" w:unhideWhenUsed="0"/>
+    <w:lsdException w:name="Medium List 1 Accent 2" w:semiHidden="0" w:uiPriority="65" w:unhideWhenUsed="0"/>
+    <w:lsdException w:name="Medium List 2 Accent 2" w:semiHidden="0" w:uiPriority="66" w:unhideWhenUsed="0"/>
+    <w:lsdException w:name="Medium Grid 1 Accent 2" w:semiHidden="0" w:uiPriority="67" w:unhideWhenUsed="0"/>
+    <w:lsdException w:name="Medium Grid 2 Accent 2" w:semiHidden="0" w:uiPriority="68" w:unhideWhenUsed="0"/>
+    <w:lsdException w:name="Medium Grid 3 Accent 2" w:semiHidden="0" w:uiPriority="69" w:unhideWhenUsed="0"/>
+    <w:lsdException w:name="Dark List Accent 2" w:semiHidden="0" w:uiPriority="70" w:unhideWhenUsed="0"/>
+    <w:lsdException w:name="Colorful Shading Accent 2" w:semiHidden="0" w:uiPriority="71" w:unhideWhenUsed="0"/>
+    <w:lsdException w:name="Colorful List Accent 2" w:semiHidden="0" w:uiPriority="72" w:unhideWhenUsed="0"/>
+    <w:lsdException w:name="Colorful Grid Accent 2" w:semiHidden="0" w:uiPriority="73" w:unhideWhenUsed="0"/>
+    <w:lsdException w:name="Light Shading Accent 3" w:semiHidden="0" w:uiPriority="60" w:unhideWhenUsed="0"/>
+    <w:lsdException w:name="Light List Accent 3" w:semiHidden="0" w:uiPriority="61" w:unhideWhenUsed="0"/>
+    <w:lsdException w:name="Light Grid Accent 3" w:semiHidden="0" w:uiPriority="62" w:unhideWhenUsed="0"/>
+    <w:lsdException w:name="Medium Shading 1 Accent 3" w:semiHidden="0" w:uiPriority="63" w:unhideWhenUsed="0"/>
+    <w:lsdException w:name="Medium Shading 2 Accent 3" w:semiHidden="0" w:uiPriority="64" w:unhideWhenUsed="0"/>
+    <w:lsdException w:name="Medium List 1 Accent 3" w:semiHidden="0" w:uiPriority="65" w:unhideWhenUsed="0"/>
+    <w:lsdException w:name="Medium List 2 Accent 3" w:semiHidden="0" w:uiPriority="66" w:unhideWhenUsed="0"/>
+    <w:lsdException w:name="Medium Grid 1 Accent 3" w:semiHidden="0" w:uiPriority="67" w:unhideWhenUsed="0"/>
+    <w:lsdException w:name="Medium Grid 2 Accent 3" w:semiHidden="0" w:uiPriority="68" w:unhideWhenUsed="0"/>
+    <w:lsdException w:name="Medium Grid 3 Accent 3" w:semiHidden="0" w:uiPriority="69" w:unhideWhenUsed="0"/>
+    <w:lsdException w:name="Dark List Accent 3" w:semiHidden="0" w:uiPriority="70" w:unhideWhenUsed="0"/>
+    <w:lsdException w:name="Colorful Shading Accent 3" w:semiHidden="0" w:uiPriority="71" w:unhideWhenUsed="0"/>
+    <w:lsdException w:name="Colorful List Accent 3" w:semiHidden="0" w:uiPriority="72" w:unhideWhenUsed="0"/>
+    <w:lsdException w:name="Colorful Grid Accent 3" w:semiHidden="0" w:uiPriority="73" w:unhideWhenUsed="0"/>
+    <w:lsdException w:name="Light Shading Accent 4" w:semiHidden="0" w:uiPriority="60" w:unhideWhenUsed="0"/>
+    <w:lsdException w:name="Light List Accent 4" w:semiHidden="0" w:uiPriority="61" w:unhideWhenUsed="0"/>
+    <w:lsdException w:name="Light Grid Accent 4" w:semiHidden="0" w:uiPriority="62" w:unhideWhenUsed="0"/>
+    <w:lsdException w:name="Medium Shading 1 Accent 4" w:semiHidden="0" w:uiPriority="63" w:unhideWhenUsed="0"/>
+    <w:lsdException w:name="Medium Shading 2 Accent 4" w:semiHidden="0" w:uiPriority="64" w:unhideWhenUsed="0"/>
+    <w:lsdException w:name="Medium List 1 Accent 4" w:semiHidden="0" w:uiPriority="65" w:unhideWhenUsed="0"/>
+    <w:lsdException w:name="Medium List 2 Accent 4" w:semiHidden="0" w:uiPriority="66" w:unhideWhenUsed="0"/>
+    <w:lsdException w:name="Medium Grid 1 Accent 4" w:semiHidden="0" w:uiPriority="67" w:unhideWhenUsed="0"/>
+    <w:lsdException w:name="Medium Grid 2 Accent 4" w:semiHidden="0" w:uiPriority="68" w:unhideWhenUsed="0"/>
+    <w:lsdException w:name="Medium Grid 3 Accent 4" w:semiHidden="0" w:uiPriority="69" w:unhideWhenUsed="0"/>
+    <w:lsdException w:name="Dark List Accent 4" w:semiHidden="0" w:uiPriority="70" w:unhideWhenUsed="0"/>
+    <w:lsdException w:name="Colorful Shading Accent 4" w:semiHidden="0" w:uiPriority="71" w:unhideWhenUsed="0"/>
+    <w:lsdException w:name="Colorful List Accent 4" w:semiHidden="0" w:uiPriority="72" w:unhideWhenUsed="0"/>
+    <w:lsdException w:name="Colorful Grid Accent 4" w:semiHidden="0" w:uiPriority="73" w:unhideWhenUsed="0"/>
+    <w:lsdException w:name="Light Shading Accent 5" w:semiHidden="0" w:uiPriority="60" w:unhideWhenUsed="0"/>
+    <w:lsdException w:name="Light List Accent 5" w:semiHidden="0" w:uiPriority="61" w:unhideWhenUsed="0"/>
+    <w:lsdException w:name="Light Grid Accent 5" w:semiHidden="0" w:uiPriority="62" w:unhideWhenUsed="0"/>
+    <w:lsdException w:name="Medium Shading 1 Accent 5" w:semiHidden="0" w:uiPriority="63" w:unhideWhenUsed="0"/>
+    <w:lsdException w:name="Medium Shading 2 Accent 5" w:semiHidden="0" w:uiPriority="64" w:unhideWhenUsed="0"/>
+    <w:lsdException w:name="Medium List 1 Accent 5" w:semiHidden="0" w:uiPriority="65" w:unhideWhenUsed="0"/>
+    <w:lsdException w:name="Medium List 2 Accent 5" w:semiHidden="0" w:uiPriority="66" w:unhideWhenUsed="0"/>
+    <w:lsdException w:name="Medium Grid 1 Accent 5" w:semiHidden="0" w:uiPriority="67" w:unhideWhenUsed="0"/>
+    <w:lsdException w:name="Medium Grid 2 Accent 5" w:semiHidden="0" w:uiPriority="68" w:unhideWhenUsed="0"/>
+    <w:lsdException w:name="Medium Grid 3 Accent 5" w:semiHidden="0" w:uiPriority="69" w:unhideWhenUsed="0"/>
+    <w:lsdException w:name="Dark List Accent 5" w:semiHidden="0" w:uiPriority="70" w:unhideWhenUsed="0"/>
+    <w:lsdException w:name="Colorful Shading Accent 5" w:semiHidden="0" w:uiPriority="71" w:unhideWhenUsed="0"/>
+    <w:lsdException w:name="Colorful List Accent 5" w:semiHidden="0" w:uiPriority="72" w:unhideWhenUsed="0"/>
+    <w:lsdException w:name="Colorful Grid Accent 5" w:semiHidden="0" w:uiPriority="73" w:unhideWhenUsed="0"/>
+    <w:lsdException w:name="Light Shading Accent 6" w:semiHidden="0" w:uiPriority="60" w:unhideWhenUsed="0"/>
+    <w:lsdException w:name="Light List Accent 6" w:semiHidden="0" w:uiPriority="61" w:unhideWhenUsed="0"/>
+    <w:lsdException w:name="Light Grid Accent 6" w:semiHidden="0" w:uiPriority="62" w:unhideWhenUsed="0"/>
+    <w:lsdException w:name="Medium Shading 1 Accent 6" w:semiHidden="0" w:uiPriority="63" w:unhideWhenUsed="0"/>
+    <w:lsdException w:name="Medium Shading 2 Accent 6" w:semiHidden="0" w:uiPriority="64" w:unhideWhenUsed="0"/>
+    <w:lsdException w:name="Medium List 1 Accent 6" w:semiHidden="0" w:uiPriority="65" w:unhideWhenUsed="0"/>
+    <w:lsdException w:name="Medium List 2 Accent 6" w:semiHidden="0" w:uiPriority="66" w:unhideWhenUsed="0"/>
+    <w:lsdException w:name="Medium Grid 1 Accent 6" w:semiHidden="0" w:uiPriority="67" w:unhideWhenUsed="0"/>
+    <w:lsdException w:name="Medium Grid 2 Accent 6" w:semiHidden="0" w:uiPriority="68" w:unhideWhenUsed="0"/>
+    <w:lsdException w:name="Medium Grid 3 Accent 6" w:semiHidden="0" w:uiPriority="69" w:unhideWhenUsed="0"/>
+    <w:lsdException w:name="Dark List Accent 6" w:semiHidden="0" w:uiPriority="70" w:unhideWhenUsed="0"/>
+    <w:lsdException w:name="Colorful Shading Accent 6" w:semiHidden="0" w:uiPriority="71" w:unhideWhenUsed="0"/>
+    <w:lsdException w:name="Colorful List Accent 6" w:semiHidden="0" w:uiPriority="72" w:unhideWhenUsed="0"/>
+    <w:lsdException w:name="Colorful Grid Accent 6" w:semiHidden="0" w:uiPriority="73" w:unhideWhenUsed="0"/>
+    <w:lsdException w:name="Subtle Emphasis" w:semiHidden="0" w:uiPriority="19" w:unhideWhenUsed="0" w:qFormat="1"/>
+    <w:lsdException w:name="Intense Emphasis" w:semiHidden="0" w:uiPriority="21" w:unhideWhenUsed="0" w:qFormat="1"/>
+    <w:lsdException w:name="Subtle Reference" w:semiHidden="0" w:uiPriority="31" w:unhideWhenUsed="0" w:qFormat="1"/>
+    <w:lsdException w:name="Intense Reference" w:semiHidden="0" w:uiPriority="32" w:unhideWhenUsed="0" w:qFormat="1"/>
+    <w:lsdException w:name="Book Title" w:semiHidden="0" w:uiPriority="33" w:unhideWhenUsed="0" w:qFormat="1"/>
+    <w:lsdException w:name="Bibliography" w:uiPriority="37"/>
+    <w:lsdException w:name="TOC Heading" w:uiPriority="39" w:qFormat="1"/>
   </w:latentStyles>
   <w:style w:type="paragraph" w:default="1" w:styleId="Normal">
     <w:name w:val="Normal"/>
     <w:qFormat/>
+    <w:rsid w:val="00833466"/>
     <w:pPr>
       <w:widowControl w:val="0"/>
     </w:pPr>
@@ -12318,6 +12433,7 @@
     <w:basedOn w:val="Normal"/>
     <w:next w:val="Normal"/>
     <w:qFormat/>
+    <w:rsid w:val="00833466"/>
     <w:pPr>
       <w:keepNext/>
       <w:keepLines/>
@@ -12337,6 +12453,7 @@
     <w:basedOn w:val="Normal"/>
     <w:next w:val="Normal"/>
     <w:qFormat/>
+    <w:rsid w:val="00833466"/>
     <w:pPr>
       <w:keepNext/>
       <w:keepLines/>
@@ -12356,6 +12473,7 @@
     <w:basedOn w:val="Normal"/>
     <w:next w:val="Normal"/>
     <w:qFormat/>
+    <w:rsid w:val="00833466"/>
     <w:pPr>
       <w:keepNext/>
       <w:keepLines/>
@@ -12375,6 +12493,7 @@
     <w:basedOn w:val="Normal"/>
     <w:next w:val="Normal"/>
     <w:qFormat/>
+    <w:rsid w:val="00833466"/>
     <w:pPr>
       <w:keepNext/>
       <w:keepLines/>
@@ -12394,6 +12513,7 @@
     <w:basedOn w:val="Normal"/>
     <w:next w:val="Normal"/>
     <w:qFormat/>
+    <w:rsid w:val="00833466"/>
     <w:pPr>
       <w:keepNext/>
       <w:keepLines/>
@@ -12413,6 +12533,7 @@
     <w:basedOn w:val="Normal"/>
     <w:next w:val="Normal"/>
     <w:qFormat/>
+    <w:rsid w:val="00833466"/>
     <w:pPr>
       <w:keepNext/>
       <w:keepLines/>
@@ -12436,6 +12557,7 @@
     <w:uiPriority w:val="99"/>
     <w:semiHidden/>
     <w:unhideWhenUsed/>
+    <w:qFormat/>
     <w:tblPr>
       <w:tblInd w:w="0" w:type="dxa"/>
       <w:tblCellMar>
@@ -12454,19 +12576,21 @@
   </w:style>
   <w:style w:type="character" w:styleId="Hipervnculo">
     <w:name w:val="Hyperlink"/>
+    <w:rsid w:val="00833466"/>
     <w:rPr>
       <w:color w:val="000080"/>
       <w:u w:val="single"/>
-      <w:lang/>
     </w:rPr>
   </w:style>
   <w:style w:type="character" w:customStyle="1" w:styleId="IndexLink">
     <w:name w:val="Index Link"/>
     <w:qFormat/>
+    <w:rsid w:val="00833466"/>
   </w:style>
   <w:style w:type="character" w:customStyle="1" w:styleId="Bullets">
     <w:name w:val="Bullets"/>
     <w:qFormat/>
+    <w:rsid w:val="00833466"/>
     <w:rPr>
       <w:rFonts w:ascii="OpenSymbol" w:eastAsia="OpenSymbol" w:hAnsi="OpenSymbol" w:cs="OpenSymbol"/>
     </w:rPr>
@@ -12476,6 +12600,7 @@
     <w:basedOn w:val="Normal"/>
     <w:next w:val="Textoindependiente"/>
     <w:qFormat/>
+    <w:rsid w:val="00833466"/>
     <w:pPr>
       <w:keepNext/>
       <w:spacing w:before="240" w:after="120"/>
@@ -12489,6 +12614,7 @@
   <w:style w:type="paragraph" w:styleId="Textoindependiente">
     <w:name w:val="Body Text"/>
     <w:basedOn w:val="Normal"/>
+    <w:rsid w:val="00833466"/>
     <w:pPr>
       <w:spacing w:after="140" w:line="276" w:lineRule="auto"/>
     </w:pPr>
@@ -12496,11 +12622,13 @@
   <w:style w:type="paragraph" w:styleId="Lista">
     <w:name w:val="List"/>
     <w:basedOn w:val="Textoindependiente"/>
+    <w:rsid w:val="00833466"/>
   </w:style>
-  <w:style w:type="paragraph" w:styleId="Descripcin">
+  <w:style w:type="paragraph" w:styleId="Epgrafe">
     <w:name w:val="caption"/>
     <w:basedOn w:val="Normal"/>
     <w:qFormat/>
+    <w:rsid w:val="00833466"/>
     <w:pPr>
       <w:suppressLineNumbers/>
       <w:spacing w:before="120" w:after="120"/>
@@ -12516,18 +12644,17 @@
     <w:name w:val="Index"/>
     <w:basedOn w:val="Normal"/>
     <w:qFormat/>
+    <w:rsid w:val="00833466"/>
     <w:pPr>
       <w:suppressLineNumbers/>
     </w:pPr>
-    <w:rPr>
-      <w:lang/>
-    </w:rPr>
   </w:style>
   <w:style w:type="paragraph" w:styleId="Ttulo">
     <w:name w:val="Title"/>
     <w:basedOn w:val="Normal"/>
     <w:next w:val="Normal"/>
     <w:qFormat/>
+    <w:rsid w:val="00833466"/>
     <w:pPr>
       <w:keepNext/>
       <w:keepLines/>
@@ -12546,6 +12673,7 @@
     <w:basedOn w:val="Normal"/>
     <w:next w:val="Normal"/>
     <w:qFormat/>
+    <w:rsid w:val="00833466"/>
     <w:pPr>
       <w:keepNext/>
       <w:keepLines/>
@@ -12564,22 +12692,27 @@
     <w:name w:val="Header and Footer"/>
     <w:basedOn w:val="Normal"/>
     <w:qFormat/>
+    <w:rsid w:val="00833466"/>
   </w:style>
   <w:style w:type="paragraph" w:styleId="Encabezado">
     <w:name w:val="header"/>
     <w:basedOn w:val="HeaderandFooter"/>
+    <w:rsid w:val="00833466"/>
   </w:style>
   <w:style w:type="paragraph" w:styleId="Piedepgina">
     <w:name w:val="footer"/>
     <w:basedOn w:val="HeaderandFooter"/>
+    <w:rsid w:val="00833466"/>
   </w:style>
   <w:style w:type="paragraph" w:customStyle="1" w:styleId="FrameContents">
     <w:name w:val="Frame Contents"/>
     <w:basedOn w:val="Normal"/>
     <w:qFormat/>
+    <w:rsid w:val="00833466"/>
   </w:style>
   <w:style w:type="table" w:customStyle="1" w:styleId="TableNormal">
     <w:name w:val="Table Normal"/>
+    <w:rsid w:val="00833466"/>
     <w:tblPr>
       <w:tblCellMar>
         <w:top w:w="0" w:type="dxa"/>
@@ -12588,6 +12721,33 @@
         <w:right w:w="0" w:type="dxa"/>
       </w:tblCellMar>
     </w:tblPr>
+  </w:style>
+  <w:style w:type="paragraph" w:styleId="Textodeglobo">
+    <w:name w:val="Balloon Text"/>
+    <w:basedOn w:val="Normal"/>
+    <w:link w:val="TextodegloboCar"/>
+    <w:uiPriority w:val="99"/>
+    <w:semiHidden/>
+    <w:unhideWhenUsed/>
+    <w:rsid w:val="0089421E"/>
+    <w:rPr>
+      <w:rFonts w:ascii="Tahoma" w:hAnsi="Tahoma" w:cs="Tahoma"/>
+      <w:sz w:val="16"/>
+      <w:szCs w:val="16"/>
+    </w:rPr>
+  </w:style>
+  <w:style w:type="character" w:customStyle="1" w:styleId="TextodegloboCar">
+    <w:name w:val="Texto de globo Car"/>
+    <w:basedOn w:val="Fuentedeprrafopredeter"/>
+    <w:link w:val="Textodeglobo"/>
+    <w:uiPriority w:val="99"/>
+    <w:semiHidden/>
+    <w:rsid w:val="0089421E"/>
+    <w:rPr>
+      <w:rFonts w:ascii="Tahoma" w:hAnsi="Tahoma" w:cs="Tahoma"/>
+      <w:sz w:val="16"/>
+      <w:szCs w:val="16"/>
+    </w:rPr>
   </w:style>
 </w:styles>
 </file>

</xml_diff>